<commit_message>
report-1 upto literature review
</commit_message>
<xml_diff>
--- a/reports/report-1/Project Charter report.docx
+++ b/reports/report-1/Project Charter report.docx
@@ -251,7 +251,7 @@
           </mc:Choice>
           <mc:Fallback>
             <w:pict>
-              <v:group w14:anchorId="6A98CA58" id="Group 128" o:spid="_x0000_s1026" style="width:470.95pt;height:1.45pt;mso-position-horizontal-relative:char;mso-position-vertical-relative:line" coordsize="9419,29" o:gfxdata="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">
+              <v:group w14:anchorId="4AD60CAD" id="Group 128" o:spid="_x0000_s1026" style="width:470.95pt;height:1.45pt;mso-position-horizontal-relative:char;mso-position-vertical-relative:line" coordsize="9419,29" o:gfxdata="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">
                 <v:rect id="Rectangle 34" o:spid="_x0000_s1027" style="position:absolute;width:9419;height:29;visibility:visible;mso-wrap-style:square;v-text-anchor:top" o:gfxdata="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" fillcolor="black" stroked="f"/>
                 <w10:anchorlock/>
               </v:group>
@@ -816,50 +816,241 @@
         </w:tc>
       </w:tr>
     </w:tbl>
-    <w:p/>
-    <w:p>
-      <w:r>
+    <w:p>
+      <w:pPr>
+        <w:rPr>
+          <w:rFonts w:asciiTheme="majorBidi" w:hAnsiTheme="majorBidi" w:cstheme="majorBidi"/>
+        </w:rPr>
+      </w:pPr>
+    </w:p>
+    <w:p>
+      <w:pPr>
+        <w:rPr>
+          <w:rFonts w:asciiTheme="majorBidi" w:hAnsiTheme="majorBidi" w:cstheme="majorBidi"/>
+        </w:rPr>
+      </w:pPr>
+      <w:r>
+        <w:rPr>
+          <w:rFonts w:asciiTheme="majorBidi" w:hAnsiTheme="majorBidi" w:cstheme="majorBidi"/>
+        </w:rPr>
         <w:lastRenderedPageBreak/>
         <w:t>Table of contents goes here</w:t>
       </w:r>
     </w:p>
-    <w:p/>
-    <w:p/>
-    <w:p/>
-    <w:p/>
-    <w:p/>
-    <w:p/>
-    <w:p/>
-    <w:p/>
-    <w:p/>
-    <w:p/>
-    <w:p/>
-    <w:p/>
-    <w:p/>
-    <w:p/>
-    <w:p/>
-    <w:p/>
-    <w:p/>
-    <w:p/>
-    <w:p/>
-    <w:p/>
-    <w:p/>
-    <w:p/>
-    <w:p/>
-    <w:p/>
-    <w:p/>
-    <w:p/>
-    <w:p/>
-    <w:p/>
-    <w:p>
-      <w:pPr>
-        <w:rPr>
+    <w:p>
+      <w:pPr>
+        <w:rPr>
+          <w:rFonts w:asciiTheme="majorBidi" w:hAnsiTheme="majorBidi" w:cstheme="majorBidi"/>
+        </w:rPr>
+      </w:pPr>
+    </w:p>
+    <w:p>
+      <w:pPr>
+        <w:rPr>
+          <w:rFonts w:asciiTheme="majorBidi" w:hAnsiTheme="majorBidi" w:cstheme="majorBidi"/>
+        </w:rPr>
+      </w:pPr>
+    </w:p>
+    <w:p>
+      <w:pPr>
+        <w:rPr>
+          <w:rFonts w:asciiTheme="majorBidi" w:hAnsiTheme="majorBidi" w:cstheme="majorBidi"/>
+        </w:rPr>
+      </w:pPr>
+    </w:p>
+    <w:p>
+      <w:pPr>
+        <w:rPr>
+          <w:rFonts w:asciiTheme="majorBidi" w:hAnsiTheme="majorBidi" w:cstheme="majorBidi"/>
+        </w:rPr>
+      </w:pPr>
+    </w:p>
+    <w:p>
+      <w:pPr>
+        <w:rPr>
+          <w:rFonts w:asciiTheme="majorBidi" w:hAnsiTheme="majorBidi" w:cstheme="majorBidi"/>
+        </w:rPr>
+      </w:pPr>
+    </w:p>
+    <w:p>
+      <w:pPr>
+        <w:rPr>
+          <w:rFonts w:asciiTheme="majorBidi" w:hAnsiTheme="majorBidi" w:cstheme="majorBidi"/>
+        </w:rPr>
+      </w:pPr>
+    </w:p>
+    <w:p>
+      <w:pPr>
+        <w:rPr>
+          <w:rFonts w:asciiTheme="majorBidi" w:hAnsiTheme="majorBidi" w:cstheme="majorBidi"/>
+        </w:rPr>
+      </w:pPr>
+    </w:p>
+    <w:p>
+      <w:pPr>
+        <w:rPr>
+          <w:rFonts w:asciiTheme="majorBidi" w:hAnsiTheme="majorBidi" w:cstheme="majorBidi"/>
+        </w:rPr>
+      </w:pPr>
+    </w:p>
+    <w:p>
+      <w:pPr>
+        <w:rPr>
+          <w:rFonts w:asciiTheme="majorBidi" w:hAnsiTheme="majorBidi" w:cstheme="majorBidi"/>
+        </w:rPr>
+      </w:pPr>
+    </w:p>
+    <w:p>
+      <w:pPr>
+        <w:rPr>
+          <w:rFonts w:asciiTheme="majorBidi" w:hAnsiTheme="majorBidi" w:cstheme="majorBidi"/>
+        </w:rPr>
+      </w:pPr>
+    </w:p>
+    <w:p>
+      <w:pPr>
+        <w:rPr>
+          <w:rFonts w:asciiTheme="majorBidi" w:hAnsiTheme="majorBidi" w:cstheme="majorBidi"/>
+        </w:rPr>
+      </w:pPr>
+    </w:p>
+    <w:p>
+      <w:pPr>
+        <w:rPr>
+          <w:rFonts w:asciiTheme="majorBidi" w:hAnsiTheme="majorBidi" w:cstheme="majorBidi"/>
+        </w:rPr>
+      </w:pPr>
+    </w:p>
+    <w:p>
+      <w:pPr>
+        <w:rPr>
+          <w:rFonts w:asciiTheme="majorBidi" w:hAnsiTheme="majorBidi" w:cstheme="majorBidi"/>
+        </w:rPr>
+      </w:pPr>
+    </w:p>
+    <w:p>
+      <w:pPr>
+        <w:rPr>
+          <w:rFonts w:asciiTheme="majorBidi" w:hAnsiTheme="majorBidi" w:cstheme="majorBidi"/>
+        </w:rPr>
+      </w:pPr>
+    </w:p>
+    <w:p>
+      <w:pPr>
+        <w:rPr>
+          <w:rFonts w:asciiTheme="majorBidi" w:hAnsiTheme="majorBidi" w:cstheme="majorBidi"/>
+        </w:rPr>
+      </w:pPr>
+    </w:p>
+    <w:p>
+      <w:pPr>
+        <w:rPr>
+          <w:rFonts w:asciiTheme="majorBidi" w:hAnsiTheme="majorBidi" w:cstheme="majorBidi"/>
+        </w:rPr>
+      </w:pPr>
+    </w:p>
+    <w:p>
+      <w:pPr>
+        <w:rPr>
+          <w:rFonts w:asciiTheme="majorBidi" w:hAnsiTheme="majorBidi" w:cstheme="majorBidi"/>
+        </w:rPr>
+      </w:pPr>
+    </w:p>
+    <w:p>
+      <w:pPr>
+        <w:rPr>
+          <w:rFonts w:asciiTheme="majorBidi" w:hAnsiTheme="majorBidi" w:cstheme="majorBidi"/>
+        </w:rPr>
+      </w:pPr>
+    </w:p>
+    <w:p>
+      <w:pPr>
+        <w:rPr>
+          <w:rFonts w:asciiTheme="majorBidi" w:hAnsiTheme="majorBidi" w:cstheme="majorBidi"/>
+        </w:rPr>
+      </w:pPr>
+    </w:p>
+    <w:p>
+      <w:pPr>
+        <w:rPr>
+          <w:rFonts w:asciiTheme="majorBidi" w:hAnsiTheme="majorBidi" w:cstheme="majorBidi"/>
+        </w:rPr>
+      </w:pPr>
+    </w:p>
+    <w:p>
+      <w:pPr>
+        <w:rPr>
+          <w:rFonts w:asciiTheme="majorBidi" w:hAnsiTheme="majorBidi" w:cstheme="majorBidi"/>
+        </w:rPr>
+      </w:pPr>
+    </w:p>
+    <w:p>
+      <w:pPr>
+        <w:rPr>
+          <w:rFonts w:asciiTheme="majorBidi" w:hAnsiTheme="majorBidi" w:cstheme="majorBidi"/>
+        </w:rPr>
+      </w:pPr>
+    </w:p>
+    <w:p>
+      <w:pPr>
+        <w:rPr>
+          <w:rFonts w:asciiTheme="majorBidi" w:hAnsiTheme="majorBidi" w:cstheme="majorBidi"/>
+        </w:rPr>
+      </w:pPr>
+    </w:p>
+    <w:p>
+      <w:pPr>
+        <w:rPr>
+          <w:rFonts w:asciiTheme="majorBidi" w:hAnsiTheme="majorBidi" w:cstheme="majorBidi"/>
+        </w:rPr>
+      </w:pPr>
+    </w:p>
+    <w:p>
+      <w:pPr>
+        <w:rPr>
+          <w:rFonts w:asciiTheme="majorBidi" w:hAnsiTheme="majorBidi" w:cstheme="majorBidi"/>
+        </w:rPr>
+      </w:pPr>
+    </w:p>
+    <w:p>
+      <w:pPr>
+        <w:rPr>
+          <w:rFonts w:asciiTheme="majorBidi" w:hAnsiTheme="majorBidi" w:cstheme="majorBidi"/>
+        </w:rPr>
+      </w:pPr>
+    </w:p>
+    <w:p>
+      <w:pPr>
+        <w:rPr>
+          <w:rFonts w:asciiTheme="majorBidi" w:hAnsiTheme="majorBidi" w:cstheme="majorBidi"/>
+        </w:rPr>
+      </w:pPr>
+    </w:p>
+    <w:p>
+      <w:pPr>
+        <w:rPr>
+          <w:rFonts w:asciiTheme="majorBidi" w:hAnsiTheme="majorBidi" w:cstheme="majorBidi"/>
+        </w:rPr>
+      </w:pPr>
+    </w:p>
+    <w:p>
+      <w:pPr>
+        <w:rPr>
+          <w:rFonts w:asciiTheme="majorBidi" w:hAnsiTheme="majorBidi" w:cstheme="majorBidi"/>
+        </w:rPr>
+      </w:pPr>
+    </w:p>
+    <w:p>
+      <w:pPr>
+        <w:rPr>
+          <w:rFonts w:asciiTheme="majorBidi" w:hAnsiTheme="majorBidi" w:cstheme="majorBidi"/>
           <w:b/>
           <w:bCs/>
         </w:rPr>
       </w:pPr>
       <w:r>
         <w:rPr>
+          <w:rFonts w:asciiTheme="majorBidi" w:hAnsiTheme="majorBidi" w:cstheme="majorBidi"/>
           <w:b/>
           <w:bCs/>
         </w:rPr>
@@ -870,33 +1061,53 @@
     <w:p>
       <w:pPr>
         <w:jc w:val="both"/>
-      </w:pPr>
-      <w:r>
+        <w:rPr>
+          <w:rFonts w:asciiTheme="majorBidi" w:hAnsiTheme="majorBidi" w:cstheme="majorBidi"/>
+        </w:rPr>
+      </w:pPr>
+      <w:r>
+        <w:rPr>
+          <w:rFonts w:asciiTheme="majorBidi" w:hAnsiTheme="majorBidi" w:cstheme="majorBidi"/>
+        </w:rPr>
         <w:tab/>
         <w:t xml:space="preserve">Engineers around the world follow many design principles and/or steps. </w:t>
       </w:r>
       <w:r>
+        <w:rPr>
+          <w:rFonts w:asciiTheme="majorBidi" w:hAnsiTheme="majorBidi" w:cstheme="majorBidi"/>
+        </w:rPr>
         <w:t>In this report, which is the first assignment in our EE-499 senior design project, we will discuss the first part of our journey which is the project charter. To explain</w:t>
       </w:r>
       <w:r>
+        <w:rPr>
+          <w:rFonts w:asciiTheme="majorBidi" w:hAnsiTheme="majorBidi" w:cstheme="majorBidi"/>
+        </w:rPr>
         <w:t>, a</w:t>
       </w:r>
       <w:r>
+        <w:rPr>
+          <w:rFonts w:asciiTheme="majorBidi" w:hAnsiTheme="majorBidi" w:cstheme="majorBidi"/>
+        </w:rPr>
         <w:t xml:space="preserve"> project charter is an important </w:t>
       </w:r>
       <w:r>
+        <w:rPr>
+          <w:rFonts w:asciiTheme="majorBidi" w:hAnsiTheme="majorBidi" w:cstheme="majorBidi"/>
+        </w:rPr>
         <w:t>reference document which ensures the team manager understands the customer needs and requirements, provides vital information and acts as a common ground for everyone involved. In this report, we will discuss some background information, literature review and finally the project charter.</w:t>
       </w:r>
     </w:p>
     <w:p>
       <w:pPr>
         <w:rPr>
+          <w:rFonts w:asciiTheme="majorBidi" w:hAnsiTheme="majorBidi" w:cstheme="majorBidi"/>
           <w:b/>
           <w:bCs/>
         </w:rPr>
       </w:pPr>
       <w:r>
         <w:rPr>
+          <w:rFonts w:asciiTheme="majorBidi" w:hAnsiTheme="majorBidi" w:cstheme="majorBidi"/>
           <w:b/>
           <w:bCs/>
         </w:rPr>
@@ -906,13 +1117,29 @@
     <w:p>
       <w:pPr>
         <w:ind w:firstLine="720"/>
-      </w:pPr>
-      <w:r>
+        <w:jc w:val="both"/>
+        <w:rPr>
+          <w:rFonts w:asciiTheme="majorBidi" w:hAnsiTheme="majorBidi" w:cstheme="majorBidi"/>
+        </w:rPr>
+      </w:pPr>
+      <w:r>
+        <w:rPr>
+          <w:rFonts w:asciiTheme="majorBidi" w:hAnsiTheme="majorBidi" w:cstheme="majorBidi"/>
+        </w:rPr>
         <w:t>First, to find out if there is a problem with document delivery on campus, we consulted with some of the administrators in the faculty and we learned that they do most of their administrative work is online. Although, some documents that need to be signed or stamped are sent physically to the deanship.</w:t>
       </w:r>
     </w:p>
     <w:p>
-      <w:r>
+      <w:pPr>
+        <w:ind w:firstLine="720"/>
+        <w:rPr>
+          <w:rFonts w:asciiTheme="majorBidi" w:hAnsiTheme="majorBidi" w:cstheme="majorBidi"/>
+        </w:rPr>
+      </w:pPr>
+      <w:r>
+        <w:rPr>
+          <w:rFonts w:asciiTheme="majorBidi" w:hAnsiTheme="majorBidi" w:cstheme="majorBidi"/>
+        </w:rPr>
         <w:t>After that, we surveyed the campus. And we noticed a few things:</w:t>
       </w:r>
     </w:p>
@@ -923,8 +1150,14 @@
           <w:ilvl w:val="0"/>
           <w:numId w:val="1"/>
         </w:numPr>
-      </w:pPr>
-      <w:r>
+        <w:rPr>
+          <w:rFonts w:cstheme="majorBidi"/>
+        </w:rPr>
+      </w:pPr>
+      <w:r>
+        <w:rPr>
+          <w:rFonts w:cstheme="majorBidi"/>
+        </w:rPr>
         <w:t>There are different terrains in the campus: streets, tiles, mud, grass, etc.</w:t>
       </w:r>
     </w:p>
@@ -935,8 +1168,14 @@
           <w:ilvl w:val="0"/>
           <w:numId w:val="1"/>
         </w:numPr>
-      </w:pPr>
-      <w:r>
+        <w:rPr>
+          <w:rFonts w:cstheme="majorBidi"/>
+        </w:rPr>
+      </w:pPr>
+      <w:r>
+        <w:rPr>
+          <w:rFonts w:cstheme="majorBidi"/>
+        </w:rPr>
         <w:t>Often, there are students in the halls (roads?) between buildings</w:t>
       </w:r>
     </w:p>
@@ -947,22 +1186,41 @@
           <w:ilvl w:val="0"/>
           <w:numId w:val="1"/>
         </w:numPr>
-      </w:pPr>
-      <w:r>
+        <w:rPr>
+          <w:rFonts w:cstheme="majorBidi"/>
+        </w:rPr>
+      </w:pPr>
+      <w:r>
+        <w:rPr>
+          <w:rFonts w:cstheme="majorBidi"/>
+        </w:rPr>
         <w:t>The buildings are wheel-chair accessible)</w:t>
       </w:r>
     </w:p>
     <w:p>
-      <w:r>
+      <w:pPr>
+        <w:ind w:firstLine="720"/>
+        <w:rPr>
+          <w:rFonts w:asciiTheme="majorBidi" w:hAnsiTheme="majorBidi" w:cstheme="majorBidi"/>
+        </w:rPr>
+      </w:pPr>
+      <w:r>
+        <w:rPr>
+          <w:rFonts w:asciiTheme="majorBidi" w:hAnsiTheme="majorBidi" w:cstheme="majorBidi"/>
+        </w:rPr>
         <w:t>As shown in the figure, the distance between the faculty and the deanship of administration is approximately 240 meters</w:t>
       </w:r>
     </w:p>
     <w:p>
       <w:pPr>
         <w:ind w:left="360"/>
-      </w:pPr>
-      <w:r>
-        <w:rPr>
+        <w:rPr>
+          <w:rFonts w:asciiTheme="majorBidi" w:hAnsiTheme="majorBidi" w:cstheme="majorBidi"/>
+        </w:rPr>
+      </w:pPr>
+      <w:r>
+        <w:rPr>
+          <w:rFonts w:asciiTheme="majorBidi" w:hAnsiTheme="majorBidi" w:cstheme="majorBidi"/>
           <w:noProof/>
         </w:rPr>
         <mc:AlternateContent>
@@ -1160,6 +1418,7 @@
       </w:r>
       <w:r>
         <w:rPr>
+          <w:rFonts w:asciiTheme="majorBidi" w:hAnsiTheme="majorBidi" w:cstheme="majorBidi"/>
           <w:noProof/>
         </w:rPr>
         <w:drawing>
@@ -1232,14 +1491,1394 @@
     <w:p>
       <w:pPr>
         <w:rPr>
+          <w:rFonts w:asciiTheme="majorBidi" w:hAnsiTheme="majorBidi" w:cstheme="majorBidi"/>
           <w:b/>
           <w:bCs/>
         </w:rPr>
       </w:pPr>
     </w:p>
-    <w:p/>
-    <w:p/>
-    <w:p/>
+    <w:p>
+      <w:pPr>
+        <w:jc w:val="both"/>
+        <w:rPr>
+          <w:rFonts w:asciiTheme="majorBidi" w:hAnsiTheme="majorBidi" w:cstheme="majorBidi"/>
+          <w:b/>
+          <w:bCs/>
+        </w:rPr>
+      </w:pPr>
+      <w:r>
+        <w:rPr>
+          <w:rFonts w:asciiTheme="majorBidi" w:hAnsiTheme="majorBidi" w:cstheme="majorBidi"/>
+          <w:b/>
+          <w:bCs/>
+        </w:rPr>
+        <w:lastRenderedPageBreak/>
+        <w:t>Literature Review</w:t>
+      </w:r>
+    </w:p>
+    <w:p>
+      <w:pPr>
+        <w:jc w:val="both"/>
+        <w:rPr>
+          <w:rFonts w:asciiTheme="majorBidi" w:hAnsiTheme="majorBidi" w:cstheme="majorBidi"/>
+        </w:rPr>
+      </w:pPr>
+      <w:r>
+        <w:rPr>
+          <w:rFonts w:asciiTheme="majorBidi" w:hAnsiTheme="majorBidi" w:cstheme="majorBidi"/>
+          <w:b/>
+          <w:bCs/>
+        </w:rPr>
+        <w:tab/>
+      </w:r>
+      <w:r>
+        <w:rPr>
+          <w:rFonts w:asciiTheme="majorBidi" w:hAnsiTheme="majorBidi" w:cstheme="majorBidi"/>
+        </w:rPr>
+        <w:t xml:space="preserve">As engineers, we are tasked to fully study a situation before engaging in any developmental and or design activities. Furthermore, to understand the current technology and innovation of our century we will conduct a literature review on three cases. Undoubtedly, these cases will cover autonomous robots and some of their uses. It should be noted that most of these cases are within the past few years. Which will give us an accurate lookout on the current technologies. On the other hand, we believe these cases might give us inspiration to lead us into some ideas for our problem solution. </w:t>
+      </w:r>
+    </w:p>
+    <w:p>
+      <w:pPr>
+        <w:jc w:val="both"/>
+        <w:rPr>
+          <w:rFonts w:asciiTheme="majorBidi" w:hAnsiTheme="majorBidi" w:cstheme="majorBidi"/>
+          <w:b/>
+          <w:bCs/>
+        </w:rPr>
+      </w:pPr>
+      <w:r>
+        <w:rPr>
+          <w:rFonts w:asciiTheme="majorBidi" w:hAnsiTheme="majorBidi" w:cstheme="majorBidi"/>
+          <w:b/>
+          <w:bCs/>
+        </w:rPr>
+        <w:t>Case Study #1: Smart Drone Delivery System [1]</w:t>
+      </w:r>
+    </w:p>
+    <w:p>
+      <w:pPr>
+        <w:jc w:val="both"/>
+        <w:rPr>
+          <w:rFonts w:asciiTheme="majorBidi" w:hAnsiTheme="majorBidi" w:cstheme="majorBidi"/>
+        </w:rPr>
+      </w:pPr>
+      <w:r>
+        <w:rPr>
+          <w:rFonts w:asciiTheme="majorBidi" w:hAnsiTheme="majorBidi" w:cstheme="majorBidi"/>
+          <w:b/>
+          <w:bCs/>
+        </w:rPr>
+        <w:tab/>
+      </w:r>
+      <w:r>
+        <w:rPr>
+          <w:rFonts w:asciiTheme="majorBidi" w:hAnsiTheme="majorBidi" w:cstheme="majorBidi"/>
+        </w:rPr>
+        <w:t>With the ever-growing usage of online shopping and e-markets, the usual petrol operated vehicles that succumb to gravity is not enough to cover the demand that is skyrocketing. Consequently, the first case study published by Shivaji University in India talks about a smart drone delivery system. In this delivery system, it is proposed that a Quadcopter (QC), which is an Unmanned Aerial Vehicle (UAV), delivers orders requested through online shops autonomously by the use of Google Maps and its own processing unit. The paper also mentions “the QCs capability of delivering parcel ordered by online and</w:t>
+      </w:r>
+    </w:p>
+    <w:p>
+      <w:pPr>
+        <w:jc w:val="both"/>
+        <w:rPr>
+          <w:rFonts w:asciiTheme="majorBidi" w:hAnsiTheme="majorBidi" w:cstheme="majorBidi"/>
+        </w:rPr>
+      </w:pPr>
+      <w:r>
+        <w:rPr>
+          <w:rFonts w:asciiTheme="majorBidi" w:hAnsiTheme="majorBidi" w:cstheme="majorBidi"/>
+        </w:rPr>
+        <w:t>coming back to the starting place.”.</w:t>
+      </w:r>
+    </w:p>
+    <w:p>
+      <w:pPr>
+        <w:jc w:val="both"/>
+        <w:rPr>
+          <w:rFonts w:asciiTheme="majorBidi" w:hAnsiTheme="majorBidi" w:cstheme="majorBidi"/>
+        </w:rPr>
+      </w:pPr>
+      <w:r>
+        <w:rPr>
+          <w:rFonts w:asciiTheme="majorBidi" w:hAnsiTheme="majorBidi" w:cstheme="majorBidi"/>
+        </w:rPr>
+        <w:tab/>
+        <w:t xml:space="preserve">The QC’s that will be deployed should have a vertical take-off and landing protocol in order to reduce the area required for functionality. Furthermore, this will allow the </w:t>
+      </w:r>
+      <w:proofErr w:type="gramStart"/>
+      <w:r>
+        <w:rPr>
+          <w:rFonts w:asciiTheme="majorBidi" w:hAnsiTheme="majorBidi" w:cstheme="majorBidi"/>
+        </w:rPr>
+        <w:t>QC’s</w:t>
+      </w:r>
+      <w:proofErr w:type="gramEnd"/>
+      <w:r>
+        <w:rPr>
+          <w:rFonts w:asciiTheme="majorBidi" w:hAnsiTheme="majorBidi" w:cstheme="majorBidi"/>
+        </w:rPr>
+        <w:t xml:space="preserve"> to function in small neighborhoods and streets which many cramped cities have. A 10–15-mile radius can be covered by a single QC.  In addition, the vertical approach to these QC’s allows them to carry more payload, this in turn will yield better results for the online shops. </w:t>
+      </w:r>
+    </w:p>
+    <w:p>
+      <w:pPr>
+        <w:jc w:val="both"/>
+        <w:rPr>
+          <w:rFonts w:asciiTheme="majorBidi" w:hAnsiTheme="majorBidi" w:cstheme="majorBidi"/>
+        </w:rPr>
+      </w:pPr>
+      <w:r>
+        <w:rPr>
+          <w:rFonts w:asciiTheme="majorBidi" w:hAnsiTheme="majorBidi" w:cstheme="majorBidi"/>
+        </w:rPr>
+        <w:tab/>
+        <w:t xml:space="preserve">A basic working principle for the QC’s was stated in the paper. A total of four rotary motors at equidistance from each other and a central driver is suggested for a vertical takeoff/landing protocol. To be clear, this configuration functions in a specific way. As such, opposite rotaries spin in opposite directions while adjacent ones function similarly. Using this design, any gyroscopes controlling the QC’s is not needed. </w:t>
+      </w:r>
+    </w:p>
+    <w:p>
+      <w:pPr>
+        <w:jc w:val="both"/>
+        <w:rPr>
+          <w:rFonts w:asciiTheme="majorBidi" w:hAnsiTheme="majorBidi" w:cstheme="majorBidi"/>
+        </w:rPr>
+      </w:pPr>
+      <w:r>
+        <w:rPr>
+          <w:rFonts w:asciiTheme="majorBidi" w:hAnsiTheme="majorBidi" w:cstheme="majorBidi"/>
+        </w:rPr>
+        <w:tab/>
+        <w:t xml:space="preserve">Finally, the methodology for delivering the shipments is as follows; The processing unit of the QC’s, which is a raspberry pi, is interfaced with a camera, video streaming, SD card and GPS. When an order is placed, all these technologies work together to find the correct address of the house and deliver the shipment. Below is a figure that showcases the order of operations. </w:t>
+      </w:r>
+    </w:p>
+    <w:p>
+      <w:pPr>
+        <w:keepNext/>
+        <w:jc w:val="both"/>
+        <w:rPr>
+          <w:rFonts w:asciiTheme="majorBidi" w:hAnsiTheme="majorBidi" w:cstheme="majorBidi"/>
+        </w:rPr>
+      </w:pPr>
+      <w:r>
+        <w:rPr>
+          <w:rFonts w:asciiTheme="majorBidi" w:hAnsiTheme="majorBidi" w:cstheme="majorBidi"/>
+        </w:rPr>
+        <w:lastRenderedPageBreak/>
+        <w:tab/>
+      </w:r>
+      <w:r>
+        <w:rPr>
+          <w:rFonts w:asciiTheme="majorBidi" w:hAnsiTheme="majorBidi" w:cstheme="majorBidi"/>
+          <w:noProof/>
+        </w:rPr>
+        <w:drawing>
+          <wp:inline distT="0" distB="0" distL="0" distR="0" wp14:anchorId="0037F0FD" wp14:editId="7D24D660">
+            <wp:extent cx="4408098" cy="3632442"/>
+            <wp:effectExtent l="0" t="0" r="0" b="6350"/>
+            <wp:docPr id="5" name="Picture 5"/>
+            <wp:cNvGraphicFramePr>
+              <a:graphicFrameLocks xmlns:a="http://schemas.openxmlformats.org/drawingml/2006/main" noChangeAspect="1"/>
+            </wp:cNvGraphicFramePr>
+            <a:graphic xmlns:a="http://schemas.openxmlformats.org/drawingml/2006/main">
+              <a:graphicData uri="http://schemas.openxmlformats.org/drawingml/2006/picture">
+                <pic:pic xmlns:pic="http://schemas.openxmlformats.org/drawingml/2006/picture">
+                  <pic:nvPicPr>
+                    <pic:cNvPr id="1" name=""/>
+                    <pic:cNvPicPr/>
+                  </pic:nvPicPr>
+                  <pic:blipFill>
+                    <a:blip r:embed="rId7"/>
+                    <a:stretch>
+                      <a:fillRect/>
+                    </a:stretch>
+                  </pic:blipFill>
+                  <pic:spPr>
+                    <a:xfrm>
+                      <a:off x="0" y="0"/>
+                      <a:ext cx="4411836" cy="3635523"/>
+                    </a:xfrm>
+                    <a:prstGeom prst="rect">
+                      <a:avLst/>
+                    </a:prstGeom>
+                  </pic:spPr>
+                </pic:pic>
+              </a:graphicData>
+            </a:graphic>
+          </wp:inline>
+        </w:drawing>
+      </w:r>
+    </w:p>
+    <w:p>
+      <w:pPr>
+        <w:pStyle w:val="Caption"/>
+        <w:jc w:val="center"/>
+        <w:rPr>
+          <w:rFonts w:cstheme="majorBidi"/>
+        </w:rPr>
+      </w:pPr>
+      <w:r>
+        <w:rPr>
+          <w:rFonts w:cstheme="majorBidi"/>
+        </w:rPr>
+        <w:t xml:space="preserve">Figure </w:t>
+      </w:r>
+      <w:r>
+        <w:rPr>
+          <w:rFonts w:cstheme="majorBidi"/>
+        </w:rPr>
+        <w:t>2</w:t>
+      </w:r>
+      <w:r>
+        <w:rPr>
+          <w:rFonts w:cstheme="majorBidi"/>
+        </w:rPr>
+        <w:t xml:space="preserve"> Showcases the order of operations the QC's follow</w:t>
+      </w:r>
+    </w:p>
+    <w:p>
+      <w:pPr>
+        <w:rPr>
+          <w:rFonts w:asciiTheme="majorBidi" w:hAnsiTheme="majorBidi" w:cstheme="majorBidi"/>
+          <w:b/>
+          <w:bCs/>
+        </w:rPr>
+      </w:pPr>
+      <w:r>
+        <w:rPr>
+          <w:rFonts w:asciiTheme="majorBidi" w:hAnsiTheme="majorBidi" w:cstheme="majorBidi"/>
+          <w:b/>
+          <w:bCs/>
+        </w:rPr>
+        <w:t>Case Study #2: Prototype design of medical round supporting robot “</w:t>
+      </w:r>
+      <w:proofErr w:type="spellStart"/>
+      <w:r>
+        <w:rPr>
+          <w:rFonts w:asciiTheme="majorBidi" w:hAnsiTheme="majorBidi" w:cstheme="majorBidi"/>
+          <w:b/>
+          <w:bCs/>
+        </w:rPr>
+        <w:t>Terapio</w:t>
+      </w:r>
+      <w:proofErr w:type="spellEnd"/>
+      <w:r>
+        <w:rPr>
+          <w:rFonts w:asciiTheme="majorBidi" w:hAnsiTheme="majorBidi" w:cstheme="majorBidi"/>
+          <w:b/>
+          <w:bCs/>
+        </w:rPr>
+        <w:t>” [2]</w:t>
+      </w:r>
+    </w:p>
+    <w:p>
+      <w:pPr>
+        <w:ind w:firstLine="720"/>
+        <w:jc w:val="both"/>
+        <w:rPr>
+          <w:rFonts w:asciiTheme="majorBidi" w:hAnsiTheme="majorBidi" w:cstheme="majorBidi"/>
+        </w:rPr>
+      </w:pPr>
+      <w:r>
+        <w:rPr>
+          <w:rFonts w:asciiTheme="majorBidi" w:hAnsiTheme="majorBidi" w:cstheme="majorBidi"/>
+        </w:rPr>
+        <w:t xml:space="preserve">In this case study, the main focus is a robot that is implemented inside an important ecosystem. </w:t>
+      </w:r>
+      <w:proofErr w:type="spellStart"/>
+      <w:r>
+        <w:rPr>
+          <w:rFonts w:asciiTheme="majorBidi" w:hAnsiTheme="majorBidi" w:cstheme="majorBidi"/>
+        </w:rPr>
+        <w:t>Terapio</w:t>
+      </w:r>
+      <w:proofErr w:type="spellEnd"/>
+      <w:r>
+        <w:rPr>
+          <w:rFonts w:asciiTheme="majorBidi" w:hAnsiTheme="majorBidi" w:cstheme="majorBidi"/>
+        </w:rPr>
+        <w:t xml:space="preserve"> is a medical assistant autonomous robot that will revolutionize the healthcare scene. Its main functions are to deliver armamentarium and provide health care data to the doctor. Whether it be a scalpel, a syringe or even a dental kit, this robot can fetch and receive any equipment a doctor need. Furthermore, the robot has the medical history of the patient and can assist the doctor in evaluating a patient’s needs. The robot boasts an internal storage and object detection which can prove to be helpful in navigating the hospital hallways that are clustered with personnel and objects. </w:t>
+      </w:r>
+    </w:p>
+    <w:p>
+      <w:pPr>
+        <w:ind w:firstLine="720"/>
+        <w:jc w:val="both"/>
+        <w:rPr>
+          <w:rFonts w:asciiTheme="majorBidi" w:hAnsiTheme="majorBidi" w:cstheme="majorBidi"/>
+        </w:rPr>
+      </w:pPr>
+      <w:r>
+        <w:rPr>
+          <w:rFonts w:asciiTheme="majorBidi" w:hAnsiTheme="majorBidi" w:cstheme="majorBidi"/>
+        </w:rPr>
+        <w:t xml:space="preserve">Fascinatingly, the robot has three main modes of operation. First, human tracking mode. The robot follows the specified doctor and accompanies him wherever he goes. This mode is useful for the doctor since he does not have to worry about carrying the robot around. Second, Power assisting mode is where the robot can hold the patient, hold a tool or even detect force specified by the doctor. To explain, a dentist might need a tool to be held in a specific way to access a wisdom tooth. The robot can hold the tool precisely and accurately. This in turn can reduce the burden on the dentist and allow him to complete the surgery effectively. Finally, the round mode is an interesting mode. The robot listens to the consultation and records it. Furthermore, the robot denotes everything and organizes it for the doctor for later use. An extra feature of the robot is its facial expressions. These facial expressions help reduce the emotionless of the robot which in turn can increase the healing of patients via emotions. Below is a figure representing the modes of </w:t>
+      </w:r>
+      <w:proofErr w:type="spellStart"/>
+      <w:r>
+        <w:rPr>
+          <w:rFonts w:asciiTheme="majorBidi" w:hAnsiTheme="majorBidi" w:cstheme="majorBidi"/>
+        </w:rPr>
+        <w:t>Terapio</w:t>
+      </w:r>
+      <w:proofErr w:type="spellEnd"/>
+    </w:p>
+    <w:p>
+      <w:pPr>
+        <w:keepNext/>
+        <w:ind w:firstLine="720"/>
+        <w:jc w:val="both"/>
+        <w:rPr>
+          <w:rFonts w:asciiTheme="majorBidi" w:hAnsiTheme="majorBidi" w:cstheme="majorBidi"/>
+        </w:rPr>
+      </w:pPr>
+      <w:r>
+        <w:rPr>
+          <w:rFonts w:asciiTheme="majorBidi" w:hAnsiTheme="majorBidi" w:cstheme="majorBidi"/>
+          <w:noProof/>
+        </w:rPr>
+        <w:lastRenderedPageBreak/>
+        <w:drawing>
+          <wp:inline distT="0" distB="0" distL="0" distR="0" wp14:anchorId="0941111F" wp14:editId="203A97DF">
+            <wp:extent cx="5236210" cy="3821430"/>
+            <wp:effectExtent l="0" t="0" r="2540" b="7620"/>
+            <wp:docPr id="6" name="Picture 6" descr="Figure 2. - Integrated robotic system and round operation flow"/>
+            <wp:cNvGraphicFramePr>
+              <a:graphicFrameLocks xmlns:a="http://schemas.openxmlformats.org/drawingml/2006/main" noChangeAspect="1"/>
+            </wp:cNvGraphicFramePr>
+            <a:graphic xmlns:a="http://schemas.openxmlformats.org/drawingml/2006/main">
+              <a:graphicData uri="http://schemas.openxmlformats.org/drawingml/2006/picture">
+                <pic:pic xmlns:pic="http://schemas.openxmlformats.org/drawingml/2006/picture">
+                  <pic:nvPicPr>
+                    <pic:cNvPr id="0" name="Picture 1" descr="Figure 2. - Integrated robotic system and round operation flow"/>
+                    <pic:cNvPicPr>
+                      <a:picLocks noChangeAspect="1" noChangeArrowheads="1"/>
+                    </pic:cNvPicPr>
+                  </pic:nvPicPr>
+                  <pic:blipFill>
+                    <a:blip r:embed="rId8">
+                      <a:extLst>
+                        <a:ext uri="{28A0092B-C50C-407E-A947-70E740481C1C}">
+                          <a14:useLocalDpi xmlns:a14="http://schemas.microsoft.com/office/drawing/2010/main" val="0"/>
+                        </a:ext>
+                      </a:extLst>
+                    </a:blip>
+                    <a:srcRect/>
+                    <a:stretch>
+                      <a:fillRect/>
+                    </a:stretch>
+                  </pic:blipFill>
+                  <pic:spPr bwMode="auto">
+                    <a:xfrm>
+                      <a:off x="0" y="0"/>
+                      <a:ext cx="5236210" cy="3821430"/>
+                    </a:xfrm>
+                    <a:prstGeom prst="rect">
+                      <a:avLst/>
+                    </a:prstGeom>
+                    <a:noFill/>
+                    <a:ln>
+                      <a:noFill/>
+                    </a:ln>
+                  </pic:spPr>
+                </pic:pic>
+              </a:graphicData>
+            </a:graphic>
+          </wp:inline>
+        </w:drawing>
+      </w:r>
+    </w:p>
+    <w:p>
+      <w:pPr>
+        <w:pStyle w:val="Caption"/>
+        <w:jc w:val="center"/>
+        <w:rPr>
+          <w:rFonts w:cstheme="majorBidi"/>
+          <w:sz w:val="22"/>
+          <w:szCs w:val="22"/>
+        </w:rPr>
+      </w:pPr>
+      <w:r>
+        <w:rPr>
+          <w:rFonts w:cstheme="majorBidi"/>
+        </w:rPr>
+        <w:t xml:space="preserve">Figure </w:t>
+      </w:r>
+      <w:r>
+        <w:rPr>
+          <w:rFonts w:cstheme="majorBidi"/>
+        </w:rPr>
+        <w:t>3</w:t>
+      </w:r>
+      <w:r>
+        <w:rPr>
+          <w:rFonts w:cstheme="majorBidi"/>
+        </w:rPr>
+        <w:t xml:space="preserve"> showcases </w:t>
+      </w:r>
+      <w:proofErr w:type="spellStart"/>
+      <w:r>
+        <w:rPr>
+          <w:rFonts w:cstheme="majorBidi"/>
+        </w:rPr>
+        <w:t>Terapio's</w:t>
+      </w:r>
+      <w:proofErr w:type="spellEnd"/>
+      <w:r>
+        <w:rPr>
+          <w:rFonts w:cstheme="majorBidi"/>
+        </w:rPr>
+        <w:t xml:space="preserve"> modes</w:t>
+      </w:r>
+    </w:p>
+    <w:p>
+      <w:pPr>
+        <w:jc w:val="both"/>
+        <w:rPr>
+          <w:rFonts w:asciiTheme="majorBidi" w:hAnsiTheme="majorBidi" w:cstheme="majorBidi"/>
+          <w:b/>
+          <w:bCs/>
+        </w:rPr>
+      </w:pPr>
+      <w:r>
+        <w:rPr>
+          <w:rStyle w:val="Heading2Char"/>
+        </w:rPr>
+        <w:t>Case Study#3:</w:t>
+      </w:r>
+      <w:r>
+        <w:rPr>
+          <w:rStyle w:val="Heading2Char"/>
+        </w:rPr>
+        <w:t xml:space="preserve"> </w:t>
+      </w:r>
+      <w:r>
+        <w:rPr>
+          <w:rFonts w:asciiTheme="majorBidi" w:hAnsiTheme="majorBidi" w:cstheme="majorBidi"/>
+          <w:b/>
+          <w:bCs/>
+        </w:rPr>
+        <w:t>Design and Development of Autonomous Delivery Robot [</w:t>
+      </w:r>
+      <w:r>
+        <w:rPr>
+          <w:rFonts w:asciiTheme="majorBidi" w:hAnsiTheme="majorBidi" w:cstheme="majorBidi"/>
+          <w:b/>
+          <w:bCs/>
+        </w:rPr>
+        <w:t>3</w:t>
+      </w:r>
+      <w:r>
+        <w:rPr>
+          <w:rFonts w:asciiTheme="majorBidi" w:hAnsiTheme="majorBidi" w:cstheme="majorBidi"/>
+          <w:b/>
+          <w:bCs/>
+        </w:rPr>
+        <w:t>]</w:t>
+      </w:r>
+    </w:p>
+    <w:p>
+      <w:pPr>
+        <w:jc w:val="both"/>
+        <w:rPr>
+          <w:rFonts w:asciiTheme="majorBidi" w:hAnsiTheme="majorBidi" w:cstheme="majorBidi"/>
+        </w:rPr>
+      </w:pPr>
+      <w:r>
+        <w:rPr>
+          <w:rFonts w:asciiTheme="majorBidi" w:hAnsiTheme="majorBidi" w:cstheme="majorBidi"/>
+        </w:rPr>
+        <w:t xml:space="preserve"> </w:t>
+      </w:r>
+      <w:r>
+        <w:rPr>
+          <w:rFonts w:asciiTheme="majorBidi" w:hAnsiTheme="majorBidi" w:cstheme="majorBidi"/>
+        </w:rPr>
+        <w:tab/>
+        <w:t xml:space="preserve">This research published by Visvesvaraya National Institute of Technology discusses the design of an autonomous delivery robot with some limitations. This project is capable of carrying a maximum weight of 2kg this low-bar line is due to the use of low torque motors. To carry higher weights the use of higher torque motors is essential. On the other hand, the motors used have 300rpm which increases the ability of moving the robot much faster ensuring it is within the road speed limits. For the main board the project uses Nvidia Jetson TX1 for controlling and running global and local planning algorithms. It also uses an Arduino Mega to control the motors and manage the sensors' readings. The two boards communicate using </w:t>
+      </w:r>
+      <w:proofErr w:type="spellStart"/>
+      <w:r>
+        <w:rPr>
+          <w:rFonts w:asciiTheme="majorBidi" w:hAnsiTheme="majorBidi" w:cstheme="majorBidi"/>
+        </w:rPr>
+        <w:t>rosserial</w:t>
+      </w:r>
+      <w:proofErr w:type="spellEnd"/>
+      <w:r>
+        <w:rPr>
+          <w:rFonts w:asciiTheme="majorBidi" w:hAnsiTheme="majorBidi" w:cstheme="majorBidi"/>
+        </w:rPr>
+        <w:t xml:space="preserve"> to publish the sensors' readings and to receive the moving commands controlling the motors. The design uses multiple components to provide much accurate localization and obstacles avoidance, one main component used is a RGBD camera which is used to get the front view with 3D depth map with addition to a laser range finder which gives a 2D depth map. Another component used for an accurate localization of the robot and for the purpose of determining the orientation of the robot is the inertial measurement unit (IMU) which includes an accelerometer, a gyroscope and magnetometer for a better estimate of the position. To avoid collision, an IR sensor with a range of 4-30 cm is used as the last option to save the robot from collision. </w:t>
+      </w:r>
+    </w:p>
+    <w:p>
+      <w:pPr>
+        <w:ind w:firstLine="720"/>
+        <w:jc w:val="both"/>
+        <w:rPr>
+          <w:rFonts w:asciiTheme="majorBidi" w:hAnsiTheme="majorBidi" w:cstheme="majorBidi"/>
+        </w:rPr>
+      </w:pPr>
+      <w:r>
+        <w:rPr>
+          <w:rFonts w:asciiTheme="majorBidi" w:hAnsiTheme="majorBidi" w:cstheme="majorBidi"/>
+        </w:rPr>
+        <w:t xml:space="preserve">For this project, a map-based localization approach is implemented but however, this leads to some potential problems that could be a result of the accumulative errors of the used sensors (e.g., the GPS could produce a 10 meters error in some cases), For this reason the paper suggests the use of statistical filters for more accurate localization. The paper discusses another essential topic for navigating an autonomous robot which is the use of high-definition maps or simply ADAS maps, which could lead to an accuracy of 10 cm. Although the project did not use SLAM (Simultaneous Localization and Mapping), but the paper suggests </w:t>
+      </w:r>
+      <w:r>
+        <w:rPr>
+          <w:rFonts w:asciiTheme="majorBidi" w:hAnsiTheme="majorBidi" w:cstheme="majorBidi"/>
+        </w:rPr>
+        <w:lastRenderedPageBreak/>
+        <w:t>the use of SLAM as a solution to improve the accuracy of mapping localization of the robot. The paper also discusses the used algorithm for path finding, in this case it is the A-star algorithm. Although it is not the best algorithm in finding the shortest path, but the researcher justifies that the project needs a fast algorithm more than an accurate but slow one to avoid getting stuck. however, the researcher suggests further research to be carried out for the optimization of the grid generation.</w:t>
+      </w:r>
+    </w:p>
+    <w:p>
+      <w:pPr>
+        <w:rPr>
+          <w:rFonts w:asciiTheme="majorBidi" w:hAnsiTheme="majorBidi" w:cstheme="majorBidi"/>
+          <w:b/>
+          <w:bCs/>
+        </w:rPr>
+      </w:pPr>
+      <w:r>
+        <w:rPr>
+          <w:rFonts w:asciiTheme="majorBidi" w:hAnsiTheme="majorBidi" w:cstheme="majorBidi"/>
+          <w:b/>
+          <w:bCs/>
+        </w:rPr>
+        <w:t>Case Study #4: a Raspberry pi Delivery Robot Controlled by Live Stream Chat</w:t>
+      </w:r>
+    </w:p>
+    <w:p>
+      <w:pPr>
+        <w:ind w:firstLine="720"/>
+        <w:jc w:val="both"/>
+        <w:rPr>
+          <w:rFonts w:asciiTheme="majorBidi" w:hAnsiTheme="majorBidi" w:cstheme="majorBidi"/>
+          <w:shd w:val="clear" w:color="auto" w:fill="FFFFFF"/>
+        </w:rPr>
+      </w:pPr>
+      <w:proofErr w:type="spellStart"/>
+      <w:r>
+        <w:rPr>
+          <w:rFonts w:asciiTheme="majorBidi" w:hAnsiTheme="majorBidi" w:cstheme="majorBidi"/>
+        </w:rPr>
+        <w:t>Droiid</w:t>
+      </w:r>
+      <w:proofErr w:type="spellEnd"/>
+      <w:r>
+        <w:rPr>
+          <w:rFonts w:asciiTheme="majorBidi" w:hAnsiTheme="majorBidi" w:cstheme="majorBidi"/>
+        </w:rPr>
+        <w:t xml:space="preserve"> is a delivery robot</w:t>
+      </w:r>
+      <w:r>
+        <w:rPr>
+          <w:rFonts w:asciiTheme="majorBidi" w:hAnsiTheme="majorBidi" w:cstheme="majorBidi"/>
+        </w:rPr>
+        <w:t xml:space="preserve"> created by </w:t>
+      </w:r>
+      <w:r>
+        <w:rPr>
+          <w:rFonts w:asciiTheme="majorBidi" w:hAnsiTheme="majorBidi" w:cstheme="majorBidi"/>
+          <w:shd w:val="clear" w:color="auto" w:fill="FFFFFF"/>
+        </w:rPr>
+        <w:t xml:space="preserve">Even Kouao a youtuber and a software engineer at Vodafone. </w:t>
+      </w:r>
+      <w:proofErr w:type="spellStart"/>
+      <w:r>
+        <w:rPr>
+          <w:rFonts w:asciiTheme="majorBidi" w:hAnsiTheme="majorBidi" w:cstheme="majorBidi"/>
+          <w:shd w:val="clear" w:color="auto" w:fill="FFFFFF"/>
+        </w:rPr>
+        <w:t>Droiid</w:t>
+      </w:r>
+      <w:proofErr w:type="spellEnd"/>
+      <w:r>
+        <w:rPr>
+          <w:rFonts w:asciiTheme="majorBidi" w:hAnsiTheme="majorBidi" w:cstheme="majorBidi"/>
+          <w:shd w:val="clear" w:color="auto" w:fill="FFFFFF"/>
+        </w:rPr>
+        <w:t xml:space="preserve"> is a delivery robot controlled through the commands sent on a live stream chat on twitch. Unlike other robots, </w:t>
+      </w:r>
+      <w:proofErr w:type="spellStart"/>
+      <w:r>
+        <w:rPr>
+          <w:rFonts w:asciiTheme="majorBidi" w:hAnsiTheme="majorBidi" w:cstheme="majorBidi"/>
+          <w:shd w:val="clear" w:color="auto" w:fill="FFFFFF"/>
+        </w:rPr>
+        <w:t>Droiid</w:t>
+      </w:r>
+      <w:proofErr w:type="spellEnd"/>
+      <w:r>
+        <w:rPr>
+          <w:rFonts w:asciiTheme="majorBidi" w:hAnsiTheme="majorBidi" w:cstheme="majorBidi"/>
+          <w:shd w:val="clear" w:color="auto" w:fill="FFFFFF"/>
+        </w:rPr>
+        <w:t xml:space="preserve"> has six wheels instead of four this could make its movement smoother than other four wheels robots. The outer design of the robot is a custom 3D printed design to ensure it is not very heavy. However, the downside is it may not survive under strong circumstances. </w:t>
+      </w:r>
+      <w:proofErr w:type="spellStart"/>
+      <w:r>
+        <w:rPr>
+          <w:rFonts w:asciiTheme="majorBidi" w:hAnsiTheme="majorBidi" w:cstheme="majorBidi"/>
+          <w:shd w:val="clear" w:color="auto" w:fill="FFFFFF"/>
+        </w:rPr>
+        <w:t>Droiid</w:t>
+      </w:r>
+      <w:proofErr w:type="spellEnd"/>
+      <w:r>
+        <w:rPr>
+          <w:rFonts w:asciiTheme="majorBidi" w:hAnsiTheme="majorBidi" w:cstheme="majorBidi"/>
+          <w:shd w:val="clear" w:color="auto" w:fill="FFFFFF"/>
+        </w:rPr>
+        <w:t xml:space="preserve"> is not fully autonomous as it still needs to receive its commands from the live stream chat. The robot has two main features, Speech, and movement in both cases the commands received from the live chat. </w:t>
+      </w:r>
+    </w:p>
+    <w:p>
+      <w:pPr>
+        <w:ind w:firstLine="720"/>
+        <w:jc w:val="both"/>
+        <w:rPr>
+          <w:rFonts w:asciiTheme="majorBidi" w:hAnsiTheme="majorBidi" w:cstheme="majorBidi"/>
+          <w:shd w:val="clear" w:color="auto" w:fill="FFFFFF"/>
+        </w:rPr>
+      </w:pPr>
+      <w:r>
+        <w:rPr>
+          <w:rFonts w:asciiTheme="majorBidi" w:hAnsiTheme="majorBidi" w:cstheme="majorBidi"/>
+          <w:b/>
+          <w:bCs/>
+          <w:shd w:val="clear" w:color="auto" w:fill="FFFFFF"/>
+        </w:rPr>
+        <w:t>Fig.</w:t>
+      </w:r>
+      <w:r>
+        <w:rPr>
+          <w:rFonts w:asciiTheme="majorBidi" w:hAnsiTheme="majorBidi" w:cstheme="majorBidi"/>
+          <w:b/>
+          <w:bCs/>
+          <w:shd w:val="clear" w:color="auto" w:fill="FFFFFF"/>
+        </w:rPr>
+        <w:t>4</w:t>
+      </w:r>
+      <w:r>
+        <w:rPr>
+          <w:rFonts w:asciiTheme="majorBidi" w:hAnsiTheme="majorBidi" w:cstheme="majorBidi"/>
+          <w:shd w:val="clear" w:color="auto" w:fill="FFFFFF"/>
+        </w:rPr>
+        <w:t xml:space="preserve"> shows the flow of the command typed on the live stream chat, which is then received by the </w:t>
+      </w:r>
+      <w:proofErr w:type="spellStart"/>
+      <w:r>
+        <w:rPr>
+          <w:rFonts w:asciiTheme="majorBidi" w:hAnsiTheme="majorBidi" w:cstheme="majorBidi"/>
+          <w:shd w:val="clear" w:color="auto" w:fill="FFFFFF"/>
+        </w:rPr>
+        <w:t>Droiid</w:t>
+      </w:r>
+      <w:proofErr w:type="spellEnd"/>
+      <w:r>
+        <w:rPr>
+          <w:rFonts w:asciiTheme="majorBidi" w:hAnsiTheme="majorBidi" w:cstheme="majorBidi"/>
+          <w:shd w:val="clear" w:color="auto" w:fill="FFFFFF"/>
+        </w:rPr>
+        <w:t xml:space="preserve"> server, forwarded to the robot. The server breaks the message typed on the chat converts it to JSON payload format and send it to the Raspberry Pi, the main controller board of the robot. The received format can be interpreted to either a movement or speech command. For the movement commands, after the raspberry pi receives the command from the </w:t>
+      </w:r>
+      <w:proofErr w:type="spellStart"/>
+      <w:r>
+        <w:rPr>
+          <w:rFonts w:asciiTheme="majorBidi" w:hAnsiTheme="majorBidi" w:cstheme="majorBidi"/>
+          <w:shd w:val="clear" w:color="auto" w:fill="FFFFFF"/>
+        </w:rPr>
+        <w:t>Droiid</w:t>
+      </w:r>
+      <w:proofErr w:type="spellEnd"/>
+      <w:r>
+        <w:rPr>
+          <w:rFonts w:asciiTheme="majorBidi" w:hAnsiTheme="majorBidi" w:cstheme="majorBidi"/>
+          <w:shd w:val="clear" w:color="auto" w:fill="FFFFFF"/>
+        </w:rPr>
+        <w:t xml:space="preserve"> server, it forwards it to the Arduino board which then will generate the control signals sent to the driver board for the motors. In case of a speech command, the raspberry pi has a text-to-speech library which convert the text message received form the </w:t>
+      </w:r>
+      <w:proofErr w:type="spellStart"/>
+      <w:r>
+        <w:rPr>
+          <w:rFonts w:asciiTheme="majorBidi" w:hAnsiTheme="majorBidi" w:cstheme="majorBidi"/>
+          <w:shd w:val="clear" w:color="auto" w:fill="FFFFFF"/>
+        </w:rPr>
+        <w:t>Droiid</w:t>
+      </w:r>
+      <w:proofErr w:type="spellEnd"/>
+      <w:r>
+        <w:rPr>
+          <w:rFonts w:asciiTheme="majorBidi" w:hAnsiTheme="majorBidi" w:cstheme="majorBidi"/>
+          <w:shd w:val="clear" w:color="auto" w:fill="FFFFFF"/>
+        </w:rPr>
+        <w:t xml:space="preserve"> server to a speech sent to the output speaker. </w:t>
+      </w:r>
+    </w:p>
+    <w:p>
+      <w:pPr>
+        <w:rPr>
+          <w:rFonts w:ascii="Open Sans" w:hAnsi="Open Sans" w:cs="Open Sans"/>
+          <w:shd w:val="clear" w:color="auto" w:fill="FFFFFF"/>
+        </w:rPr>
+      </w:pPr>
+      <w:r>
+        <w:rPr>
+          <w:noProof/>
+        </w:rPr>
+        <mc:AlternateContent>
+          <mc:Choice Requires="wps">
+            <w:drawing>
+              <wp:anchor distT="0" distB="0" distL="114300" distR="114300" simplePos="0" relativeHeight="251666432" behindDoc="0" locked="0" layoutInCell="1" allowOverlap="1" wp14:anchorId="756953DC" wp14:editId="7E5AE9C9">
+                <wp:simplePos x="0" y="0"/>
+                <wp:positionH relativeFrom="column">
+                  <wp:posOffset>-297815</wp:posOffset>
+                </wp:positionH>
+                <wp:positionV relativeFrom="paragraph">
+                  <wp:posOffset>3154045</wp:posOffset>
+                </wp:positionV>
+                <wp:extent cx="6386195" cy="635"/>
+                <wp:effectExtent l="0" t="0" r="0" b="0"/>
+                <wp:wrapTopAndBottom/>
+                <wp:docPr id="8" name="Text Box 8"/>
+                <wp:cNvGraphicFramePr/>
+                <a:graphic xmlns:a="http://schemas.openxmlformats.org/drawingml/2006/main">
+                  <a:graphicData uri="http://schemas.microsoft.com/office/word/2010/wordprocessingShape">
+                    <wps:wsp>
+                      <wps:cNvSpPr txBox="1"/>
+                      <wps:spPr>
+                        <a:xfrm>
+                          <a:off x="0" y="0"/>
+                          <a:ext cx="6386195" cy="635"/>
+                        </a:xfrm>
+                        <a:prstGeom prst="rect">
+                          <a:avLst/>
+                        </a:prstGeom>
+                        <a:solidFill>
+                          <a:prstClr val="white"/>
+                        </a:solidFill>
+                        <a:ln>
+                          <a:noFill/>
+                        </a:ln>
+                      </wps:spPr>
+                      <wps:txbx>
+                        <w:txbxContent>
+                          <w:p>
+                            <w:pPr>
+                              <w:pStyle w:val="Caption"/>
+                              <w:jc w:val="center"/>
+                              <w:rPr>
+                                <w:rFonts w:cstheme="majorBidi"/>
+                                <w:noProof/>
+                              </w:rPr>
+                            </w:pPr>
+                            <w:r>
+                              <w:t xml:space="preserve">Figure 4 showcasing </w:t>
+                            </w:r>
+                            <w:proofErr w:type="spellStart"/>
+                            <w:r>
+                              <w:t>Droiid</w:t>
+                            </w:r>
+                            <w:proofErr w:type="spellEnd"/>
+                          </w:p>
+                        </w:txbxContent>
+                      </wps:txbx>
+                      <wps:bodyPr rot="0" spcFirstLastPara="0" vertOverflow="overflow" horzOverflow="overflow" vert="horz" wrap="square" lIns="0" tIns="0" rIns="0" bIns="0" numCol="1" spcCol="0" rtlCol="0" fromWordArt="0" anchor="t" anchorCtr="0" forceAA="0" compatLnSpc="1">
+                        <a:prstTxWarp prst="textNoShape">
+                          <a:avLst/>
+                        </a:prstTxWarp>
+                        <a:spAutoFit/>
+                      </wps:bodyPr>
+                    </wps:wsp>
+                  </a:graphicData>
+                </a:graphic>
+              </wp:anchor>
+            </w:drawing>
+          </mc:Choice>
+          <mc:Fallback>
+            <w:pict>
+              <v:shape w14:anchorId="756953DC" id="Text Box 8" o:spid="_x0000_s1027" type="#_x0000_t202" style="position:absolute;margin-left:-23.45pt;margin-top:248.35pt;width:502.85pt;height:.05pt;z-index:251666432;visibility:visible;mso-wrap-style:square;mso-wrap-distance-left:9pt;mso-wrap-distance-top:0;mso-wrap-distance-right:9pt;mso-wrap-distance-bottom:0;mso-position-horizontal:absolute;mso-position-horizontal-relative:text;mso-position-vertical:absolute;mso-position-vertical-relative:text;v-text-anchor:top" o:gfxdata="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" stroked="f">
+                <v:textbox style="mso-fit-shape-to-text:t" inset="0,0,0,0">
+                  <w:txbxContent>
+                    <w:p>
+                      <w:pPr>
+                        <w:pStyle w:val="Caption"/>
+                        <w:jc w:val="center"/>
+                        <w:rPr>
+                          <w:rFonts w:cstheme="majorBidi"/>
+                          <w:noProof/>
+                        </w:rPr>
+                      </w:pPr>
+                      <w:r>
+                        <w:t xml:space="preserve">Figure 4 showcasing </w:t>
+                      </w:r>
+                      <w:proofErr w:type="spellStart"/>
+                      <w:r>
+                        <w:t>Droiid</w:t>
+                      </w:r>
+                      <w:proofErr w:type="spellEnd"/>
+                    </w:p>
+                  </w:txbxContent>
+                </v:textbox>
+                <w10:wrap type="topAndBottom"/>
+              </v:shape>
+            </w:pict>
+          </mc:Fallback>
+        </mc:AlternateContent>
+      </w:r>
+      <w:r>
+        <w:rPr>
+          <w:rFonts w:asciiTheme="majorBidi" w:hAnsiTheme="majorBidi" w:cstheme="majorBidi"/>
+          <w:noProof/>
+        </w:rPr>
+        <w:drawing>
+          <wp:anchor distT="0" distB="0" distL="114300" distR="114300" simplePos="0" relativeHeight="251664384" behindDoc="0" locked="0" layoutInCell="1" allowOverlap="1" wp14:anchorId="2B449987" wp14:editId="01C29CEC">
+            <wp:simplePos x="0" y="0"/>
+            <wp:positionH relativeFrom="column">
+              <wp:posOffset>-297815</wp:posOffset>
+            </wp:positionH>
+            <wp:positionV relativeFrom="paragraph">
+              <wp:posOffset>307975</wp:posOffset>
+            </wp:positionV>
+            <wp:extent cx="6386195" cy="2788920"/>
+            <wp:effectExtent l="0" t="0" r="0" b="0"/>
+            <wp:wrapTopAndBottom/>
+            <wp:docPr id="7" name="Picture 7" descr="Graphical user interface, text, application&#10;&#10;Description automatically generated"/>
+            <wp:cNvGraphicFramePr>
+              <a:graphicFrameLocks xmlns:a="http://schemas.openxmlformats.org/drawingml/2006/main" noChangeAspect="1"/>
+            </wp:cNvGraphicFramePr>
+            <a:graphic xmlns:a="http://schemas.openxmlformats.org/drawingml/2006/main">
+              <a:graphicData uri="http://schemas.openxmlformats.org/drawingml/2006/picture">
+                <pic:pic xmlns:pic="http://schemas.openxmlformats.org/drawingml/2006/picture">
+                  <pic:nvPicPr>
+                    <pic:cNvPr id="1" name="Picture 1" descr="Graphical user interface, text, application&#10;&#10;Description automatically generated"/>
+                    <pic:cNvPicPr/>
+                  </pic:nvPicPr>
+                  <pic:blipFill>
+                    <a:blip r:embed="rId9" cstate="print">
+                      <a:extLst>
+                        <a:ext uri="{28A0092B-C50C-407E-A947-70E740481C1C}">
+                          <a14:useLocalDpi xmlns:a14="http://schemas.microsoft.com/office/drawing/2010/main" val="0"/>
+                        </a:ext>
+                      </a:extLst>
+                    </a:blip>
+                    <a:stretch>
+                      <a:fillRect/>
+                    </a:stretch>
+                  </pic:blipFill>
+                  <pic:spPr>
+                    <a:xfrm>
+                      <a:off x="0" y="0"/>
+                      <a:ext cx="6386195" cy="2788920"/>
+                    </a:xfrm>
+                    <a:prstGeom prst="rect">
+                      <a:avLst/>
+                    </a:prstGeom>
+                  </pic:spPr>
+                </pic:pic>
+              </a:graphicData>
+            </a:graphic>
+            <wp14:sizeRelH relativeFrom="margin">
+              <wp14:pctWidth>0</wp14:pctWidth>
+            </wp14:sizeRelH>
+            <wp14:sizeRelV relativeFrom="margin">
+              <wp14:pctHeight>0</wp14:pctHeight>
+            </wp14:sizeRelV>
+          </wp:anchor>
+        </w:drawing>
+      </w:r>
+    </w:p>
+    <w:p>
+      <w:pPr>
+        <w:ind w:firstLine="720"/>
+        <w:jc w:val="both"/>
+        <w:rPr>
+          <w:rFonts w:asciiTheme="majorBidi" w:hAnsiTheme="majorBidi" w:cstheme="majorBidi"/>
+        </w:rPr>
+      </w:pPr>
+    </w:p>
+    <w:p>
+      <w:pPr>
+        <w:ind w:firstLine="720"/>
+        <w:jc w:val="both"/>
+        <w:rPr>
+          <w:rFonts w:asciiTheme="majorBidi" w:hAnsiTheme="majorBidi" w:cstheme="majorBidi"/>
+        </w:rPr>
+      </w:pPr>
+    </w:p>
+    <w:p>
+      <w:pPr>
+        <w:ind w:firstLine="720"/>
+        <w:jc w:val="both"/>
+        <w:rPr>
+          <w:rFonts w:asciiTheme="majorBidi" w:hAnsiTheme="majorBidi" w:cstheme="majorBidi"/>
+        </w:rPr>
+      </w:pPr>
+    </w:p>
+    <w:p>
+      <w:pPr>
+        <w:jc w:val="both"/>
+        <w:rPr>
+          <w:rFonts w:asciiTheme="majorBidi" w:hAnsiTheme="majorBidi" w:cstheme="majorBidi"/>
+          <w:b/>
+          <w:bCs/>
+        </w:rPr>
+      </w:pPr>
+      <w:r>
+        <w:rPr>
+          <w:rFonts w:asciiTheme="majorBidi" w:hAnsiTheme="majorBidi" w:cstheme="majorBidi"/>
+          <w:b/>
+          <w:bCs/>
+        </w:rPr>
+        <w:lastRenderedPageBreak/>
+        <w:t>Project Charter</w:t>
+      </w:r>
+    </w:p>
+    <w:p>
+      <w:pPr>
+        <w:jc w:val="both"/>
+        <w:rPr>
+          <w:rFonts w:asciiTheme="majorBidi" w:hAnsiTheme="majorBidi" w:cstheme="majorBidi"/>
+          <w:b/>
+          <w:bCs/>
+        </w:rPr>
+      </w:pPr>
+      <w:r>
+        <w:rPr>
+          <w:rFonts w:asciiTheme="majorBidi" w:hAnsiTheme="majorBidi" w:cstheme="majorBidi"/>
+          <w:b/>
+          <w:bCs/>
+        </w:rPr>
+        <w:tab/>
+      </w:r>
+    </w:p>
+    <w:p>
+      <w:pPr>
+        <w:jc w:val="both"/>
+        <w:rPr>
+          <w:rFonts w:asciiTheme="majorBidi" w:hAnsiTheme="majorBidi" w:cstheme="majorBidi"/>
+          <w:b/>
+          <w:bCs/>
+        </w:rPr>
+      </w:pPr>
+    </w:p>
+    <w:p>
+      <w:pPr>
+        <w:rPr>
+          <w:rFonts w:asciiTheme="majorBidi" w:hAnsiTheme="majorBidi" w:cstheme="majorBidi"/>
+        </w:rPr>
+      </w:pPr>
+    </w:p>
+    <w:p>
+      <w:pPr>
+        <w:rPr>
+          <w:rFonts w:asciiTheme="majorBidi" w:hAnsiTheme="majorBidi" w:cstheme="majorBidi"/>
+        </w:rPr>
+      </w:pPr>
+    </w:p>
+    <w:p>
+      <w:pPr>
+        <w:rPr>
+          <w:rFonts w:asciiTheme="majorBidi" w:hAnsiTheme="majorBidi" w:cstheme="majorBidi"/>
+        </w:rPr>
+      </w:pPr>
+    </w:p>
+    <w:p>
+      <w:pPr>
+        <w:rPr>
+          <w:rFonts w:asciiTheme="majorBidi" w:hAnsiTheme="majorBidi" w:cstheme="majorBidi"/>
+        </w:rPr>
+      </w:pPr>
+    </w:p>
+    <w:p>
+      <w:pPr>
+        <w:rPr>
+          <w:rFonts w:asciiTheme="majorBidi" w:hAnsiTheme="majorBidi" w:cstheme="majorBidi"/>
+        </w:rPr>
+      </w:pPr>
+    </w:p>
+    <w:p>
+      <w:pPr>
+        <w:rPr>
+          <w:rFonts w:asciiTheme="majorBidi" w:hAnsiTheme="majorBidi" w:cstheme="majorBidi"/>
+        </w:rPr>
+      </w:pPr>
+    </w:p>
+    <w:p>
+      <w:pPr>
+        <w:rPr>
+          <w:rFonts w:asciiTheme="majorBidi" w:hAnsiTheme="majorBidi" w:cstheme="majorBidi"/>
+        </w:rPr>
+      </w:pPr>
+    </w:p>
+    <w:p>
+      <w:pPr>
+        <w:rPr>
+          <w:rFonts w:asciiTheme="majorBidi" w:hAnsiTheme="majorBidi" w:cstheme="majorBidi"/>
+        </w:rPr>
+      </w:pPr>
+    </w:p>
+    <w:p>
+      <w:pPr>
+        <w:rPr>
+          <w:rFonts w:asciiTheme="majorBidi" w:hAnsiTheme="majorBidi" w:cstheme="majorBidi"/>
+        </w:rPr>
+      </w:pPr>
+    </w:p>
+    <w:p>
+      <w:pPr>
+        <w:rPr>
+          <w:rFonts w:asciiTheme="majorBidi" w:hAnsiTheme="majorBidi" w:cstheme="majorBidi"/>
+        </w:rPr>
+      </w:pPr>
+    </w:p>
+    <w:p>
+      <w:pPr>
+        <w:rPr>
+          <w:rFonts w:asciiTheme="majorBidi" w:hAnsiTheme="majorBidi" w:cstheme="majorBidi"/>
+        </w:rPr>
+      </w:pPr>
+    </w:p>
+    <w:p>
+      <w:pPr>
+        <w:rPr>
+          <w:rFonts w:asciiTheme="majorBidi" w:hAnsiTheme="majorBidi" w:cstheme="majorBidi"/>
+        </w:rPr>
+      </w:pPr>
+    </w:p>
+    <w:p>
+      <w:pPr>
+        <w:rPr>
+          <w:rFonts w:asciiTheme="majorBidi" w:hAnsiTheme="majorBidi" w:cstheme="majorBidi"/>
+        </w:rPr>
+      </w:pPr>
+    </w:p>
+    <w:p>
+      <w:pPr>
+        <w:rPr>
+          <w:rFonts w:asciiTheme="majorBidi" w:hAnsiTheme="majorBidi" w:cstheme="majorBidi"/>
+        </w:rPr>
+      </w:pPr>
+    </w:p>
+    <w:p>
+      <w:pPr>
+        <w:rPr>
+          <w:rFonts w:asciiTheme="majorBidi" w:hAnsiTheme="majorBidi" w:cstheme="majorBidi"/>
+        </w:rPr>
+      </w:pPr>
+    </w:p>
+    <w:p>
+      <w:pPr>
+        <w:rPr>
+          <w:rFonts w:asciiTheme="majorBidi" w:hAnsiTheme="majorBidi" w:cstheme="majorBidi"/>
+        </w:rPr>
+      </w:pPr>
+    </w:p>
+    <w:p>
+      <w:pPr>
+        <w:rPr>
+          <w:rFonts w:asciiTheme="majorBidi" w:hAnsiTheme="majorBidi" w:cstheme="majorBidi"/>
+        </w:rPr>
+      </w:pPr>
+    </w:p>
+    <w:p>
+      <w:pPr>
+        <w:rPr>
+          <w:rFonts w:asciiTheme="majorBidi" w:hAnsiTheme="majorBidi" w:cstheme="majorBidi"/>
+        </w:rPr>
+      </w:pPr>
+    </w:p>
+    <w:p>
+      <w:pPr>
+        <w:rPr>
+          <w:rFonts w:asciiTheme="majorBidi" w:hAnsiTheme="majorBidi" w:cstheme="majorBidi"/>
+        </w:rPr>
+      </w:pPr>
+    </w:p>
+    <w:p>
+      <w:pPr>
+        <w:rPr>
+          <w:rFonts w:asciiTheme="majorBidi" w:hAnsiTheme="majorBidi" w:cstheme="majorBidi"/>
+        </w:rPr>
+      </w:pPr>
+    </w:p>
+    <w:p>
+      <w:pPr>
+        <w:rPr>
+          <w:rFonts w:asciiTheme="majorBidi" w:hAnsiTheme="majorBidi" w:cstheme="majorBidi"/>
+        </w:rPr>
+      </w:pPr>
+    </w:p>
+    <w:p>
+      <w:pPr>
+        <w:rPr>
+          <w:rFonts w:asciiTheme="majorBidi" w:hAnsiTheme="majorBidi" w:cstheme="majorBidi"/>
+        </w:rPr>
+      </w:pPr>
+    </w:p>
+    <w:p>
+      <w:pPr>
+        <w:rPr>
+          <w:rFonts w:asciiTheme="majorBidi" w:hAnsiTheme="majorBidi" w:cstheme="majorBidi"/>
+        </w:rPr>
+      </w:pPr>
+    </w:p>
+    <w:p>
+      <w:pPr>
+        <w:rPr>
+          <w:rFonts w:asciiTheme="majorBidi" w:hAnsiTheme="majorBidi" w:cstheme="majorBidi"/>
+        </w:rPr>
+      </w:pPr>
+    </w:p>
+    <w:p>
+      <w:pPr>
+        <w:rPr>
+          <w:rFonts w:asciiTheme="majorBidi" w:hAnsiTheme="majorBidi" w:cstheme="majorBidi"/>
+        </w:rPr>
+      </w:pPr>
+    </w:p>
+    <w:p>
+      <w:pPr>
+        <w:rPr>
+          <w:rFonts w:asciiTheme="majorBidi" w:hAnsiTheme="majorBidi" w:cstheme="majorBidi"/>
+        </w:rPr>
+      </w:pPr>
+    </w:p>
+    <w:p>
+      <w:pPr>
+        <w:rPr>
+          <w:rFonts w:asciiTheme="majorBidi" w:hAnsiTheme="majorBidi" w:cstheme="majorBidi"/>
+        </w:rPr>
+      </w:pPr>
+    </w:p>
+    <w:p>
+      <w:pPr>
+        <w:rPr>
+          <w:rFonts w:asciiTheme="majorBidi" w:hAnsiTheme="majorBidi" w:cstheme="majorBidi"/>
+        </w:rPr>
+      </w:pPr>
+    </w:p>
+    <w:p>
+      <w:pPr>
+        <w:rPr>
+          <w:rFonts w:asciiTheme="majorBidi" w:hAnsiTheme="majorBidi" w:cstheme="majorBidi"/>
+        </w:rPr>
+      </w:pPr>
+    </w:p>
+    <w:p>
+      <w:pPr>
+        <w:rPr>
+          <w:rFonts w:asciiTheme="majorBidi" w:hAnsiTheme="majorBidi" w:cstheme="majorBidi"/>
+        </w:rPr>
+      </w:pPr>
+    </w:p>
+    <w:p>
+      <w:pPr>
+        <w:rPr>
+          <w:rFonts w:asciiTheme="majorBidi" w:hAnsiTheme="majorBidi" w:cstheme="majorBidi"/>
+        </w:rPr>
+      </w:pPr>
+    </w:p>
+    <w:p>
+      <w:pPr>
+        <w:rPr>
+          <w:rFonts w:asciiTheme="majorBidi" w:hAnsiTheme="majorBidi" w:cstheme="majorBidi"/>
+        </w:rPr>
+      </w:pPr>
+    </w:p>
+    <w:p>
+      <w:pPr>
+        <w:rPr>
+          <w:rFonts w:asciiTheme="majorBidi" w:hAnsiTheme="majorBidi" w:cstheme="majorBidi"/>
+        </w:rPr>
+      </w:pPr>
+    </w:p>
+    <w:p>
+      <w:pPr>
+        <w:rPr>
+          <w:rFonts w:asciiTheme="majorBidi" w:hAnsiTheme="majorBidi" w:cstheme="majorBidi"/>
+        </w:rPr>
+      </w:pPr>
+    </w:p>
+    <w:p>
+      <w:pPr>
+        <w:rPr>
+          <w:rFonts w:asciiTheme="majorBidi" w:hAnsiTheme="majorBidi" w:cstheme="majorBidi"/>
+        </w:rPr>
+      </w:pPr>
+    </w:p>
+    <w:p>
+      <w:pPr>
+        <w:rPr>
+          <w:rFonts w:asciiTheme="majorBidi" w:hAnsiTheme="majorBidi" w:cstheme="majorBidi"/>
+        </w:rPr>
+      </w:pPr>
+    </w:p>
+    <w:p>
+      <w:pPr>
+        <w:rPr>
+          <w:rFonts w:asciiTheme="majorBidi" w:hAnsiTheme="majorBidi" w:cstheme="majorBidi"/>
+        </w:rPr>
+      </w:pPr>
+    </w:p>
+    <w:p>
+      <w:pPr>
+        <w:rPr>
+          <w:rFonts w:asciiTheme="majorBidi" w:hAnsiTheme="majorBidi" w:cstheme="majorBidi"/>
+        </w:rPr>
+      </w:pPr>
+    </w:p>
+    <w:p>
+      <w:pPr>
+        <w:rPr>
+          <w:rFonts w:asciiTheme="majorBidi" w:hAnsiTheme="majorBidi" w:cstheme="majorBidi"/>
+        </w:rPr>
+      </w:pPr>
+    </w:p>
+    <w:p>
+      <w:pPr>
+        <w:rPr>
+          <w:rFonts w:asciiTheme="majorBidi" w:hAnsiTheme="majorBidi" w:cstheme="majorBidi"/>
+        </w:rPr>
+      </w:pPr>
+    </w:p>
+    <w:p>
+      <w:pPr>
+        <w:rPr>
+          <w:rFonts w:asciiTheme="majorBidi" w:hAnsiTheme="majorBidi" w:cstheme="majorBidi"/>
+        </w:rPr>
+      </w:pPr>
+    </w:p>
+    <w:p>
+      <w:pPr>
+        <w:rPr>
+          <w:rFonts w:asciiTheme="majorBidi" w:hAnsiTheme="majorBidi" w:cstheme="majorBidi"/>
+        </w:rPr>
+      </w:pPr>
+      <w:r>
+        <w:rPr>
+          <w:rFonts w:asciiTheme="majorBidi" w:hAnsiTheme="majorBidi" w:cstheme="majorBidi"/>
+        </w:rPr>
+        <w:t>REFERENCES LATER MAKE THEM PRETTY</w:t>
+      </w:r>
+    </w:p>
+    <w:p>
+      <w:pPr>
+        <w:rPr>
+          <w:rFonts w:asciiTheme="majorBidi" w:hAnsiTheme="majorBidi" w:cstheme="majorBidi"/>
+        </w:rPr>
+      </w:pPr>
+      <w:hyperlink r:id="rId10" w:history="1">
+        <w:r>
+          <w:rPr>
+            <w:rStyle w:val="Hyperlink"/>
+            <w:rFonts w:asciiTheme="majorBidi" w:hAnsiTheme="majorBidi" w:cstheme="majorBidi"/>
+          </w:rPr>
+          <w:t>https://www.researchgate.net/publication/344513432_Smart_Drone_Delivery_System</w:t>
+        </w:r>
+      </w:hyperlink>
+    </w:p>
+    <w:p>
+      <w:pPr>
+        <w:rPr>
+          <w:rFonts w:asciiTheme="majorBidi" w:hAnsiTheme="majorBidi" w:cstheme="majorBidi"/>
+        </w:rPr>
+      </w:pPr>
+      <w:hyperlink r:id="rId11" w:history="1">
+        <w:r>
+          <w:rPr>
+            <w:rStyle w:val="Hyperlink"/>
+            <w:rFonts w:asciiTheme="majorBidi" w:hAnsiTheme="majorBidi" w:cstheme="majorBidi"/>
+          </w:rPr>
+          <w:t>https://ieeexplore.ieee.org/abstract/document/7139274</w:t>
+        </w:r>
+      </w:hyperlink>
+    </w:p>
+    <w:p>
+      <w:pPr>
+        <w:jc w:val="both"/>
+        <w:rPr>
+          <w:rFonts w:asciiTheme="majorBidi" w:hAnsiTheme="majorBidi" w:cstheme="majorBidi"/>
+        </w:rPr>
+      </w:pPr>
+      <w:r>
+        <w:rPr>
+          <w:rFonts w:asciiTheme="majorBidi" w:hAnsiTheme="majorBidi" w:cstheme="majorBidi"/>
+        </w:rPr>
+        <w:t xml:space="preserve">This pdf </w:t>
+      </w:r>
+      <w:r>
+        <w:rPr>
+          <w:rFonts w:asciiTheme="majorBidi" w:hAnsiTheme="majorBidi" w:cstheme="majorBidi"/>
+        </w:rPr>
+        <w:sym w:font="Wingdings" w:char="F0E0"/>
+      </w:r>
+      <w:r>
+        <w:rPr>
+          <w:rFonts w:asciiTheme="majorBidi" w:hAnsiTheme="majorBidi" w:cstheme="majorBidi"/>
+        </w:rPr>
+        <w:t xml:space="preserve">    https://arxiv.org/pdf/2103.09229.pdf</w:t>
+      </w:r>
+    </w:p>
+    <w:p>
+      <w:pPr>
+        <w:rPr>
+          <w:rFonts w:asciiTheme="majorBidi" w:hAnsiTheme="majorBidi" w:cstheme="majorBidi"/>
+        </w:rPr>
+      </w:pPr>
+      <w:r>
+        <w:rPr>
+          <w:rFonts w:asciiTheme="majorBidi" w:hAnsiTheme="majorBidi" w:cstheme="majorBidi"/>
+        </w:rPr>
+        <w:t>https://www.tomshardware.com/news/raspberry-pi-delivery-robot-droiid</w:t>
+      </w:r>
+    </w:p>
+    <w:p>
+      <w:pPr>
+        <w:rPr>
+          <w:rFonts w:asciiTheme="majorBidi" w:hAnsiTheme="majorBidi" w:cstheme="majorBidi"/>
+          <w:b/>
+          <w:bCs/>
+        </w:rPr>
+      </w:pPr>
+    </w:p>
+    <w:p>
+      <w:pPr>
+        <w:rPr>
+          <w:rFonts w:asciiTheme="majorBidi" w:hAnsiTheme="majorBidi" w:cstheme="majorBidi"/>
+        </w:rPr>
+      </w:pPr>
+      <w:r>
+        <w:rPr>
+          <w:rFonts w:asciiTheme="majorBidi" w:hAnsiTheme="majorBidi" w:cstheme="majorBidi"/>
+        </w:rPr>
+        <w:tab/>
+      </w:r>
+    </w:p>
+    <w:p>
+      <w:pPr>
+        <w:rPr>
+          <w:rFonts w:asciiTheme="majorBidi" w:hAnsiTheme="majorBidi" w:cstheme="majorBidi"/>
+        </w:rPr>
+      </w:pPr>
+    </w:p>
+    <w:p>
+      <w:pPr>
+        <w:rPr>
+          <w:rFonts w:asciiTheme="majorBidi" w:hAnsiTheme="majorBidi" w:cstheme="majorBidi"/>
+        </w:rPr>
+      </w:pPr>
+    </w:p>
+    <w:p>
+      <w:pPr>
+        <w:rPr>
+          <w:rFonts w:asciiTheme="majorBidi" w:hAnsiTheme="majorBidi" w:cstheme="majorBidi"/>
+        </w:rPr>
+      </w:pPr>
+    </w:p>
     <w:sectPr>
       <w:pgSz w:w="12240" w:h="15840"/>
       <w:pgMar w:top="1440" w:right="1440" w:bottom="1440" w:left="1440" w:header="720" w:footer="720" w:gutter="0"/>
@@ -1747,6 +3386,30 @@
       <w:rFonts w:eastAsiaTheme="minorEastAsia"/>
     </w:rPr>
   </w:style>
+  <w:style w:type="paragraph" w:styleId="Heading2">
+    <w:name w:val="heading 2"/>
+    <w:basedOn w:val="Normal"/>
+    <w:next w:val="Normal"/>
+    <w:link w:val="Heading2Char"/>
+    <w:uiPriority w:val="9"/>
+    <w:unhideWhenUsed/>
+    <w:qFormat/>
+    <w:rsid w:val="000436CF"/>
+    <w:pPr>
+      <w:keepNext/>
+      <w:keepLines/>
+      <w:spacing w:before="20" w:after="20"/>
+      <w:jc w:val="center"/>
+      <w:outlineLvl w:val="1"/>
+    </w:pPr>
+    <w:rPr>
+      <w:rFonts w:asciiTheme="majorBidi" w:eastAsiaTheme="majorEastAsia" w:hAnsiTheme="majorBidi" w:cstheme="majorBidi"/>
+      <w:b/>
+      <w:color w:val="000000" w:themeColor="text1"/>
+      <w:szCs w:val="26"/>
+      <w:lang w:val="en-GB"/>
+    </w:rPr>
+  </w:style>
   <w:style w:type="character" w:default="1" w:styleId="DefaultParagraphFont">
     <w:name w:val="Default Paragraph Font"/>
     <w:uiPriority w:val="1"/>
@@ -1832,6 +3495,43 @@
       <w:color w:val="44546A" w:themeColor="text2"/>
       <w:sz w:val="18"/>
       <w:szCs w:val="18"/>
+    </w:rPr>
+  </w:style>
+  <w:style w:type="character" w:styleId="Hyperlink">
+    <w:name w:val="Hyperlink"/>
+    <w:basedOn w:val="DefaultParagraphFont"/>
+    <w:uiPriority w:val="99"/>
+    <w:unhideWhenUsed/>
+    <w:rsid w:val="00F13440"/>
+    <w:rPr>
+      <w:color w:val="0563C1" w:themeColor="hyperlink"/>
+      <w:u w:val="single"/>
+    </w:rPr>
+  </w:style>
+  <w:style w:type="character" w:customStyle="1" w:styleId="Heading2Char">
+    <w:name w:val="Heading 2 Char"/>
+    <w:basedOn w:val="DefaultParagraphFont"/>
+    <w:link w:val="Heading2"/>
+    <w:uiPriority w:val="9"/>
+    <w:rsid w:val="000436CF"/>
+    <w:rPr>
+      <w:rFonts w:asciiTheme="majorBidi" w:eastAsiaTheme="majorEastAsia" w:hAnsiTheme="majorBidi" w:cstheme="majorBidi"/>
+      <w:b/>
+      <w:color w:val="000000" w:themeColor="text1"/>
+      <w:szCs w:val="26"/>
+      <w:lang w:val="en-GB"/>
+    </w:rPr>
+  </w:style>
+  <w:style w:type="character" w:styleId="UnresolvedMention">
+    <w:name w:val="Unresolved Mention"/>
+    <w:basedOn w:val="DefaultParagraphFont"/>
+    <w:uiPriority w:val="99"/>
+    <w:semiHidden/>
+    <w:unhideWhenUsed/>
+    <w:rsid w:val="000436CF"/>
+    <w:rPr>
+      <w:color w:val="605E5C"/>
+      <w:shd w:val="clear" w:color="auto" w:fill="E1DFDD"/>
     </w:rPr>
   </w:style>
 </w:styles>

</xml_diff>

<commit_message>
report 1 untill executive summary
</commit_message>
<xml_diff>
--- a/reports/report-1/Project Charter report.docx
+++ b/reports/report-1/Project Charter report.docx
@@ -251,7 +251,7 @@
           </mc:Choice>
           <mc:Fallback>
             <w:pict>
-              <v:group w14:anchorId="4AD60CAD" id="Group 128" o:spid="_x0000_s1026" style="width:470.95pt;height:1.45pt;mso-position-horizontal-relative:char;mso-position-vertical-relative:line" coordsize="9419,29" o:gfxdata="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">
+              <v:group w14:anchorId="5ECB7003" id="Group 128" o:spid="_x0000_s1026" style="width:470.95pt;height:1.45pt;mso-position-horizontal-relative:char;mso-position-vertical-relative:line" coordsize="9419,29" o:gfxdata="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">
                 <v:rect id="Rectangle 34" o:spid="_x0000_s1027" style="position:absolute;width:9419;height:29;visibility:visible;mso-wrap-style:square;v-text-anchor:top" o:gfxdata="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" fillcolor="black" stroked="f"/>
                 <w10:anchorlock/>
               </v:group>
@@ -1042,18 +1042,9 @@
     </w:p>
     <w:p>
       <w:pPr>
-        <w:rPr>
-          <w:rFonts w:asciiTheme="majorBidi" w:hAnsiTheme="majorBidi" w:cstheme="majorBidi"/>
-          <w:b/>
-          <w:bCs/>
-        </w:rPr>
-      </w:pPr>
-      <w:r>
-        <w:rPr>
-          <w:rFonts w:asciiTheme="majorBidi" w:hAnsiTheme="majorBidi" w:cstheme="majorBidi"/>
-          <w:b/>
-          <w:bCs/>
-        </w:rPr>
+        <w:pStyle w:val="Heading1"/>
+      </w:pPr>
+      <w:r>
         <w:lastRenderedPageBreak/>
         <w:t>Introduction</w:t>
       </w:r>
@@ -1099,18 +1090,9 @@
     </w:p>
     <w:p>
       <w:pPr>
-        <w:rPr>
-          <w:rFonts w:asciiTheme="majorBidi" w:hAnsiTheme="majorBidi" w:cstheme="majorBidi"/>
-          <w:b/>
-          <w:bCs/>
-        </w:rPr>
-      </w:pPr>
-      <w:r>
-        <w:rPr>
-          <w:rFonts w:asciiTheme="majorBidi" w:hAnsiTheme="majorBidi" w:cstheme="majorBidi"/>
-          <w:b/>
-          <w:bCs/>
-        </w:rPr>
+        <w:pStyle w:val="Heading1"/>
+      </w:pPr>
+      <w:r>
         <w:t>Background information</w:t>
       </w:r>
     </w:p>
@@ -1499,36 +1481,26 @@
     </w:p>
     <w:p>
       <w:pPr>
+        <w:pStyle w:val="Heading1"/>
+      </w:pPr>
+      <w:r>
+        <w:lastRenderedPageBreak/>
+        <w:t>Literature Review</w:t>
+      </w:r>
+    </w:p>
+    <w:p>
+      <w:pPr>
         <w:jc w:val="both"/>
+        <w:rPr>
+          <w:rFonts w:asciiTheme="majorBidi" w:hAnsiTheme="majorBidi" w:cstheme="majorBidi"/>
+        </w:rPr>
+      </w:pPr>
+      <w:r>
         <w:rPr>
           <w:rFonts w:asciiTheme="majorBidi" w:hAnsiTheme="majorBidi" w:cstheme="majorBidi"/>
           <w:b/>
           <w:bCs/>
         </w:rPr>
-      </w:pPr>
-      <w:r>
-        <w:rPr>
-          <w:rFonts w:asciiTheme="majorBidi" w:hAnsiTheme="majorBidi" w:cstheme="majorBidi"/>
-          <w:b/>
-          <w:bCs/>
-        </w:rPr>
-        <w:lastRenderedPageBreak/>
-        <w:t>Literature Review</w:t>
-      </w:r>
-    </w:p>
-    <w:p>
-      <w:pPr>
-        <w:jc w:val="both"/>
-        <w:rPr>
-          <w:rFonts w:asciiTheme="majorBidi" w:hAnsiTheme="majorBidi" w:cstheme="majorBidi"/>
-        </w:rPr>
-      </w:pPr>
-      <w:r>
-        <w:rPr>
-          <w:rFonts w:asciiTheme="majorBidi" w:hAnsiTheme="majorBidi" w:cstheme="majorBidi"/>
-          <w:b/>
-          <w:bCs/>
-        </w:rPr>
         <w:tab/>
       </w:r>
       <w:r>
@@ -1540,18 +1512,17 @@
     </w:p>
     <w:p>
       <w:pPr>
-        <w:jc w:val="both"/>
-        <w:rPr>
-          <w:rFonts w:asciiTheme="majorBidi" w:hAnsiTheme="majorBidi" w:cstheme="majorBidi"/>
-          <w:b/>
-          <w:bCs/>
-        </w:rPr>
-      </w:pPr>
-      <w:r>
-        <w:rPr>
-          <w:rFonts w:asciiTheme="majorBidi" w:hAnsiTheme="majorBidi" w:cstheme="majorBidi"/>
-          <w:b/>
-          <w:bCs/>
+        <w:pStyle w:val="Heading2"/>
+        <w:jc w:val="left"/>
+        <w:rPr>
+          <w:sz w:val="24"/>
+          <w:szCs w:val="28"/>
+        </w:rPr>
+      </w:pPr>
+      <w:r>
+        <w:rPr>
+          <w:sz w:val="24"/>
+          <w:szCs w:val="28"/>
         </w:rPr>
         <w:t>Case Study #1: Smart Drone Delivery System [1]</w:t>
       </w:r>
@@ -1737,35 +1708,33 @@
     </w:p>
     <w:p>
       <w:pPr>
-        <w:rPr>
-          <w:rFonts w:asciiTheme="majorBidi" w:hAnsiTheme="majorBidi" w:cstheme="majorBidi"/>
-          <w:b/>
-          <w:bCs/>
-        </w:rPr>
-      </w:pPr>
-      <w:r>
-        <w:rPr>
-          <w:rFonts w:asciiTheme="majorBidi" w:hAnsiTheme="majorBidi" w:cstheme="majorBidi"/>
-          <w:b/>
-          <w:bCs/>
+        <w:pStyle w:val="Heading2"/>
+        <w:jc w:val="left"/>
+        <w:rPr>
+          <w:sz w:val="24"/>
+          <w:szCs w:val="32"/>
+        </w:rPr>
+      </w:pPr>
+      <w:r>
+        <w:rPr>
+          <w:sz w:val="24"/>
+          <w:szCs w:val="32"/>
         </w:rPr>
         <w:t>Case Study #2: Prototype design of medical round supporting robot “</w:t>
       </w:r>
       <w:proofErr w:type="spellStart"/>
       <w:r>
         <w:rPr>
-          <w:rFonts w:asciiTheme="majorBidi" w:hAnsiTheme="majorBidi" w:cstheme="majorBidi"/>
-          <w:b/>
-          <w:bCs/>
+          <w:sz w:val="24"/>
+          <w:szCs w:val="32"/>
         </w:rPr>
         <w:t>Terapio</w:t>
       </w:r>
       <w:proofErr w:type="spellEnd"/>
       <w:r>
         <w:rPr>
-          <w:rFonts w:asciiTheme="majorBidi" w:hAnsiTheme="majorBidi" w:cstheme="majorBidi"/>
-          <w:b/>
-          <w:bCs/>
+          <w:sz w:val="24"/>
+          <w:szCs w:val="32"/>
         </w:rPr>
         <w:t>” [2]</w:t>
       </w:r>
@@ -1932,46 +1901,49 @@
     </w:p>
     <w:p>
       <w:pPr>
-        <w:jc w:val="both"/>
-        <w:rPr>
-          <w:rFonts w:asciiTheme="majorBidi" w:hAnsiTheme="majorBidi" w:cstheme="majorBidi"/>
+        <w:pStyle w:val="Heading2"/>
+        <w:jc w:val="left"/>
+        <w:rPr>
+          <w:sz w:val="24"/>
+          <w:szCs w:val="28"/>
+        </w:rPr>
+      </w:pPr>
+      <w:r>
+        <w:rPr>
+          <w:rStyle w:val="Heading2Char"/>
           <w:b/>
           <w:bCs/>
-        </w:rPr>
-      </w:pPr>
+          <w:sz w:val="24"/>
+          <w:szCs w:val="28"/>
+        </w:rPr>
+        <w:t>Case Study#3:</w:t>
+      </w:r>
       <w:r>
         <w:rPr>
           <w:rStyle w:val="Heading2Char"/>
-        </w:rPr>
-        <w:t>Case Study#3:</w:t>
-      </w:r>
-      <w:r>
-        <w:rPr>
-          <w:rStyle w:val="Heading2Char"/>
+          <w:sz w:val="24"/>
+          <w:szCs w:val="28"/>
         </w:rPr>
         <w:t xml:space="preserve"> </w:t>
       </w:r>
       <w:r>
         <w:rPr>
-          <w:rFonts w:asciiTheme="majorBidi" w:hAnsiTheme="majorBidi" w:cstheme="majorBidi"/>
-          <w:b/>
-          <w:bCs/>
+          <w:sz w:val="24"/>
+          <w:szCs w:val="28"/>
         </w:rPr>
         <w:t>Design and Development of Autonomous Delivery Robot [</w:t>
       </w:r>
       <w:r>
         <w:rPr>
-          <w:rFonts w:asciiTheme="majorBidi" w:hAnsiTheme="majorBidi" w:cstheme="majorBidi"/>
-          <w:b/>
-          <w:bCs/>
+          <w:sz w:val="24"/>
+          <w:szCs w:val="28"/>
         </w:rPr>
         <w:t>3</w:t>
       </w:r>
       <w:r>
         <w:rPr>
-          <w:rFonts w:asciiTheme="majorBidi" w:hAnsiTheme="majorBidi" w:cstheme="majorBidi"/>
-          <w:b/>
-          <w:bCs/>
+          <w:sz w:val="24"/>
+          <w:szCs w:val="28"/>
         </w:rPr>
         <w:t>]</w:t>
       </w:r>
@@ -2035,18 +2007,10 @@
     </w:p>
     <w:p>
       <w:pPr>
-        <w:rPr>
-          <w:rFonts w:asciiTheme="majorBidi" w:hAnsiTheme="majorBidi" w:cstheme="majorBidi"/>
-          <w:b/>
-          <w:bCs/>
-        </w:rPr>
-      </w:pPr>
-      <w:r>
-        <w:rPr>
-          <w:rFonts w:asciiTheme="majorBidi" w:hAnsiTheme="majorBidi" w:cstheme="majorBidi"/>
-          <w:b/>
-          <w:bCs/>
-        </w:rPr>
+        <w:pStyle w:val="Heading2"/>
+        <w:jc w:val="left"/>
+      </w:pPr>
+      <w:r>
         <w:t>Case Study #4: a Raspberry pi Delivery Robot Controlled by Live Stream Chat</w:t>
       </w:r>
     </w:p>
@@ -2420,55 +2384,2011 @@
     </w:p>
     <w:p>
       <w:pPr>
+        <w:pStyle w:val="Heading2"/>
+        <w:jc w:val="left"/>
+        <w:rPr>
+          <w:sz w:val="24"/>
+          <w:szCs w:val="28"/>
+        </w:rPr>
+      </w:pPr>
+      <w:r>
+        <w:rPr>
+          <w:sz w:val="24"/>
+          <w:szCs w:val="28"/>
+        </w:rPr>
+        <w:lastRenderedPageBreak/>
+        <w:t>Project Charter</w:t>
+      </w:r>
+    </w:p>
+    <w:p>
+      <w:pPr>
+        <w:rPr>
+          <w:rFonts w:asciiTheme="majorBidi" w:hAnsiTheme="majorBidi" w:cstheme="majorBidi"/>
+          <w:sz w:val="20"/>
+          <w:szCs w:val="20"/>
+          <w:lang w:val="en-GB"/>
+        </w:rPr>
+      </w:pPr>
+    </w:p>
+    <w:tbl>
+      <w:tblPr>
+        <w:tblW w:w="9715" w:type="dxa"/>
+        <w:tblLook w:val="04A0" w:firstRow="1" w:lastRow="0" w:firstColumn="1" w:lastColumn="0" w:noHBand="0" w:noVBand="1"/>
+      </w:tblPr>
+      <w:tblGrid>
+        <w:gridCol w:w="1705"/>
+        <w:gridCol w:w="2585"/>
+        <w:gridCol w:w="1419"/>
+        <w:gridCol w:w="4006"/>
+      </w:tblGrid>
+      <w:tr>
+        <w:trPr>
+          <w:trHeight w:val="300"/>
+        </w:trPr>
+        <w:tc>
+          <w:tcPr>
+            <w:tcW w:w="9715" w:type="dxa"/>
+            <w:gridSpan w:val="4"/>
+            <w:tcBorders>
+              <w:top w:val="single" w:sz="4" w:space="0" w:color="auto"/>
+              <w:left w:val="single" w:sz="4" w:space="0" w:color="auto"/>
+              <w:bottom w:val="single" w:sz="4" w:space="0" w:color="auto"/>
+              <w:right w:val="single" w:sz="4" w:space="0" w:color="auto"/>
+            </w:tcBorders>
+            <w:shd w:val="clear" w:color="000000" w:fill="4472C4"/>
+            <w:noWrap/>
+            <w:vAlign w:val="bottom"/>
+            <w:hideMark/>
+          </w:tcPr>
+          <w:p>
+            <w:pPr>
+              <w:spacing w:after="0" w:line="240" w:lineRule="auto"/>
+              <w:jc w:val="center"/>
+              <w:rPr>
+                <w:rFonts w:asciiTheme="majorBidi" w:eastAsia="Times New Roman" w:hAnsiTheme="majorBidi" w:cstheme="majorBidi"/>
+                <w:b/>
+                <w:bCs/>
+                <w:color w:val="FFFFFF"/>
+                <w:sz w:val="20"/>
+                <w:szCs w:val="20"/>
+              </w:rPr>
+            </w:pPr>
+            <w:r>
+              <w:rPr>
+                <w:rFonts w:asciiTheme="majorBidi" w:eastAsia="Times New Roman" w:hAnsiTheme="majorBidi" w:cstheme="majorBidi"/>
+                <w:b/>
+                <w:bCs/>
+                <w:color w:val="FFFFFF"/>
+                <w:sz w:val="20"/>
+                <w:szCs w:val="20"/>
+              </w:rPr>
+              <w:t>1.General Project Information</w:t>
+            </w:r>
+          </w:p>
+        </w:tc>
+      </w:tr>
+      <w:tr>
+        <w:trPr>
+          <w:trHeight w:val="300"/>
+        </w:trPr>
+        <w:tc>
+          <w:tcPr>
+            <w:tcW w:w="1705" w:type="dxa"/>
+            <w:tcBorders>
+              <w:top w:val="nil"/>
+              <w:left w:val="single" w:sz="4" w:space="0" w:color="auto"/>
+              <w:bottom w:val="single" w:sz="4" w:space="0" w:color="auto"/>
+              <w:right w:val="single" w:sz="4" w:space="0" w:color="auto"/>
+            </w:tcBorders>
+            <w:shd w:val="clear" w:color="000000" w:fill="DBDBDB"/>
+            <w:noWrap/>
+            <w:vAlign w:val="bottom"/>
+            <w:hideMark/>
+          </w:tcPr>
+          <w:p>
+            <w:pPr>
+              <w:spacing w:after="0" w:line="240" w:lineRule="auto"/>
+              <w:rPr>
+                <w:rFonts w:asciiTheme="majorBidi" w:eastAsia="Times New Roman" w:hAnsiTheme="majorBidi" w:cstheme="majorBidi"/>
+                <w:color w:val="000000"/>
+                <w:sz w:val="20"/>
+                <w:szCs w:val="20"/>
+              </w:rPr>
+            </w:pPr>
+            <w:r>
+              <w:rPr>
+                <w:rFonts w:asciiTheme="majorBidi" w:eastAsia="Times New Roman" w:hAnsiTheme="majorBidi" w:cstheme="majorBidi"/>
+                <w:color w:val="000000"/>
+                <w:sz w:val="20"/>
+                <w:szCs w:val="20"/>
+              </w:rPr>
+              <w:t>Project Name</w:t>
+            </w:r>
+          </w:p>
+        </w:tc>
+        <w:tc>
+          <w:tcPr>
+            <w:tcW w:w="8010" w:type="dxa"/>
+            <w:gridSpan w:val="3"/>
+            <w:tcBorders>
+              <w:top w:val="nil"/>
+              <w:left w:val="nil"/>
+              <w:bottom w:val="single" w:sz="4" w:space="0" w:color="auto"/>
+              <w:right w:val="single" w:sz="4" w:space="0" w:color="auto"/>
+            </w:tcBorders>
+            <w:shd w:val="clear" w:color="auto" w:fill="auto"/>
+            <w:noWrap/>
+            <w:vAlign w:val="bottom"/>
+            <w:hideMark/>
+          </w:tcPr>
+          <w:p>
+            <w:pPr>
+              <w:spacing w:after="0" w:line="240" w:lineRule="auto"/>
+              <w:rPr>
+                <w:rFonts w:asciiTheme="majorBidi" w:eastAsia="Times New Roman" w:hAnsiTheme="majorBidi" w:cstheme="majorBidi"/>
+                <w:color w:val="000000"/>
+                <w:sz w:val="20"/>
+                <w:szCs w:val="20"/>
+              </w:rPr>
+            </w:pPr>
+            <w:r>
+              <w:rPr>
+                <w:rFonts w:asciiTheme="majorBidi" w:eastAsia="Times New Roman" w:hAnsiTheme="majorBidi" w:cstheme="majorBidi"/>
+                <w:color w:val="000000"/>
+                <w:sz w:val="20"/>
+                <w:szCs w:val="20"/>
+              </w:rPr>
+              <w:t>On-Campus Delivery Robot</w:t>
+            </w:r>
+          </w:p>
+        </w:tc>
+      </w:tr>
+      <w:tr>
+        <w:trPr>
+          <w:trHeight w:val="300"/>
+        </w:trPr>
+        <w:tc>
+          <w:tcPr>
+            <w:tcW w:w="1705" w:type="dxa"/>
+            <w:tcBorders>
+              <w:top w:val="nil"/>
+              <w:left w:val="single" w:sz="4" w:space="0" w:color="auto"/>
+              <w:bottom w:val="single" w:sz="4" w:space="0" w:color="auto"/>
+              <w:right w:val="single" w:sz="4" w:space="0" w:color="auto"/>
+            </w:tcBorders>
+            <w:shd w:val="clear" w:color="000000" w:fill="DBDBDB"/>
+            <w:noWrap/>
+            <w:vAlign w:val="bottom"/>
+            <w:hideMark/>
+          </w:tcPr>
+          <w:p>
+            <w:pPr>
+              <w:spacing w:after="0" w:line="240" w:lineRule="auto"/>
+              <w:rPr>
+                <w:rFonts w:asciiTheme="majorBidi" w:eastAsia="Times New Roman" w:hAnsiTheme="majorBidi" w:cstheme="majorBidi"/>
+                <w:color w:val="000000"/>
+                <w:sz w:val="20"/>
+                <w:szCs w:val="20"/>
+              </w:rPr>
+            </w:pPr>
+            <w:r>
+              <w:rPr>
+                <w:rFonts w:asciiTheme="majorBidi" w:eastAsia="Times New Roman" w:hAnsiTheme="majorBidi" w:cstheme="majorBidi"/>
+                <w:color w:val="000000"/>
+                <w:sz w:val="20"/>
+                <w:szCs w:val="20"/>
+              </w:rPr>
+              <w:t>Executive Sponsors</w:t>
+            </w:r>
+          </w:p>
+        </w:tc>
+        <w:tc>
+          <w:tcPr>
+            <w:tcW w:w="8010" w:type="dxa"/>
+            <w:gridSpan w:val="3"/>
+            <w:tcBorders>
+              <w:top w:val="nil"/>
+              <w:left w:val="nil"/>
+              <w:bottom w:val="single" w:sz="4" w:space="0" w:color="auto"/>
+              <w:right w:val="single" w:sz="4" w:space="0" w:color="auto"/>
+            </w:tcBorders>
+            <w:shd w:val="clear" w:color="auto" w:fill="auto"/>
+            <w:noWrap/>
+            <w:vAlign w:val="bottom"/>
+            <w:hideMark/>
+          </w:tcPr>
+          <w:p>
+            <w:pPr>
+              <w:spacing w:after="0" w:line="240" w:lineRule="auto"/>
+              <w:rPr>
+                <w:rFonts w:asciiTheme="majorBidi" w:eastAsia="Times New Roman" w:hAnsiTheme="majorBidi" w:cstheme="majorBidi"/>
+                <w:color w:val="000000"/>
+                <w:sz w:val="20"/>
+                <w:szCs w:val="20"/>
+              </w:rPr>
+            </w:pPr>
+            <w:r>
+              <w:rPr>
+                <w:rFonts w:asciiTheme="majorBidi" w:eastAsia="Times New Roman" w:hAnsiTheme="majorBidi" w:cstheme="majorBidi"/>
+                <w:color w:val="000000"/>
+                <w:sz w:val="20"/>
+                <w:szCs w:val="20"/>
+              </w:rPr>
+              <w:t xml:space="preserve">King </w:t>
+            </w:r>
+            <w:proofErr w:type="spellStart"/>
+            <w:r>
+              <w:rPr>
+                <w:rFonts w:asciiTheme="majorBidi" w:eastAsia="Times New Roman" w:hAnsiTheme="majorBidi" w:cstheme="majorBidi"/>
+                <w:color w:val="000000"/>
+                <w:sz w:val="20"/>
+                <w:szCs w:val="20"/>
+              </w:rPr>
+              <w:t>Abdulaziz</w:t>
+            </w:r>
+            <w:proofErr w:type="spellEnd"/>
+            <w:r>
+              <w:rPr>
+                <w:rFonts w:asciiTheme="majorBidi" w:eastAsia="Times New Roman" w:hAnsiTheme="majorBidi" w:cstheme="majorBidi"/>
+                <w:color w:val="000000"/>
+                <w:sz w:val="20"/>
+                <w:szCs w:val="20"/>
+              </w:rPr>
+              <w:t xml:space="preserve"> University, Department of Electrical and Computer Engineering</w:t>
+            </w:r>
+          </w:p>
+        </w:tc>
+      </w:tr>
+      <w:tr>
+        <w:trPr>
+          <w:trHeight w:val="300"/>
+        </w:trPr>
+        <w:tc>
+          <w:tcPr>
+            <w:tcW w:w="1705" w:type="dxa"/>
+            <w:tcBorders>
+              <w:top w:val="nil"/>
+              <w:left w:val="single" w:sz="4" w:space="0" w:color="auto"/>
+              <w:bottom w:val="single" w:sz="4" w:space="0" w:color="auto"/>
+              <w:right w:val="single" w:sz="4" w:space="0" w:color="auto"/>
+            </w:tcBorders>
+            <w:shd w:val="clear" w:color="000000" w:fill="DBDBDB"/>
+            <w:noWrap/>
+            <w:vAlign w:val="bottom"/>
+            <w:hideMark/>
+          </w:tcPr>
+          <w:p>
+            <w:pPr>
+              <w:spacing w:after="0" w:line="240" w:lineRule="auto"/>
+              <w:rPr>
+                <w:rFonts w:asciiTheme="majorBidi" w:eastAsia="Times New Roman" w:hAnsiTheme="majorBidi" w:cstheme="majorBidi"/>
+                <w:color w:val="000000"/>
+                <w:sz w:val="20"/>
+                <w:szCs w:val="20"/>
+              </w:rPr>
+            </w:pPr>
+            <w:r>
+              <w:rPr>
+                <w:rFonts w:asciiTheme="majorBidi" w:eastAsia="Times New Roman" w:hAnsiTheme="majorBidi" w:cstheme="majorBidi"/>
+                <w:color w:val="000000"/>
+                <w:sz w:val="20"/>
+                <w:szCs w:val="20"/>
+              </w:rPr>
+              <w:t>Project Timeline</w:t>
+            </w:r>
+          </w:p>
+        </w:tc>
+        <w:tc>
+          <w:tcPr>
+            <w:tcW w:w="8010" w:type="dxa"/>
+            <w:gridSpan w:val="3"/>
+            <w:tcBorders>
+              <w:top w:val="nil"/>
+              <w:left w:val="nil"/>
+              <w:bottom w:val="single" w:sz="4" w:space="0" w:color="auto"/>
+              <w:right w:val="single" w:sz="4" w:space="0" w:color="auto"/>
+            </w:tcBorders>
+            <w:shd w:val="clear" w:color="auto" w:fill="auto"/>
+            <w:noWrap/>
+            <w:vAlign w:val="bottom"/>
+            <w:hideMark/>
+          </w:tcPr>
+          <w:p>
+            <w:pPr>
+              <w:spacing w:after="0" w:line="240" w:lineRule="auto"/>
+              <w:rPr>
+                <w:rFonts w:asciiTheme="majorBidi" w:eastAsia="Times New Roman" w:hAnsiTheme="majorBidi" w:cstheme="majorBidi"/>
+                <w:color w:val="000000"/>
+                <w:sz w:val="20"/>
+                <w:szCs w:val="20"/>
+              </w:rPr>
+            </w:pPr>
+            <w:r>
+              <w:rPr>
+                <w:rFonts w:asciiTheme="majorBidi" w:eastAsia="Times New Roman" w:hAnsiTheme="majorBidi" w:cstheme="majorBidi"/>
+                <w:color w:val="000000"/>
+                <w:sz w:val="20"/>
+                <w:szCs w:val="20"/>
+              </w:rPr>
+              <w:t>October 2021-June 2022</w:t>
+            </w:r>
+          </w:p>
+        </w:tc>
+      </w:tr>
+      <w:tr>
+        <w:trPr>
+          <w:trHeight w:val="300"/>
+        </w:trPr>
+        <w:tc>
+          <w:tcPr>
+            <w:tcW w:w="1705" w:type="dxa"/>
+            <w:tcBorders>
+              <w:top w:val="nil"/>
+              <w:left w:val="single" w:sz="4" w:space="0" w:color="auto"/>
+              <w:bottom w:val="single" w:sz="4" w:space="0" w:color="auto"/>
+              <w:right w:val="single" w:sz="4" w:space="0" w:color="auto"/>
+            </w:tcBorders>
+            <w:shd w:val="clear" w:color="000000" w:fill="DBDBDB"/>
+            <w:noWrap/>
+            <w:vAlign w:val="bottom"/>
+            <w:hideMark/>
+          </w:tcPr>
+          <w:p>
+            <w:pPr>
+              <w:spacing w:after="0" w:line="240" w:lineRule="auto"/>
+              <w:rPr>
+                <w:rFonts w:asciiTheme="majorBidi" w:eastAsia="Times New Roman" w:hAnsiTheme="majorBidi" w:cstheme="majorBidi"/>
+                <w:color w:val="000000"/>
+                <w:sz w:val="20"/>
+                <w:szCs w:val="20"/>
+              </w:rPr>
+            </w:pPr>
+            <w:r>
+              <w:rPr>
+                <w:rFonts w:asciiTheme="majorBidi" w:eastAsia="Times New Roman" w:hAnsiTheme="majorBidi" w:cstheme="majorBidi"/>
+                <w:color w:val="000000"/>
+                <w:sz w:val="20"/>
+                <w:szCs w:val="20"/>
+              </w:rPr>
+              <w:t>Project Customers</w:t>
+            </w:r>
+          </w:p>
+        </w:tc>
+        <w:tc>
+          <w:tcPr>
+            <w:tcW w:w="8010" w:type="dxa"/>
+            <w:gridSpan w:val="3"/>
+            <w:tcBorders>
+              <w:top w:val="nil"/>
+              <w:left w:val="nil"/>
+              <w:bottom w:val="single" w:sz="4" w:space="0" w:color="auto"/>
+              <w:right w:val="single" w:sz="4" w:space="0" w:color="auto"/>
+            </w:tcBorders>
+            <w:shd w:val="clear" w:color="auto" w:fill="auto"/>
+            <w:noWrap/>
+            <w:vAlign w:val="bottom"/>
+            <w:hideMark/>
+          </w:tcPr>
+          <w:p>
+            <w:pPr>
+              <w:spacing w:after="0" w:line="240" w:lineRule="auto"/>
+              <w:rPr>
+                <w:rFonts w:asciiTheme="majorBidi" w:eastAsia="Times New Roman" w:hAnsiTheme="majorBidi" w:cstheme="majorBidi"/>
+                <w:color w:val="000000"/>
+                <w:sz w:val="20"/>
+                <w:szCs w:val="20"/>
+              </w:rPr>
+            </w:pPr>
+            <w:proofErr w:type="spellStart"/>
+            <w:r>
+              <w:rPr>
+                <w:rFonts w:asciiTheme="majorBidi" w:eastAsia="Times New Roman" w:hAnsiTheme="majorBidi" w:cstheme="majorBidi"/>
+                <w:color w:val="000000"/>
+                <w:sz w:val="20"/>
+                <w:szCs w:val="20"/>
+                <w:lang w:val="en-GB"/>
+              </w:rPr>
+              <w:t>Dr.</w:t>
+            </w:r>
+            <w:proofErr w:type="spellEnd"/>
+            <w:r>
+              <w:rPr>
+                <w:rFonts w:asciiTheme="majorBidi" w:eastAsia="Times New Roman" w:hAnsiTheme="majorBidi" w:cstheme="majorBidi"/>
+                <w:color w:val="000000"/>
+                <w:sz w:val="20"/>
+                <w:szCs w:val="20"/>
+                <w:lang w:val="en-GB"/>
+              </w:rPr>
+              <w:t xml:space="preserve"> Muhammed Bilal</w:t>
+            </w:r>
+          </w:p>
+        </w:tc>
+      </w:tr>
+      <w:tr>
+        <w:trPr>
+          <w:trHeight w:val="300"/>
+        </w:trPr>
+        <w:tc>
+          <w:tcPr>
+            <w:tcW w:w="9715" w:type="dxa"/>
+            <w:gridSpan w:val="4"/>
+            <w:tcBorders>
+              <w:top w:val="single" w:sz="4" w:space="0" w:color="auto"/>
+              <w:left w:val="single" w:sz="4" w:space="0" w:color="auto"/>
+              <w:bottom w:val="single" w:sz="4" w:space="0" w:color="auto"/>
+              <w:right w:val="single" w:sz="4" w:space="0" w:color="auto"/>
+            </w:tcBorders>
+            <w:shd w:val="clear" w:color="000000" w:fill="4472C4"/>
+            <w:noWrap/>
+            <w:vAlign w:val="bottom"/>
+            <w:hideMark/>
+          </w:tcPr>
+          <w:p>
+            <w:pPr>
+              <w:spacing w:after="0" w:line="240" w:lineRule="auto"/>
+              <w:jc w:val="center"/>
+              <w:rPr>
+                <w:rFonts w:asciiTheme="majorBidi" w:eastAsia="Times New Roman" w:hAnsiTheme="majorBidi" w:cstheme="majorBidi"/>
+                <w:b/>
+                <w:bCs/>
+                <w:color w:val="FFFFFF"/>
+                <w:sz w:val="20"/>
+                <w:szCs w:val="20"/>
+              </w:rPr>
+            </w:pPr>
+            <w:r>
+              <w:rPr>
+                <w:rFonts w:asciiTheme="majorBidi" w:eastAsia="Times New Roman" w:hAnsiTheme="majorBidi" w:cstheme="majorBidi"/>
+                <w:b/>
+                <w:bCs/>
+                <w:color w:val="FFFFFF"/>
+                <w:sz w:val="20"/>
+                <w:szCs w:val="20"/>
+              </w:rPr>
+              <w:t>2. Project Stakeholders</w:t>
+            </w:r>
+          </w:p>
+        </w:tc>
+      </w:tr>
+      <w:tr>
+        <w:trPr>
+          <w:trHeight w:val="300"/>
+        </w:trPr>
+        <w:tc>
+          <w:tcPr>
+            <w:tcW w:w="1705" w:type="dxa"/>
+            <w:tcBorders>
+              <w:top w:val="nil"/>
+              <w:left w:val="single" w:sz="4" w:space="0" w:color="auto"/>
+              <w:bottom w:val="single" w:sz="4" w:space="0" w:color="auto"/>
+              <w:right w:val="single" w:sz="4" w:space="0" w:color="auto"/>
+            </w:tcBorders>
+            <w:shd w:val="clear" w:color="000000" w:fill="DBDBDB"/>
+            <w:noWrap/>
+            <w:vAlign w:val="bottom"/>
+            <w:hideMark/>
+          </w:tcPr>
+          <w:p>
+            <w:pPr>
+              <w:spacing w:after="0" w:line="240" w:lineRule="auto"/>
+              <w:jc w:val="center"/>
+              <w:rPr>
+                <w:rFonts w:asciiTheme="majorBidi" w:eastAsia="Times New Roman" w:hAnsiTheme="majorBidi" w:cstheme="majorBidi"/>
+                <w:color w:val="000000"/>
+                <w:sz w:val="20"/>
+                <w:szCs w:val="20"/>
+              </w:rPr>
+            </w:pPr>
+            <w:r>
+              <w:rPr>
+                <w:rFonts w:asciiTheme="majorBidi" w:eastAsia="Times New Roman" w:hAnsiTheme="majorBidi" w:cstheme="majorBidi"/>
+                <w:color w:val="000000"/>
+                <w:sz w:val="20"/>
+                <w:szCs w:val="20"/>
+              </w:rPr>
+              <w:t>Title</w:t>
+            </w:r>
+          </w:p>
+        </w:tc>
+        <w:tc>
+          <w:tcPr>
+            <w:tcW w:w="2585" w:type="dxa"/>
+            <w:tcBorders>
+              <w:top w:val="nil"/>
+              <w:left w:val="nil"/>
+              <w:bottom w:val="single" w:sz="4" w:space="0" w:color="auto"/>
+              <w:right w:val="single" w:sz="4" w:space="0" w:color="auto"/>
+            </w:tcBorders>
+            <w:shd w:val="clear" w:color="000000" w:fill="DBDBDB"/>
+            <w:noWrap/>
+            <w:vAlign w:val="center"/>
+            <w:hideMark/>
+          </w:tcPr>
+          <w:p>
+            <w:pPr>
+              <w:spacing w:after="0" w:line="240" w:lineRule="auto"/>
+              <w:jc w:val="center"/>
+              <w:rPr>
+                <w:rFonts w:asciiTheme="majorBidi" w:eastAsia="Times New Roman" w:hAnsiTheme="majorBidi" w:cstheme="majorBidi"/>
+                <w:color w:val="000000"/>
+                <w:sz w:val="20"/>
+                <w:szCs w:val="20"/>
+              </w:rPr>
+            </w:pPr>
+            <w:r>
+              <w:rPr>
+                <w:rFonts w:asciiTheme="majorBidi" w:eastAsia="Times New Roman" w:hAnsiTheme="majorBidi" w:cstheme="majorBidi"/>
+                <w:color w:val="000000"/>
+                <w:sz w:val="20"/>
+                <w:szCs w:val="20"/>
+              </w:rPr>
+              <w:t>Name</w:t>
+            </w:r>
+          </w:p>
+        </w:tc>
+        <w:tc>
+          <w:tcPr>
+            <w:tcW w:w="1419" w:type="dxa"/>
+            <w:tcBorders>
+              <w:top w:val="nil"/>
+              <w:left w:val="nil"/>
+              <w:bottom w:val="single" w:sz="4" w:space="0" w:color="auto"/>
+              <w:right w:val="single" w:sz="4" w:space="0" w:color="auto"/>
+            </w:tcBorders>
+            <w:shd w:val="clear" w:color="000000" w:fill="DBDBDB"/>
+            <w:noWrap/>
+            <w:vAlign w:val="bottom"/>
+            <w:hideMark/>
+          </w:tcPr>
+          <w:p>
+            <w:pPr>
+              <w:spacing w:after="0" w:line="240" w:lineRule="auto"/>
+              <w:jc w:val="center"/>
+              <w:rPr>
+                <w:rFonts w:asciiTheme="majorBidi" w:eastAsia="Times New Roman" w:hAnsiTheme="majorBidi" w:cstheme="majorBidi"/>
+                <w:color w:val="000000"/>
+                <w:sz w:val="20"/>
+                <w:szCs w:val="20"/>
+              </w:rPr>
+            </w:pPr>
+            <w:r>
+              <w:rPr>
+                <w:rFonts w:asciiTheme="majorBidi" w:eastAsia="Times New Roman" w:hAnsiTheme="majorBidi" w:cstheme="majorBidi"/>
+                <w:color w:val="000000"/>
+                <w:sz w:val="20"/>
+                <w:szCs w:val="20"/>
+              </w:rPr>
+              <w:t>Department</w:t>
+            </w:r>
+          </w:p>
+        </w:tc>
+        <w:tc>
+          <w:tcPr>
+            <w:tcW w:w="4006" w:type="dxa"/>
+            <w:tcBorders>
+              <w:top w:val="nil"/>
+              <w:left w:val="nil"/>
+              <w:bottom w:val="single" w:sz="4" w:space="0" w:color="auto"/>
+              <w:right w:val="single" w:sz="4" w:space="0" w:color="auto"/>
+            </w:tcBorders>
+            <w:shd w:val="clear" w:color="000000" w:fill="DBDBDB"/>
+            <w:noWrap/>
+            <w:vAlign w:val="center"/>
+            <w:hideMark/>
+          </w:tcPr>
+          <w:p>
+            <w:pPr>
+              <w:spacing w:after="0" w:line="240" w:lineRule="auto"/>
+              <w:jc w:val="center"/>
+              <w:rPr>
+                <w:rFonts w:asciiTheme="majorBidi" w:eastAsia="Times New Roman" w:hAnsiTheme="majorBidi" w:cstheme="majorBidi"/>
+                <w:color w:val="000000"/>
+                <w:sz w:val="20"/>
+                <w:szCs w:val="20"/>
+              </w:rPr>
+            </w:pPr>
+            <w:r>
+              <w:rPr>
+                <w:rFonts w:asciiTheme="majorBidi" w:eastAsia="Times New Roman" w:hAnsiTheme="majorBidi" w:cstheme="majorBidi"/>
+                <w:color w:val="000000"/>
+                <w:sz w:val="20"/>
+                <w:szCs w:val="20"/>
+              </w:rPr>
+              <w:t>Contact Details</w:t>
+            </w:r>
+          </w:p>
+        </w:tc>
+      </w:tr>
+      <w:tr>
+        <w:trPr>
+          <w:trHeight w:val="300"/>
+        </w:trPr>
+        <w:tc>
+          <w:tcPr>
+            <w:tcW w:w="1705" w:type="dxa"/>
+            <w:tcBorders>
+              <w:top w:val="nil"/>
+              <w:left w:val="single" w:sz="4" w:space="0" w:color="auto"/>
+              <w:bottom w:val="single" w:sz="4" w:space="0" w:color="auto"/>
+              <w:right w:val="single" w:sz="4" w:space="0" w:color="auto"/>
+            </w:tcBorders>
+            <w:shd w:val="clear" w:color="000000" w:fill="DBDBDB"/>
+            <w:noWrap/>
+            <w:vAlign w:val="bottom"/>
+            <w:hideMark/>
+          </w:tcPr>
+          <w:p>
+            <w:pPr>
+              <w:spacing w:after="0" w:line="240" w:lineRule="auto"/>
+              <w:jc w:val="center"/>
+              <w:rPr>
+                <w:rFonts w:asciiTheme="majorBidi" w:eastAsia="Times New Roman" w:hAnsiTheme="majorBidi" w:cstheme="majorBidi"/>
+                <w:color w:val="000000"/>
+                <w:sz w:val="20"/>
+                <w:szCs w:val="20"/>
+              </w:rPr>
+            </w:pPr>
+            <w:r>
+              <w:rPr>
+                <w:rFonts w:asciiTheme="majorBidi" w:eastAsia="Times New Roman" w:hAnsiTheme="majorBidi" w:cstheme="majorBidi"/>
+                <w:color w:val="000000"/>
+                <w:sz w:val="20"/>
+                <w:szCs w:val="20"/>
+              </w:rPr>
+              <w:t>Project Advisor</w:t>
+            </w:r>
+          </w:p>
+        </w:tc>
+        <w:tc>
+          <w:tcPr>
+            <w:tcW w:w="2585" w:type="dxa"/>
+            <w:vMerge w:val="restart"/>
+            <w:tcBorders>
+              <w:top w:val="nil"/>
+              <w:left w:val="single" w:sz="4" w:space="0" w:color="auto"/>
+              <w:bottom w:val="single" w:sz="4" w:space="0" w:color="auto"/>
+              <w:right w:val="single" w:sz="4" w:space="0" w:color="auto"/>
+            </w:tcBorders>
+            <w:shd w:val="clear" w:color="auto" w:fill="auto"/>
+            <w:noWrap/>
+            <w:vAlign w:val="center"/>
+            <w:hideMark/>
+          </w:tcPr>
+          <w:p>
+            <w:pPr>
+              <w:spacing w:after="0" w:line="240" w:lineRule="auto"/>
+              <w:jc w:val="center"/>
+              <w:rPr>
+                <w:rFonts w:asciiTheme="majorBidi" w:eastAsia="Times New Roman" w:hAnsiTheme="majorBidi" w:cstheme="majorBidi"/>
+                <w:color w:val="000000"/>
+                <w:sz w:val="20"/>
+                <w:szCs w:val="20"/>
+              </w:rPr>
+            </w:pPr>
+            <w:r>
+              <w:rPr>
+                <w:rFonts w:asciiTheme="majorBidi" w:eastAsia="Times New Roman" w:hAnsiTheme="majorBidi" w:cstheme="majorBidi"/>
+                <w:color w:val="000000"/>
+                <w:sz w:val="20"/>
+                <w:szCs w:val="20"/>
+              </w:rPr>
+              <w:t>Dr. Muhammed Bilal</w:t>
+            </w:r>
+          </w:p>
+        </w:tc>
+        <w:tc>
+          <w:tcPr>
+            <w:tcW w:w="1419" w:type="dxa"/>
+            <w:vMerge w:val="restart"/>
+            <w:tcBorders>
+              <w:top w:val="nil"/>
+              <w:left w:val="single" w:sz="4" w:space="0" w:color="auto"/>
+              <w:bottom w:val="single" w:sz="4" w:space="0" w:color="auto"/>
+              <w:right w:val="single" w:sz="4" w:space="0" w:color="auto"/>
+            </w:tcBorders>
+            <w:shd w:val="clear" w:color="auto" w:fill="auto"/>
+            <w:noWrap/>
+            <w:vAlign w:val="center"/>
+            <w:hideMark/>
+          </w:tcPr>
+          <w:p>
+            <w:pPr>
+              <w:spacing w:after="0" w:line="240" w:lineRule="auto"/>
+              <w:jc w:val="center"/>
+              <w:rPr>
+                <w:rFonts w:asciiTheme="majorBidi" w:eastAsia="Times New Roman" w:hAnsiTheme="majorBidi" w:cstheme="majorBidi"/>
+                <w:color w:val="000000"/>
+                <w:sz w:val="20"/>
+                <w:szCs w:val="20"/>
+              </w:rPr>
+            </w:pPr>
+            <w:r>
+              <w:rPr>
+                <w:rFonts w:asciiTheme="majorBidi" w:eastAsia="Times New Roman" w:hAnsiTheme="majorBidi" w:cstheme="majorBidi"/>
+                <w:color w:val="000000"/>
+                <w:sz w:val="20"/>
+                <w:szCs w:val="20"/>
+              </w:rPr>
+              <w:t>ECE</w:t>
+            </w:r>
+          </w:p>
+        </w:tc>
+        <w:tc>
+          <w:tcPr>
+            <w:tcW w:w="4006" w:type="dxa"/>
+            <w:vMerge w:val="restart"/>
+            <w:tcBorders>
+              <w:top w:val="nil"/>
+              <w:left w:val="single" w:sz="4" w:space="0" w:color="auto"/>
+              <w:bottom w:val="single" w:sz="4" w:space="0" w:color="auto"/>
+              <w:right w:val="single" w:sz="4" w:space="0" w:color="auto"/>
+            </w:tcBorders>
+            <w:shd w:val="clear" w:color="auto" w:fill="auto"/>
+            <w:noWrap/>
+            <w:vAlign w:val="center"/>
+            <w:hideMark/>
+          </w:tcPr>
+          <w:p>
+            <w:pPr>
+              <w:spacing w:after="0" w:line="240" w:lineRule="auto"/>
+              <w:jc w:val="center"/>
+              <w:rPr>
+                <w:rFonts w:asciiTheme="majorBidi" w:eastAsia="Times New Roman" w:hAnsiTheme="majorBidi" w:cstheme="majorBidi"/>
+                <w:color w:val="000000"/>
+                <w:sz w:val="20"/>
+                <w:szCs w:val="20"/>
+              </w:rPr>
+            </w:pPr>
+            <w:r>
+              <w:rPr>
+                <w:rFonts w:asciiTheme="majorBidi" w:eastAsia="Times New Roman" w:hAnsiTheme="majorBidi" w:cstheme="majorBidi"/>
+                <w:color w:val="000000"/>
+                <w:sz w:val="20"/>
+                <w:szCs w:val="20"/>
+              </w:rPr>
+              <w:t>+</w:t>
+            </w:r>
+            <w:r>
+              <w:rPr>
+                <w:rFonts w:asciiTheme="majorBidi" w:eastAsia="Times New Roman" w:hAnsiTheme="majorBidi" w:cstheme="majorBidi"/>
+                <w:color w:val="000000"/>
+                <w:sz w:val="20"/>
+                <w:szCs w:val="20"/>
+              </w:rPr>
+              <w:t>966 542 791 844</w:t>
+            </w:r>
+          </w:p>
+        </w:tc>
+      </w:tr>
+      <w:tr>
+        <w:trPr>
+          <w:trHeight w:val="300"/>
+        </w:trPr>
+        <w:tc>
+          <w:tcPr>
+            <w:tcW w:w="1705" w:type="dxa"/>
+            <w:tcBorders>
+              <w:top w:val="nil"/>
+              <w:left w:val="single" w:sz="4" w:space="0" w:color="auto"/>
+              <w:bottom w:val="single" w:sz="4" w:space="0" w:color="auto"/>
+              <w:right w:val="single" w:sz="4" w:space="0" w:color="auto"/>
+            </w:tcBorders>
+            <w:shd w:val="clear" w:color="000000" w:fill="DBDBDB"/>
+            <w:noWrap/>
+            <w:vAlign w:val="bottom"/>
+            <w:hideMark/>
+          </w:tcPr>
+          <w:p>
+            <w:pPr>
+              <w:spacing w:after="0" w:line="240" w:lineRule="auto"/>
+              <w:jc w:val="center"/>
+              <w:rPr>
+                <w:rFonts w:asciiTheme="majorBidi" w:eastAsia="Times New Roman" w:hAnsiTheme="majorBidi" w:cstheme="majorBidi"/>
+                <w:color w:val="000000"/>
+                <w:sz w:val="20"/>
+                <w:szCs w:val="20"/>
+              </w:rPr>
+            </w:pPr>
+            <w:r>
+              <w:rPr>
+                <w:rFonts w:asciiTheme="majorBidi" w:eastAsia="Times New Roman" w:hAnsiTheme="majorBidi" w:cstheme="majorBidi"/>
+                <w:color w:val="000000"/>
+                <w:sz w:val="20"/>
+                <w:szCs w:val="20"/>
+              </w:rPr>
+              <w:t>Customer</w:t>
+            </w:r>
+          </w:p>
+        </w:tc>
+        <w:tc>
+          <w:tcPr>
+            <w:tcW w:w="2585" w:type="dxa"/>
+            <w:vMerge/>
+            <w:tcBorders>
+              <w:top w:val="nil"/>
+              <w:left w:val="single" w:sz="4" w:space="0" w:color="auto"/>
+              <w:bottom w:val="single" w:sz="4" w:space="0" w:color="auto"/>
+              <w:right w:val="single" w:sz="4" w:space="0" w:color="auto"/>
+            </w:tcBorders>
+            <w:vAlign w:val="center"/>
+            <w:hideMark/>
+          </w:tcPr>
+          <w:p>
+            <w:pPr>
+              <w:spacing w:after="0" w:line="240" w:lineRule="auto"/>
+              <w:rPr>
+                <w:rFonts w:asciiTheme="majorBidi" w:eastAsia="Times New Roman" w:hAnsiTheme="majorBidi" w:cstheme="majorBidi"/>
+                <w:color w:val="000000"/>
+                <w:sz w:val="20"/>
+                <w:szCs w:val="20"/>
+              </w:rPr>
+            </w:pPr>
+          </w:p>
+        </w:tc>
+        <w:tc>
+          <w:tcPr>
+            <w:tcW w:w="1419" w:type="dxa"/>
+            <w:vMerge/>
+            <w:tcBorders>
+              <w:top w:val="nil"/>
+              <w:left w:val="single" w:sz="4" w:space="0" w:color="auto"/>
+              <w:bottom w:val="single" w:sz="4" w:space="0" w:color="auto"/>
+              <w:right w:val="single" w:sz="4" w:space="0" w:color="auto"/>
+            </w:tcBorders>
+            <w:vAlign w:val="center"/>
+            <w:hideMark/>
+          </w:tcPr>
+          <w:p>
+            <w:pPr>
+              <w:spacing w:after="0" w:line="240" w:lineRule="auto"/>
+              <w:rPr>
+                <w:rFonts w:asciiTheme="majorBidi" w:eastAsia="Times New Roman" w:hAnsiTheme="majorBidi" w:cstheme="majorBidi"/>
+                <w:color w:val="000000"/>
+                <w:sz w:val="20"/>
+                <w:szCs w:val="20"/>
+              </w:rPr>
+            </w:pPr>
+          </w:p>
+        </w:tc>
+        <w:tc>
+          <w:tcPr>
+            <w:tcW w:w="4006" w:type="dxa"/>
+            <w:vMerge/>
+            <w:tcBorders>
+              <w:top w:val="nil"/>
+              <w:left w:val="single" w:sz="4" w:space="0" w:color="auto"/>
+              <w:bottom w:val="single" w:sz="4" w:space="0" w:color="auto"/>
+              <w:right w:val="single" w:sz="4" w:space="0" w:color="auto"/>
+            </w:tcBorders>
+            <w:vAlign w:val="center"/>
+            <w:hideMark/>
+          </w:tcPr>
+          <w:p>
+            <w:pPr>
+              <w:spacing w:after="0" w:line="240" w:lineRule="auto"/>
+              <w:rPr>
+                <w:rFonts w:asciiTheme="majorBidi" w:eastAsia="Times New Roman" w:hAnsiTheme="majorBidi" w:cstheme="majorBidi"/>
+                <w:color w:val="000000"/>
+                <w:sz w:val="20"/>
+                <w:szCs w:val="20"/>
+              </w:rPr>
+            </w:pPr>
+          </w:p>
+        </w:tc>
+      </w:tr>
+      <w:tr>
+        <w:trPr>
+          <w:trHeight w:val="300"/>
+        </w:trPr>
+        <w:tc>
+          <w:tcPr>
+            <w:tcW w:w="1705" w:type="dxa"/>
+            <w:vMerge w:val="restart"/>
+            <w:tcBorders>
+              <w:top w:val="nil"/>
+              <w:left w:val="single" w:sz="4" w:space="0" w:color="auto"/>
+              <w:bottom w:val="single" w:sz="4" w:space="0" w:color="auto"/>
+              <w:right w:val="single" w:sz="4" w:space="0" w:color="auto"/>
+            </w:tcBorders>
+            <w:shd w:val="clear" w:color="000000" w:fill="DBDBDB"/>
+            <w:noWrap/>
+            <w:vAlign w:val="center"/>
+            <w:hideMark/>
+          </w:tcPr>
+          <w:p>
+            <w:pPr>
+              <w:spacing w:after="0" w:line="240" w:lineRule="auto"/>
+              <w:jc w:val="center"/>
+              <w:rPr>
+                <w:rFonts w:asciiTheme="majorBidi" w:eastAsia="Times New Roman" w:hAnsiTheme="majorBidi" w:cstheme="majorBidi"/>
+                <w:color w:val="000000"/>
+                <w:sz w:val="20"/>
+                <w:szCs w:val="20"/>
+              </w:rPr>
+            </w:pPr>
+            <w:r>
+              <w:rPr>
+                <w:rFonts w:asciiTheme="majorBidi" w:eastAsia="Times New Roman" w:hAnsiTheme="majorBidi" w:cstheme="majorBidi"/>
+                <w:color w:val="000000"/>
+                <w:sz w:val="20"/>
+                <w:szCs w:val="20"/>
+              </w:rPr>
+              <w:t>Team Members</w:t>
+            </w:r>
+          </w:p>
+        </w:tc>
+        <w:tc>
+          <w:tcPr>
+            <w:tcW w:w="2585" w:type="dxa"/>
+            <w:tcBorders>
+              <w:top w:val="nil"/>
+              <w:left w:val="nil"/>
+              <w:bottom w:val="single" w:sz="4" w:space="0" w:color="auto"/>
+              <w:right w:val="single" w:sz="4" w:space="0" w:color="auto"/>
+            </w:tcBorders>
+            <w:shd w:val="clear" w:color="auto" w:fill="auto"/>
+            <w:noWrap/>
+            <w:vAlign w:val="center"/>
+            <w:hideMark/>
+          </w:tcPr>
+          <w:p>
+            <w:pPr>
+              <w:spacing w:after="0" w:line="240" w:lineRule="auto"/>
+              <w:jc w:val="center"/>
+              <w:rPr>
+                <w:rFonts w:asciiTheme="majorBidi" w:eastAsia="Times New Roman" w:hAnsiTheme="majorBidi" w:cstheme="majorBidi"/>
+                <w:color w:val="000000"/>
+                <w:sz w:val="20"/>
+                <w:szCs w:val="20"/>
+              </w:rPr>
+            </w:pPr>
+            <w:proofErr w:type="spellStart"/>
+            <w:r>
+              <w:rPr>
+                <w:rFonts w:asciiTheme="majorBidi" w:eastAsia="Times New Roman" w:hAnsiTheme="majorBidi" w:cstheme="majorBidi"/>
+                <w:color w:val="000000"/>
+                <w:sz w:val="20"/>
+                <w:szCs w:val="20"/>
+              </w:rPr>
+              <w:t>Muhannad</w:t>
+            </w:r>
+            <w:proofErr w:type="spellEnd"/>
+            <w:r>
+              <w:rPr>
+                <w:rFonts w:asciiTheme="majorBidi" w:eastAsia="Times New Roman" w:hAnsiTheme="majorBidi" w:cstheme="majorBidi"/>
+                <w:color w:val="000000"/>
+                <w:sz w:val="20"/>
+                <w:szCs w:val="20"/>
+              </w:rPr>
+              <w:t xml:space="preserve"> Saeed </w:t>
+            </w:r>
+            <w:proofErr w:type="spellStart"/>
+            <w:r>
+              <w:rPr>
+                <w:rFonts w:asciiTheme="majorBidi" w:eastAsia="Times New Roman" w:hAnsiTheme="majorBidi" w:cstheme="majorBidi"/>
+                <w:color w:val="000000"/>
+                <w:sz w:val="20"/>
+                <w:szCs w:val="20"/>
+              </w:rPr>
+              <w:t>AlGhamdi</w:t>
+            </w:r>
+            <w:proofErr w:type="spellEnd"/>
+          </w:p>
+        </w:tc>
+        <w:tc>
+          <w:tcPr>
+            <w:tcW w:w="1419" w:type="dxa"/>
+            <w:vMerge/>
+            <w:tcBorders>
+              <w:top w:val="nil"/>
+              <w:left w:val="single" w:sz="4" w:space="0" w:color="auto"/>
+              <w:bottom w:val="single" w:sz="4" w:space="0" w:color="auto"/>
+              <w:right w:val="single" w:sz="4" w:space="0" w:color="auto"/>
+            </w:tcBorders>
+            <w:vAlign w:val="center"/>
+            <w:hideMark/>
+          </w:tcPr>
+          <w:p>
+            <w:pPr>
+              <w:spacing w:after="0" w:line="240" w:lineRule="auto"/>
+              <w:rPr>
+                <w:rFonts w:asciiTheme="majorBidi" w:eastAsia="Times New Roman" w:hAnsiTheme="majorBidi" w:cstheme="majorBidi"/>
+                <w:color w:val="000000"/>
+                <w:sz w:val="20"/>
+                <w:szCs w:val="20"/>
+              </w:rPr>
+            </w:pPr>
+          </w:p>
+        </w:tc>
+        <w:tc>
+          <w:tcPr>
+            <w:tcW w:w="4006" w:type="dxa"/>
+            <w:tcBorders>
+              <w:top w:val="nil"/>
+              <w:left w:val="nil"/>
+              <w:bottom w:val="single" w:sz="4" w:space="0" w:color="auto"/>
+              <w:right w:val="single" w:sz="4" w:space="0" w:color="auto"/>
+            </w:tcBorders>
+            <w:shd w:val="clear" w:color="auto" w:fill="auto"/>
+            <w:noWrap/>
+            <w:vAlign w:val="bottom"/>
+            <w:hideMark/>
+          </w:tcPr>
+          <w:p>
+            <w:pPr>
+              <w:spacing w:after="0" w:line="240" w:lineRule="auto"/>
+              <w:jc w:val="center"/>
+              <w:rPr>
+                <w:rFonts w:asciiTheme="majorBidi" w:eastAsia="Times New Roman" w:hAnsiTheme="majorBidi" w:cstheme="majorBidi"/>
+                <w:color w:val="000000"/>
+                <w:sz w:val="20"/>
+                <w:szCs w:val="20"/>
+              </w:rPr>
+            </w:pPr>
+            <w:r>
+              <w:rPr>
+                <w:rFonts w:asciiTheme="majorBidi" w:eastAsia="Times New Roman" w:hAnsiTheme="majorBidi" w:cstheme="majorBidi"/>
+                <w:color w:val="000000"/>
+                <w:sz w:val="20"/>
+                <w:szCs w:val="20"/>
+              </w:rPr>
+              <w:t>+</w:t>
+            </w:r>
+            <w:r>
+              <w:rPr>
+                <w:rFonts w:asciiTheme="majorBidi" w:eastAsia="Times New Roman" w:hAnsiTheme="majorBidi" w:cstheme="majorBidi"/>
+                <w:color w:val="000000"/>
+                <w:sz w:val="20"/>
+                <w:szCs w:val="20"/>
+              </w:rPr>
+              <w:t>966 555 664 661</w:t>
+            </w:r>
+          </w:p>
+        </w:tc>
+      </w:tr>
+      <w:tr>
+        <w:trPr>
+          <w:trHeight w:val="300"/>
+        </w:trPr>
+        <w:tc>
+          <w:tcPr>
+            <w:tcW w:w="1705" w:type="dxa"/>
+            <w:vMerge/>
+            <w:tcBorders>
+              <w:top w:val="nil"/>
+              <w:left w:val="single" w:sz="4" w:space="0" w:color="auto"/>
+              <w:bottom w:val="single" w:sz="4" w:space="0" w:color="auto"/>
+              <w:right w:val="single" w:sz="4" w:space="0" w:color="auto"/>
+            </w:tcBorders>
+            <w:vAlign w:val="center"/>
+            <w:hideMark/>
+          </w:tcPr>
+          <w:p>
+            <w:pPr>
+              <w:spacing w:after="0" w:line="240" w:lineRule="auto"/>
+              <w:rPr>
+                <w:rFonts w:asciiTheme="majorBidi" w:eastAsia="Times New Roman" w:hAnsiTheme="majorBidi" w:cstheme="majorBidi"/>
+                <w:color w:val="000000"/>
+                <w:sz w:val="20"/>
+                <w:szCs w:val="20"/>
+              </w:rPr>
+            </w:pPr>
+          </w:p>
+        </w:tc>
+        <w:tc>
+          <w:tcPr>
+            <w:tcW w:w="2585" w:type="dxa"/>
+            <w:tcBorders>
+              <w:top w:val="nil"/>
+              <w:left w:val="nil"/>
+              <w:bottom w:val="single" w:sz="4" w:space="0" w:color="auto"/>
+              <w:right w:val="single" w:sz="4" w:space="0" w:color="auto"/>
+            </w:tcBorders>
+            <w:shd w:val="clear" w:color="auto" w:fill="auto"/>
+            <w:noWrap/>
+            <w:vAlign w:val="center"/>
+            <w:hideMark/>
+          </w:tcPr>
+          <w:p>
+            <w:pPr>
+              <w:spacing w:after="0" w:line="240" w:lineRule="auto"/>
+              <w:jc w:val="center"/>
+              <w:rPr>
+                <w:rFonts w:asciiTheme="majorBidi" w:eastAsia="Times New Roman" w:hAnsiTheme="majorBidi" w:cstheme="majorBidi"/>
+                <w:color w:val="000000"/>
+                <w:sz w:val="20"/>
+                <w:szCs w:val="20"/>
+              </w:rPr>
+            </w:pPr>
+            <w:r>
+              <w:rPr>
+                <w:rFonts w:asciiTheme="majorBidi" w:eastAsia="Times New Roman" w:hAnsiTheme="majorBidi" w:cstheme="majorBidi"/>
+                <w:color w:val="000000"/>
+                <w:sz w:val="20"/>
+                <w:szCs w:val="20"/>
+              </w:rPr>
+              <w:t xml:space="preserve">Wael Rabah </w:t>
+            </w:r>
+            <w:proofErr w:type="spellStart"/>
+            <w:r>
+              <w:rPr>
+                <w:rFonts w:asciiTheme="majorBidi" w:eastAsia="Times New Roman" w:hAnsiTheme="majorBidi" w:cstheme="majorBidi"/>
+                <w:color w:val="000000"/>
+                <w:sz w:val="20"/>
+                <w:szCs w:val="20"/>
+              </w:rPr>
+              <w:t>AlDhaheri</w:t>
+            </w:r>
+            <w:proofErr w:type="spellEnd"/>
+          </w:p>
+        </w:tc>
+        <w:tc>
+          <w:tcPr>
+            <w:tcW w:w="1419" w:type="dxa"/>
+            <w:vMerge/>
+            <w:tcBorders>
+              <w:top w:val="nil"/>
+              <w:left w:val="single" w:sz="4" w:space="0" w:color="auto"/>
+              <w:bottom w:val="single" w:sz="4" w:space="0" w:color="auto"/>
+              <w:right w:val="single" w:sz="4" w:space="0" w:color="auto"/>
+            </w:tcBorders>
+            <w:vAlign w:val="center"/>
+            <w:hideMark/>
+          </w:tcPr>
+          <w:p>
+            <w:pPr>
+              <w:spacing w:after="0" w:line="240" w:lineRule="auto"/>
+              <w:rPr>
+                <w:rFonts w:asciiTheme="majorBidi" w:eastAsia="Times New Roman" w:hAnsiTheme="majorBidi" w:cstheme="majorBidi"/>
+                <w:color w:val="000000"/>
+                <w:sz w:val="20"/>
+                <w:szCs w:val="20"/>
+              </w:rPr>
+            </w:pPr>
+          </w:p>
+        </w:tc>
+        <w:tc>
+          <w:tcPr>
+            <w:tcW w:w="4006" w:type="dxa"/>
+            <w:tcBorders>
+              <w:top w:val="nil"/>
+              <w:left w:val="nil"/>
+              <w:bottom w:val="single" w:sz="4" w:space="0" w:color="auto"/>
+              <w:right w:val="single" w:sz="4" w:space="0" w:color="auto"/>
+            </w:tcBorders>
+            <w:shd w:val="clear" w:color="auto" w:fill="auto"/>
+            <w:noWrap/>
+            <w:vAlign w:val="bottom"/>
+            <w:hideMark/>
+          </w:tcPr>
+          <w:p>
+            <w:pPr>
+              <w:spacing w:after="0" w:line="240" w:lineRule="auto"/>
+              <w:jc w:val="center"/>
+              <w:rPr>
+                <w:rFonts w:asciiTheme="majorBidi" w:eastAsia="Times New Roman" w:hAnsiTheme="majorBidi" w:cstheme="majorBidi"/>
+                <w:color w:val="000000"/>
+                <w:sz w:val="20"/>
+                <w:szCs w:val="20"/>
+              </w:rPr>
+            </w:pPr>
+            <w:r>
+              <w:rPr>
+                <w:rFonts w:asciiTheme="majorBidi" w:eastAsia="Times New Roman" w:hAnsiTheme="majorBidi" w:cstheme="majorBidi"/>
+                <w:color w:val="000000"/>
+                <w:sz w:val="20"/>
+                <w:szCs w:val="20"/>
+              </w:rPr>
+              <w:t>+</w:t>
+            </w:r>
+            <w:r>
+              <w:rPr>
+                <w:rFonts w:asciiTheme="majorBidi" w:eastAsia="Times New Roman" w:hAnsiTheme="majorBidi" w:cstheme="majorBidi"/>
+                <w:color w:val="000000"/>
+                <w:sz w:val="20"/>
+                <w:szCs w:val="20"/>
+              </w:rPr>
+              <w:t>966 506 615 899</w:t>
+            </w:r>
+          </w:p>
+        </w:tc>
+      </w:tr>
+      <w:tr>
+        <w:trPr>
+          <w:trHeight w:val="300"/>
+        </w:trPr>
+        <w:tc>
+          <w:tcPr>
+            <w:tcW w:w="1705" w:type="dxa"/>
+            <w:vMerge/>
+            <w:tcBorders>
+              <w:top w:val="nil"/>
+              <w:left w:val="single" w:sz="4" w:space="0" w:color="auto"/>
+              <w:bottom w:val="single" w:sz="4" w:space="0" w:color="auto"/>
+              <w:right w:val="single" w:sz="4" w:space="0" w:color="auto"/>
+            </w:tcBorders>
+            <w:vAlign w:val="center"/>
+            <w:hideMark/>
+          </w:tcPr>
+          <w:p>
+            <w:pPr>
+              <w:spacing w:after="0" w:line="240" w:lineRule="auto"/>
+              <w:rPr>
+                <w:rFonts w:asciiTheme="majorBidi" w:eastAsia="Times New Roman" w:hAnsiTheme="majorBidi" w:cstheme="majorBidi"/>
+                <w:color w:val="000000"/>
+                <w:sz w:val="20"/>
+                <w:szCs w:val="20"/>
+              </w:rPr>
+            </w:pPr>
+          </w:p>
+        </w:tc>
+        <w:tc>
+          <w:tcPr>
+            <w:tcW w:w="2585" w:type="dxa"/>
+            <w:tcBorders>
+              <w:top w:val="nil"/>
+              <w:left w:val="nil"/>
+              <w:bottom w:val="single" w:sz="4" w:space="0" w:color="auto"/>
+              <w:right w:val="single" w:sz="4" w:space="0" w:color="auto"/>
+            </w:tcBorders>
+            <w:shd w:val="clear" w:color="auto" w:fill="auto"/>
+            <w:noWrap/>
+            <w:vAlign w:val="center"/>
+            <w:hideMark/>
+          </w:tcPr>
+          <w:p>
+            <w:pPr>
+              <w:spacing w:after="0" w:line="240" w:lineRule="auto"/>
+              <w:jc w:val="center"/>
+              <w:rPr>
+                <w:rFonts w:asciiTheme="majorBidi" w:eastAsia="Times New Roman" w:hAnsiTheme="majorBidi" w:cstheme="majorBidi"/>
+                <w:color w:val="000000"/>
+                <w:sz w:val="20"/>
+                <w:szCs w:val="20"/>
+              </w:rPr>
+            </w:pPr>
+            <w:r>
+              <w:rPr>
+                <w:rFonts w:asciiTheme="majorBidi" w:eastAsia="Times New Roman" w:hAnsiTheme="majorBidi" w:cstheme="majorBidi"/>
+                <w:color w:val="000000"/>
+                <w:sz w:val="20"/>
+                <w:szCs w:val="20"/>
+              </w:rPr>
+              <w:t>Sulaiman Abdullah Abbas</w:t>
+            </w:r>
+          </w:p>
+        </w:tc>
+        <w:tc>
+          <w:tcPr>
+            <w:tcW w:w="1419" w:type="dxa"/>
+            <w:vMerge/>
+            <w:tcBorders>
+              <w:top w:val="nil"/>
+              <w:left w:val="single" w:sz="4" w:space="0" w:color="auto"/>
+              <w:bottom w:val="single" w:sz="4" w:space="0" w:color="auto"/>
+              <w:right w:val="single" w:sz="4" w:space="0" w:color="auto"/>
+            </w:tcBorders>
+            <w:vAlign w:val="center"/>
+            <w:hideMark/>
+          </w:tcPr>
+          <w:p>
+            <w:pPr>
+              <w:spacing w:after="0" w:line="240" w:lineRule="auto"/>
+              <w:rPr>
+                <w:rFonts w:asciiTheme="majorBidi" w:eastAsia="Times New Roman" w:hAnsiTheme="majorBidi" w:cstheme="majorBidi"/>
+                <w:color w:val="000000"/>
+                <w:sz w:val="20"/>
+                <w:szCs w:val="20"/>
+              </w:rPr>
+            </w:pPr>
+          </w:p>
+        </w:tc>
+        <w:tc>
+          <w:tcPr>
+            <w:tcW w:w="4006" w:type="dxa"/>
+            <w:tcBorders>
+              <w:top w:val="nil"/>
+              <w:left w:val="nil"/>
+              <w:bottom w:val="single" w:sz="4" w:space="0" w:color="auto"/>
+              <w:right w:val="single" w:sz="4" w:space="0" w:color="auto"/>
+            </w:tcBorders>
+            <w:shd w:val="clear" w:color="auto" w:fill="auto"/>
+            <w:noWrap/>
+            <w:vAlign w:val="bottom"/>
+            <w:hideMark/>
+          </w:tcPr>
+          <w:p>
+            <w:pPr>
+              <w:spacing w:after="0" w:line="240" w:lineRule="auto"/>
+              <w:jc w:val="center"/>
+              <w:rPr>
+                <w:rFonts w:asciiTheme="majorBidi" w:eastAsia="Times New Roman" w:hAnsiTheme="majorBidi" w:cstheme="majorBidi"/>
+                <w:color w:val="000000"/>
+                <w:sz w:val="20"/>
+                <w:szCs w:val="20"/>
+              </w:rPr>
+            </w:pPr>
+            <w:r>
+              <w:rPr>
+                <w:rFonts w:asciiTheme="majorBidi" w:eastAsia="Times New Roman" w:hAnsiTheme="majorBidi" w:cstheme="majorBidi"/>
+                <w:color w:val="000000"/>
+                <w:sz w:val="20"/>
+                <w:szCs w:val="20"/>
+              </w:rPr>
+              <w:t>+</w:t>
+            </w:r>
+            <w:r>
+              <w:rPr>
+                <w:rFonts w:asciiTheme="majorBidi" w:eastAsia="Times New Roman" w:hAnsiTheme="majorBidi" w:cstheme="majorBidi"/>
+                <w:color w:val="000000"/>
+                <w:sz w:val="20"/>
+                <w:szCs w:val="20"/>
+              </w:rPr>
+              <w:t>966 504 624 355</w:t>
+            </w:r>
+          </w:p>
+        </w:tc>
+      </w:tr>
+      <w:tr>
+        <w:trPr>
+          <w:trHeight w:val="300"/>
+        </w:trPr>
+        <w:tc>
+          <w:tcPr>
+            <w:tcW w:w="9715" w:type="dxa"/>
+            <w:gridSpan w:val="4"/>
+            <w:tcBorders>
+              <w:top w:val="single" w:sz="4" w:space="0" w:color="auto"/>
+              <w:left w:val="single" w:sz="4" w:space="0" w:color="auto"/>
+              <w:bottom w:val="single" w:sz="4" w:space="0" w:color="auto"/>
+              <w:right w:val="single" w:sz="4" w:space="0" w:color="auto"/>
+            </w:tcBorders>
+            <w:shd w:val="clear" w:color="000000" w:fill="4472C4"/>
+            <w:noWrap/>
+            <w:vAlign w:val="bottom"/>
+            <w:hideMark/>
+          </w:tcPr>
+          <w:p>
+            <w:pPr>
+              <w:spacing w:after="0" w:line="240" w:lineRule="auto"/>
+              <w:jc w:val="center"/>
+              <w:rPr>
+                <w:rFonts w:asciiTheme="majorBidi" w:eastAsia="Times New Roman" w:hAnsiTheme="majorBidi" w:cstheme="majorBidi"/>
+                <w:b/>
+                <w:bCs/>
+                <w:color w:val="FFFFFF"/>
+                <w:sz w:val="20"/>
+                <w:szCs w:val="20"/>
+              </w:rPr>
+            </w:pPr>
+            <w:r>
+              <w:rPr>
+                <w:rFonts w:asciiTheme="majorBidi" w:eastAsia="Times New Roman" w:hAnsiTheme="majorBidi" w:cstheme="majorBidi"/>
+                <w:b/>
+                <w:bCs/>
+                <w:color w:val="FFFFFF"/>
+                <w:sz w:val="20"/>
+                <w:szCs w:val="20"/>
+              </w:rPr>
+              <w:t>3.</w:t>
+            </w:r>
+            <w:r>
+              <w:rPr>
+                <w:rFonts w:asciiTheme="majorBidi" w:eastAsia="Times New Roman" w:hAnsiTheme="majorBidi" w:cstheme="majorBidi"/>
+                <w:b/>
+                <w:bCs/>
+                <w:color w:val="FFFFFF"/>
+                <w:sz w:val="20"/>
+                <w:szCs w:val="20"/>
+              </w:rPr>
+              <w:t xml:space="preserve">Executive Summary </w:t>
+            </w:r>
+          </w:p>
+        </w:tc>
+      </w:tr>
+      <w:tr>
+        <w:trPr>
+          <w:trHeight w:val="300"/>
+        </w:trPr>
+        <w:tc>
+          <w:tcPr>
+            <w:tcW w:w="1705" w:type="dxa"/>
+            <w:tcBorders>
+              <w:top w:val="nil"/>
+              <w:left w:val="single" w:sz="4" w:space="0" w:color="auto"/>
+              <w:bottom w:val="single" w:sz="4" w:space="0" w:color="auto"/>
+              <w:right w:val="single" w:sz="4" w:space="0" w:color="auto"/>
+            </w:tcBorders>
+            <w:shd w:val="clear" w:color="000000" w:fill="DBDBDB"/>
+            <w:noWrap/>
+            <w:vAlign w:val="center"/>
+            <w:hideMark/>
+          </w:tcPr>
+          <w:p>
+            <w:pPr>
+              <w:spacing w:after="0" w:line="240" w:lineRule="auto"/>
+              <w:jc w:val="center"/>
+              <w:rPr>
+                <w:rFonts w:asciiTheme="majorBidi" w:eastAsia="Times New Roman" w:hAnsiTheme="majorBidi" w:cstheme="majorBidi"/>
+                <w:color w:val="000000"/>
+                <w:sz w:val="20"/>
+                <w:szCs w:val="20"/>
+              </w:rPr>
+            </w:pPr>
+            <w:r>
+              <w:rPr>
+                <w:rFonts w:asciiTheme="majorBidi" w:eastAsia="Times New Roman" w:hAnsiTheme="majorBidi" w:cstheme="majorBidi"/>
+                <w:color w:val="000000"/>
+                <w:sz w:val="20"/>
+                <w:szCs w:val="20"/>
+              </w:rPr>
+              <w:t>Background Summary</w:t>
+            </w:r>
+          </w:p>
+        </w:tc>
+        <w:tc>
+          <w:tcPr>
+            <w:tcW w:w="8010" w:type="dxa"/>
+            <w:gridSpan w:val="3"/>
+            <w:tcBorders>
+              <w:top w:val="nil"/>
+              <w:left w:val="nil"/>
+              <w:bottom w:val="single" w:sz="4" w:space="0" w:color="auto"/>
+              <w:right w:val="single" w:sz="4" w:space="0" w:color="auto"/>
+            </w:tcBorders>
+            <w:shd w:val="clear" w:color="auto" w:fill="auto"/>
+            <w:noWrap/>
+            <w:vAlign w:val="bottom"/>
+            <w:hideMark/>
+          </w:tcPr>
+          <w:p>
+            <w:pPr>
+              <w:spacing w:after="0" w:line="240" w:lineRule="auto"/>
+              <w:jc w:val="both"/>
+              <w:rPr>
+                <w:rFonts w:asciiTheme="majorBidi" w:eastAsia="Times New Roman" w:hAnsiTheme="majorBidi" w:cstheme="majorBidi"/>
+                <w:color w:val="000000"/>
+                <w:sz w:val="20"/>
+                <w:szCs w:val="20"/>
+              </w:rPr>
+            </w:pPr>
+            <w:r>
+              <w:rPr>
+                <w:rFonts w:asciiTheme="majorBidi" w:eastAsia="Times New Roman" w:hAnsiTheme="majorBidi" w:cstheme="majorBidi"/>
+                <w:color w:val="000000"/>
+                <w:sz w:val="20"/>
+                <w:szCs w:val="20"/>
+              </w:rPr>
+              <w:t> </w:t>
+            </w:r>
+          </w:p>
+        </w:tc>
+      </w:tr>
+      <w:tr>
+        <w:trPr>
+          <w:trHeight w:val="300"/>
+        </w:trPr>
+        <w:tc>
+          <w:tcPr>
+            <w:tcW w:w="1705" w:type="dxa"/>
+            <w:tcBorders>
+              <w:top w:val="nil"/>
+              <w:left w:val="single" w:sz="4" w:space="0" w:color="auto"/>
+              <w:bottom w:val="single" w:sz="4" w:space="0" w:color="auto"/>
+              <w:right w:val="single" w:sz="4" w:space="0" w:color="auto"/>
+            </w:tcBorders>
+            <w:shd w:val="clear" w:color="000000" w:fill="DBDBDB"/>
+            <w:noWrap/>
+            <w:vAlign w:val="center"/>
+            <w:hideMark/>
+          </w:tcPr>
+          <w:p>
+            <w:pPr>
+              <w:spacing w:after="0" w:line="240" w:lineRule="auto"/>
+              <w:jc w:val="center"/>
+              <w:rPr>
+                <w:rFonts w:asciiTheme="majorBidi" w:eastAsia="Times New Roman" w:hAnsiTheme="majorBidi" w:cstheme="majorBidi"/>
+                <w:color w:val="000000"/>
+                <w:sz w:val="20"/>
+                <w:szCs w:val="20"/>
+              </w:rPr>
+            </w:pPr>
+            <w:r>
+              <w:rPr>
+                <w:rFonts w:asciiTheme="majorBidi" w:eastAsia="Times New Roman" w:hAnsiTheme="majorBidi" w:cstheme="majorBidi"/>
+                <w:color w:val="000000"/>
+                <w:sz w:val="20"/>
+                <w:szCs w:val="20"/>
+              </w:rPr>
+              <w:t>Situation Description</w:t>
+            </w:r>
+          </w:p>
+        </w:tc>
+        <w:tc>
+          <w:tcPr>
+            <w:tcW w:w="8010" w:type="dxa"/>
+            <w:gridSpan w:val="3"/>
+            <w:tcBorders>
+              <w:top w:val="nil"/>
+              <w:left w:val="nil"/>
+              <w:bottom w:val="single" w:sz="4" w:space="0" w:color="auto"/>
+              <w:right w:val="single" w:sz="4" w:space="0" w:color="auto"/>
+            </w:tcBorders>
+            <w:shd w:val="clear" w:color="auto" w:fill="auto"/>
+            <w:noWrap/>
+            <w:vAlign w:val="bottom"/>
+            <w:hideMark/>
+          </w:tcPr>
+          <w:p>
+            <w:pPr>
+              <w:spacing w:after="0" w:line="240" w:lineRule="auto"/>
+              <w:jc w:val="both"/>
+              <w:rPr>
+                <w:rFonts w:asciiTheme="majorBidi" w:eastAsia="Times New Roman" w:hAnsiTheme="majorBidi" w:cstheme="majorBidi"/>
+                <w:color w:val="000000"/>
+                <w:sz w:val="20"/>
+                <w:szCs w:val="20"/>
+              </w:rPr>
+            </w:pPr>
+            <w:r>
+              <w:rPr>
+                <w:rFonts w:asciiTheme="majorBidi" w:eastAsia="Times New Roman" w:hAnsiTheme="majorBidi" w:cstheme="majorBidi"/>
+                <w:color w:val="000000"/>
+                <w:sz w:val="20"/>
+                <w:szCs w:val="20"/>
+              </w:rPr>
+              <w:t> </w:t>
+            </w:r>
+          </w:p>
+        </w:tc>
+      </w:tr>
+      <w:tr>
+        <w:trPr>
+          <w:trHeight w:val="300"/>
+        </w:trPr>
+        <w:tc>
+          <w:tcPr>
+            <w:tcW w:w="1705" w:type="dxa"/>
+            <w:tcBorders>
+              <w:top w:val="nil"/>
+              <w:left w:val="single" w:sz="4" w:space="0" w:color="auto"/>
+              <w:bottom w:val="single" w:sz="4" w:space="0" w:color="auto"/>
+              <w:right w:val="single" w:sz="4" w:space="0" w:color="auto"/>
+            </w:tcBorders>
+            <w:shd w:val="clear" w:color="000000" w:fill="DBDBDB"/>
+            <w:noWrap/>
+            <w:vAlign w:val="center"/>
+            <w:hideMark/>
+          </w:tcPr>
+          <w:p>
+            <w:pPr>
+              <w:spacing w:after="0" w:line="240" w:lineRule="auto"/>
+              <w:jc w:val="center"/>
+              <w:rPr>
+                <w:rFonts w:asciiTheme="majorBidi" w:eastAsia="Times New Roman" w:hAnsiTheme="majorBidi" w:cstheme="majorBidi"/>
+                <w:color w:val="000000"/>
+                <w:sz w:val="20"/>
+                <w:szCs w:val="20"/>
+              </w:rPr>
+            </w:pPr>
+            <w:r>
+              <w:rPr>
+                <w:rFonts w:asciiTheme="majorBidi" w:eastAsia="Times New Roman" w:hAnsiTheme="majorBidi" w:cstheme="majorBidi"/>
+                <w:color w:val="000000"/>
+                <w:sz w:val="20"/>
+                <w:szCs w:val="20"/>
+              </w:rPr>
+              <w:t>Problem Definition</w:t>
+            </w:r>
+          </w:p>
+        </w:tc>
+        <w:tc>
+          <w:tcPr>
+            <w:tcW w:w="8010" w:type="dxa"/>
+            <w:gridSpan w:val="3"/>
+            <w:tcBorders>
+              <w:top w:val="nil"/>
+              <w:left w:val="nil"/>
+              <w:bottom w:val="single" w:sz="4" w:space="0" w:color="auto"/>
+              <w:right w:val="single" w:sz="4" w:space="0" w:color="auto"/>
+            </w:tcBorders>
+            <w:shd w:val="clear" w:color="auto" w:fill="auto"/>
+            <w:noWrap/>
+            <w:vAlign w:val="bottom"/>
+            <w:hideMark/>
+          </w:tcPr>
+          <w:p>
+            <w:pPr>
+              <w:jc w:val="both"/>
+              <w:rPr>
+                <w:rFonts w:asciiTheme="majorBidi" w:hAnsiTheme="majorBidi" w:cstheme="majorBidi"/>
+                <w:color w:val="000000" w:themeColor="text1"/>
+                <w:sz w:val="20"/>
+                <w:szCs w:val="20"/>
+              </w:rPr>
+            </w:pPr>
+            <w:r>
+              <w:rPr>
+                <w:rFonts w:asciiTheme="majorBidi" w:hAnsiTheme="majorBidi" w:cstheme="majorBidi"/>
+                <w:color w:val="000000" w:themeColor="text1"/>
+                <w:sz w:val="20"/>
+                <w:szCs w:val="20"/>
+              </w:rPr>
+              <w:t>Create a unified and comprehensive delivery network across the KAU campus without human involvement</w:t>
+            </w:r>
+            <w:r>
+              <w:rPr>
+                <w:rFonts w:asciiTheme="majorBidi" w:hAnsiTheme="majorBidi" w:cstheme="majorBidi"/>
+                <w:color w:val="000000" w:themeColor="text1"/>
+                <w:sz w:val="20"/>
+                <w:szCs w:val="20"/>
+              </w:rPr>
+              <w:t>.</w:t>
+            </w:r>
+          </w:p>
+        </w:tc>
+      </w:tr>
+      <w:tr>
+        <w:trPr>
+          <w:trHeight w:val="300"/>
+        </w:trPr>
+        <w:tc>
+          <w:tcPr>
+            <w:tcW w:w="1705" w:type="dxa"/>
+            <w:tcBorders>
+              <w:top w:val="nil"/>
+              <w:left w:val="single" w:sz="4" w:space="0" w:color="auto"/>
+              <w:bottom w:val="single" w:sz="4" w:space="0" w:color="auto"/>
+              <w:right w:val="single" w:sz="4" w:space="0" w:color="auto"/>
+            </w:tcBorders>
+            <w:shd w:val="clear" w:color="000000" w:fill="DBDBDB"/>
+            <w:noWrap/>
+            <w:vAlign w:val="center"/>
+            <w:hideMark/>
+          </w:tcPr>
+          <w:p>
+            <w:pPr>
+              <w:spacing w:after="0" w:line="240" w:lineRule="auto"/>
+              <w:jc w:val="center"/>
+              <w:rPr>
+                <w:rFonts w:asciiTheme="majorBidi" w:eastAsia="Times New Roman" w:hAnsiTheme="majorBidi" w:cstheme="majorBidi"/>
+                <w:color w:val="000000"/>
+                <w:sz w:val="20"/>
+                <w:szCs w:val="20"/>
+              </w:rPr>
+            </w:pPr>
+            <w:r>
+              <w:rPr>
+                <w:rFonts w:asciiTheme="majorBidi" w:eastAsia="Times New Roman" w:hAnsiTheme="majorBidi" w:cstheme="majorBidi"/>
+                <w:color w:val="000000"/>
+                <w:sz w:val="20"/>
+                <w:szCs w:val="20"/>
+              </w:rPr>
+              <w:t>Objectives</w:t>
+            </w:r>
+          </w:p>
+        </w:tc>
+        <w:tc>
+          <w:tcPr>
+            <w:tcW w:w="8010" w:type="dxa"/>
+            <w:gridSpan w:val="3"/>
+            <w:tcBorders>
+              <w:top w:val="nil"/>
+              <w:left w:val="nil"/>
+              <w:bottom w:val="single" w:sz="4" w:space="0" w:color="auto"/>
+              <w:right w:val="single" w:sz="4" w:space="0" w:color="auto"/>
+            </w:tcBorders>
+            <w:shd w:val="clear" w:color="auto" w:fill="auto"/>
+            <w:noWrap/>
+            <w:vAlign w:val="bottom"/>
+            <w:hideMark/>
+          </w:tcPr>
+          <w:p>
+            <w:pPr>
+              <w:rPr>
+                <w:rFonts w:asciiTheme="majorBidi" w:hAnsiTheme="majorBidi" w:cstheme="majorBidi"/>
+                <w:b/>
+                <w:bCs/>
+                <w:sz w:val="20"/>
+                <w:szCs w:val="20"/>
+              </w:rPr>
+            </w:pPr>
+            <w:r>
+              <w:rPr>
+                <w:rFonts w:asciiTheme="majorBidi" w:hAnsiTheme="majorBidi" w:cstheme="majorBidi"/>
+                <w:b/>
+                <w:bCs/>
+                <w:sz w:val="20"/>
+                <w:szCs w:val="20"/>
+              </w:rPr>
+              <w:t>L</w:t>
+            </w:r>
+            <w:r>
+              <w:rPr>
+                <w:rFonts w:asciiTheme="majorBidi" w:hAnsiTheme="majorBidi" w:cstheme="majorBidi"/>
+                <w:b/>
+                <w:bCs/>
+                <w:sz w:val="20"/>
+                <w:szCs w:val="20"/>
+              </w:rPr>
+              <w:t>ower Level</w:t>
+            </w:r>
+            <w:r>
+              <w:rPr>
+                <w:rFonts w:asciiTheme="majorBidi" w:hAnsiTheme="majorBidi" w:cstheme="majorBidi"/>
+                <w:b/>
+                <w:bCs/>
+                <w:sz w:val="20"/>
+                <w:szCs w:val="20"/>
+              </w:rPr>
+              <w:t>:</w:t>
+            </w:r>
+          </w:p>
+          <w:p>
+            <w:pPr>
+              <w:pStyle w:val="ListParagraph"/>
+              <w:numPr>
+                <w:ilvl w:val="0"/>
+                <w:numId w:val="2"/>
+              </w:numPr>
+              <w:spacing w:line="259" w:lineRule="auto"/>
+              <w:rPr>
+                <w:rFonts w:cstheme="majorBidi"/>
+                <w:sz w:val="20"/>
+                <w:szCs w:val="20"/>
+              </w:rPr>
+            </w:pPr>
+            <w:r>
+              <w:rPr>
+                <w:rFonts w:cstheme="majorBidi"/>
+                <w:sz w:val="20"/>
+                <w:szCs w:val="20"/>
+              </w:rPr>
+              <w:t>Connect the whole university buildings into a single automated delivery network.</w:t>
+            </w:r>
+          </w:p>
+          <w:p>
+            <w:pPr>
+              <w:pStyle w:val="ListParagraph"/>
+              <w:numPr>
+                <w:ilvl w:val="0"/>
+                <w:numId w:val="2"/>
+              </w:numPr>
+              <w:spacing w:line="259" w:lineRule="auto"/>
+              <w:rPr>
+                <w:rFonts w:cstheme="majorBidi"/>
+                <w:sz w:val="20"/>
+                <w:szCs w:val="20"/>
+              </w:rPr>
+            </w:pPr>
+            <w:r>
+              <w:rPr>
+                <w:rFonts w:cstheme="majorBidi"/>
+                <w:sz w:val="20"/>
+                <w:szCs w:val="20"/>
+              </w:rPr>
+              <w:t>Improve productivity of employees/students by saving their time.</w:t>
+            </w:r>
+          </w:p>
+          <w:p>
+            <w:pPr>
+              <w:pStyle w:val="ListParagraph"/>
+              <w:numPr>
+                <w:ilvl w:val="0"/>
+                <w:numId w:val="2"/>
+              </w:numPr>
+              <w:spacing w:line="259" w:lineRule="auto"/>
+              <w:rPr>
+                <w:rFonts w:cstheme="majorBidi"/>
+                <w:sz w:val="20"/>
+                <w:szCs w:val="20"/>
+              </w:rPr>
+            </w:pPr>
+            <w:r>
+              <w:rPr>
+                <w:rFonts w:cstheme="majorBidi"/>
+                <w:sz w:val="20"/>
+                <w:szCs w:val="20"/>
+              </w:rPr>
+              <w:t>improve the movement of the economy inside the campus, by providing the infrastructure for an automated delivery option.</w:t>
+            </w:r>
+          </w:p>
+          <w:p>
+            <w:pPr>
+              <w:rPr>
+                <w:rFonts w:asciiTheme="majorBidi" w:hAnsiTheme="majorBidi" w:cstheme="majorBidi"/>
+                <w:b/>
+                <w:bCs/>
+                <w:sz w:val="20"/>
+                <w:szCs w:val="20"/>
+              </w:rPr>
+            </w:pPr>
+            <w:r>
+              <w:rPr>
+                <w:rFonts w:asciiTheme="majorBidi" w:hAnsiTheme="majorBidi" w:cstheme="majorBidi"/>
+                <w:b/>
+                <w:bCs/>
+                <w:sz w:val="20"/>
+                <w:szCs w:val="20"/>
+              </w:rPr>
+              <w:t>H</w:t>
+            </w:r>
+            <w:r>
+              <w:rPr>
+                <w:rFonts w:asciiTheme="majorBidi" w:hAnsiTheme="majorBidi" w:cstheme="majorBidi"/>
+                <w:b/>
+                <w:bCs/>
+                <w:sz w:val="20"/>
+                <w:szCs w:val="20"/>
+              </w:rPr>
+              <w:t xml:space="preserve">igher </w:t>
+            </w:r>
+            <w:r>
+              <w:rPr>
+                <w:rFonts w:asciiTheme="majorBidi" w:hAnsiTheme="majorBidi" w:cstheme="majorBidi"/>
+                <w:b/>
+                <w:bCs/>
+                <w:sz w:val="20"/>
+                <w:szCs w:val="20"/>
+              </w:rPr>
+              <w:t>L</w:t>
+            </w:r>
+            <w:r>
+              <w:rPr>
+                <w:rFonts w:asciiTheme="majorBidi" w:hAnsiTheme="majorBidi" w:cstheme="majorBidi"/>
+                <w:b/>
+                <w:bCs/>
+                <w:sz w:val="20"/>
+                <w:szCs w:val="20"/>
+              </w:rPr>
+              <w:t>evel</w:t>
+            </w:r>
+            <w:r>
+              <w:rPr>
+                <w:rFonts w:asciiTheme="majorBidi" w:hAnsiTheme="majorBidi" w:cstheme="majorBidi"/>
+                <w:b/>
+                <w:bCs/>
+                <w:sz w:val="20"/>
+                <w:szCs w:val="20"/>
+              </w:rPr>
+              <w:t>:</w:t>
+            </w:r>
+          </w:p>
+          <w:p>
+            <w:pPr>
+              <w:pStyle w:val="ListParagraph"/>
+              <w:numPr>
+                <w:ilvl w:val="0"/>
+                <w:numId w:val="3"/>
+              </w:numPr>
+              <w:spacing w:line="259" w:lineRule="auto"/>
+              <w:rPr>
+                <w:rFonts w:cstheme="majorBidi"/>
+                <w:sz w:val="20"/>
+                <w:szCs w:val="20"/>
+              </w:rPr>
+            </w:pPr>
+            <w:r>
+              <w:rPr>
+                <w:rFonts w:cstheme="majorBidi"/>
+                <w:sz w:val="20"/>
+                <w:szCs w:val="20"/>
+              </w:rPr>
+              <w:t>P</w:t>
+            </w:r>
+            <w:r>
+              <w:rPr>
+                <w:rFonts w:cstheme="majorBidi"/>
+                <w:sz w:val="20"/>
+                <w:szCs w:val="20"/>
+              </w:rPr>
+              <w:t>ush to</w:t>
+            </w:r>
+            <w:r>
+              <w:rPr>
+                <w:rFonts w:cstheme="majorBidi"/>
+                <w:sz w:val="20"/>
+                <w:szCs w:val="20"/>
+              </w:rPr>
+              <w:t xml:space="preserve"> increase development in the</w:t>
+            </w:r>
+            <w:r>
+              <w:rPr>
+                <w:rFonts w:cstheme="majorBidi"/>
+                <w:sz w:val="20"/>
+                <w:szCs w:val="20"/>
+              </w:rPr>
+              <w:t xml:space="preserve"> tech field industry in Saudi Arabia</w:t>
+            </w:r>
+            <w:r>
+              <w:rPr>
+                <w:rFonts w:cstheme="majorBidi"/>
+                <w:sz w:val="20"/>
+                <w:szCs w:val="20"/>
+              </w:rPr>
+              <w:t>.</w:t>
+            </w:r>
+          </w:p>
+          <w:p>
+            <w:pPr>
+              <w:pStyle w:val="ListParagraph"/>
+              <w:numPr>
+                <w:ilvl w:val="0"/>
+                <w:numId w:val="3"/>
+              </w:numPr>
+              <w:spacing w:line="259" w:lineRule="auto"/>
+              <w:rPr>
+                <w:rFonts w:cstheme="majorBidi"/>
+                <w:sz w:val="20"/>
+                <w:szCs w:val="20"/>
+              </w:rPr>
+            </w:pPr>
+            <w:r>
+              <w:rPr>
+                <w:rFonts w:cstheme="majorBidi"/>
+                <w:sz w:val="20"/>
+                <w:szCs w:val="20"/>
+              </w:rPr>
+              <w:t>Raise awareness to decrease the carbon emission, by providing an electrical alternative to gasoline-based vehicles.</w:t>
+            </w:r>
+          </w:p>
+          <w:p>
+            <w:pPr>
+              <w:pStyle w:val="ListParagraph"/>
+              <w:numPr>
+                <w:ilvl w:val="0"/>
+                <w:numId w:val="3"/>
+              </w:numPr>
+              <w:spacing w:line="259" w:lineRule="auto"/>
+              <w:rPr>
+                <w:rFonts w:cstheme="majorBidi"/>
+                <w:sz w:val="20"/>
+                <w:szCs w:val="20"/>
+                <w:rtl/>
+              </w:rPr>
+            </w:pPr>
+            <w:r>
+              <w:rPr>
+                <w:rFonts w:eastAsia="Times New Roman" w:cstheme="majorBidi"/>
+                <w:color w:val="000000"/>
+                <w:sz w:val="20"/>
+                <w:szCs w:val="20"/>
+              </w:rPr>
+              <w:t>Encourage upcoming generations to research &amp; develop autonomous solutions.</w:t>
+            </w:r>
+          </w:p>
+          <w:p>
+            <w:pPr>
+              <w:spacing w:after="0" w:line="240" w:lineRule="auto"/>
+              <w:rPr>
+                <w:rFonts w:asciiTheme="majorBidi" w:eastAsia="Times New Roman" w:hAnsiTheme="majorBidi" w:cstheme="majorBidi"/>
+                <w:color w:val="000000"/>
+                <w:sz w:val="20"/>
+                <w:szCs w:val="20"/>
+              </w:rPr>
+            </w:pPr>
+          </w:p>
+        </w:tc>
+      </w:tr>
+    </w:tbl>
+    <w:p>
+      <w:pPr>
         <w:jc w:val="both"/>
         <w:rPr>
           <w:rFonts w:asciiTheme="majorBidi" w:hAnsiTheme="majorBidi" w:cstheme="majorBidi"/>
           <w:b/>
           <w:bCs/>
-        </w:rPr>
-      </w:pPr>
-      <w:r>
-        <w:rPr>
-          <w:rFonts w:asciiTheme="majorBidi" w:hAnsiTheme="majorBidi" w:cstheme="majorBidi"/>
-          <w:b/>
-          <w:bCs/>
-        </w:rPr>
-        <w:lastRenderedPageBreak/>
-        <w:t>Project Charter</w:t>
-      </w:r>
-    </w:p>
-    <w:p>
-      <w:pPr>
-        <w:jc w:val="both"/>
-        <w:rPr>
-          <w:rFonts w:asciiTheme="majorBidi" w:hAnsiTheme="majorBidi" w:cstheme="majorBidi"/>
-          <w:b/>
-          <w:bCs/>
-        </w:rPr>
-      </w:pPr>
-      <w:r>
-        <w:rPr>
-          <w:rFonts w:asciiTheme="majorBidi" w:hAnsiTheme="majorBidi" w:cstheme="majorBidi"/>
-          <w:b/>
-          <w:bCs/>
-        </w:rPr>
-        <w:tab/>
-      </w:r>
-    </w:p>
-    <w:p>
-      <w:pPr>
-        <w:jc w:val="both"/>
-        <w:rPr>
-          <w:rFonts w:asciiTheme="majorBidi" w:hAnsiTheme="majorBidi" w:cstheme="majorBidi"/>
-          <w:b/>
-          <w:bCs/>
-        </w:rPr>
-      </w:pPr>
-    </w:p>
-    <w:p>
-      <w:pPr>
-        <w:rPr>
-          <w:rFonts w:asciiTheme="majorBidi" w:hAnsiTheme="majorBidi" w:cstheme="majorBidi"/>
+          <w:sz w:val="20"/>
+          <w:szCs w:val="20"/>
+        </w:rPr>
+      </w:pPr>
+    </w:p>
+    <w:p>
+      <w:pPr>
+        <w:rPr>
+          <w:rFonts w:asciiTheme="majorBidi" w:hAnsiTheme="majorBidi" w:cstheme="majorBidi"/>
+          <w:sz w:val="20"/>
+          <w:szCs w:val="20"/>
         </w:rPr>
       </w:pPr>
     </w:p>
@@ -2892,6 +4812,95 @@
 <file path=word/numbering.xml><?xml version="1.0" encoding="utf-8"?>
 <w:numbering xmlns:wpc="http://schemas.microsoft.com/office/word/2010/wordprocessingCanvas" xmlns:cx="http://schemas.microsoft.com/office/drawing/2014/chartex" xmlns:cx1="http://schemas.microsoft.com/office/drawing/2015/9/8/chartex" xmlns:cx2="http://schemas.microsoft.com/office/drawing/2015/10/21/chartex" xmlns:cx3="http://schemas.microsoft.com/office/drawing/2016/5/9/chartex" xmlns:cx4="http://schemas.microsoft.com/office/drawing/2016/5/10/chartex" xmlns:cx5="http://schemas.microsoft.com/office/drawing/2016/5/11/chartex" xmlns:cx6="http://schemas.microsoft.com/office/drawing/2016/5/12/chartex" xmlns:cx7="http://schemas.microsoft.com/office/drawing/2016/5/13/chartex" xmlns:cx8="http://schemas.microsoft.com/office/drawing/2016/5/14/chartex" xmlns:mc="http://schemas.openxmlformats.org/markup-compatibility/2006" xmlns:aink="http://schemas.microsoft.com/office/drawing/2016/ink" xmlns:am3d="http://schemas.microsoft.com/office/drawing/2017/model3d" xmlns:o="urn:schemas-microsoft-com:office:office" xmlns:r="http://schemas.openxmlformats.org/officeDocument/2006/relationships" xmlns:m="http://schemas.openxmlformats.org/officeDocument/2006/math" xmlns:v="urn:schemas-microsoft-com:vml" xmlns:wp14="http://schemas.microsoft.com/office/word/2010/wordprocessingDrawing" xmlns:wp="http://schemas.openxmlformats.org/drawingml/2006/wordprocessingDrawing" xmlns:w10="urn:schemas-microsoft-com:office:word" xmlns:w="http://schemas.openxmlformats.org/wordprocessingml/2006/main" xmlns:w14="http://schemas.microsoft.com/office/word/2010/wordml" xmlns:w15="http://schemas.microsoft.com/office/word/2012/wordml" xmlns:w16cex="http://schemas.microsoft.com/office/word/2018/wordml/cex" xmlns:w16cid="http://schemas.microsoft.com/office/word/2016/wordml/cid" xmlns:w16="http://schemas.microsoft.com/office/word/2018/wordml" xmlns:w16sdtdh="http://schemas.microsoft.com/office/word/2020/wordml/sdtdatahash" xmlns:w16se="http://schemas.microsoft.com/office/word/2015/wordml/symex" xmlns:wpg="http://schemas.microsoft.com/office/word/2010/wordprocessingGroup" xmlns:wpi="http://schemas.microsoft.com/office/word/2010/wordprocessingInk" xmlns:wne="http://schemas.microsoft.com/office/word/2006/wordml" xmlns:wps="http://schemas.microsoft.com/office/word/2010/wordprocessingShape" mc:Ignorable="w14 w15 w16se w16cid w16 w16cex w16sdtdh wp14">
   <w:abstractNum w:abstractNumId="0" w15:restartNumberingAfterBreak="0">
+    <w:nsid w:val="1CA0637C"/>
+    <w:multiLevelType w:val="hybridMultilevel"/>
+    <w:tmpl w:val="DD5ED8A6"/>
+    <w:lvl w:ilvl="0" w:tplc="634CB8E0">
+      <w:start w:val="1"/>
+      <w:numFmt w:val="decimal"/>
+      <w:lvlText w:val="%1-"/>
+      <w:lvlJc w:val="left"/>
+      <w:pPr>
+        <w:ind w:left="720" w:hanging="360"/>
+      </w:pPr>
+      <w:rPr>
+        <w:rFonts w:hint="default"/>
+      </w:rPr>
+    </w:lvl>
+    <w:lvl w:ilvl="1" w:tplc="04090019" w:tentative="1">
+      <w:start w:val="1"/>
+      <w:numFmt w:val="lowerLetter"/>
+      <w:lvlText w:val="%2."/>
+      <w:lvlJc w:val="left"/>
+      <w:pPr>
+        <w:ind w:left="1440" w:hanging="360"/>
+      </w:pPr>
+    </w:lvl>
+    <w:lvl w:ilvl="2" w:tplc="0409001B" w:tentative="1">
+      <w:start w:val="1"/>
+      <w:numFmt w:val="lowerRoman"/>
+      <w:lvlText w:val="%3."/>
+      <w:lvlJc w:val="right"/>
+      <w:pPr>
+        <w:ind w:left="2160" w:hanging="180"/>
+      </w:pPr>
+    </w:lvl>
+    <w:lvl w:ilvl="3" w:tplc="0409000F" w:tentative="1">
+      <w:start w:val="1"/>
+      <w:numFmt w:val="decimal"/>
+      <w:lvlText w:val="%4."/>
+      <w:lvlJc w:val="left"/>
+      <w:pPr>
+        <w:ind w:left="2880" w:hanging="360"/>
+      </w:pPr>
+    </w:lvl>
+    <w:lvl w:ilvl="4" w:tplc="04090019" w:tentative="1">
+      <w:start w:val="1"/>
+      <w:numFmt w:val="lowerLetter"/>
+      <w:lvlText w:val="%5."/>
+      <w:lvlJc w:val="left"/>
+      <w:pPr>
+        <w:ind w:left="3600" w:hanging="360"/>
+      </w:pPr>
+    </w:lvl>
+    <w:lvl w:ilvl="5" w:tplc="0409001B" w:tentative="1">
+      <w:start w:val="1"/>
+      <w:numFmt w:val="lowerRoman"/>
+      <w:lvlText w:val="%6."/>
+      <w:lvlJc w:val="right"/>
+      <w:pPr>
+        <w:ind w:left="4320" w:hanging="180"/>
+      </w:pPr>
+    </w:lvl>
+    <w:lvl w:ilvl="6" w:tplc="0409000F" w:tentative="1">
+      <w:start w:val="1"/>
+      <w:numFmt w:val="decimal"/>
+      <w:lvlText w:val="%7."/>
+      <w:lvlJc w:val="left"/>
+      <w:pPr>
+        <w:ind w:left="5040" w:hanging="360"/>
+      </w:pPr>
+    </w:lvl>
+    <w:lvl w:ilvl="7" w:tplc="04090019" w:tentative="1">
+      <w:start w:val="1"/>
+      <w:numFmt w:val="lowerLetter"/>
+      <w:lvlText w:val="%8."/>
+      <w:lvlJc w:val="left"/>
+      <w:pPr>
+        <w:ind w:left="5760" w:hanging="360"/>
+      </w:pPr>
+    </w:lvl>
+    <w:lvl w:ilvl="8" w:tplc="0409001B" w:tentative="1">
+      <w:start w:val="1"/>
+      <w:numFmt w:val="lowerRoman"/>
+      <w:lvlText w:val="%9."/>
+      <w:lvlJc w:val="right"/>
+      <w:pPr>
+        <w:ind w:left="6480" w:hanging="180"/>
+      </w:pPr>
+    </w:lvl>
+  </w:abstractNum>
+  <w:abstractNum w:abstractNumId="1" w15:restartNumberingAfterBreak="0">
     <w:nsid w:val="3DA35956"/>
     <w:multiLevelType w:val="hybridMultilevel"/>
     <w:tmpl w:val="F2F64F82"/>
@@ -2977,7 +4986,102 @@
       </w:pPr>
     </w:lvl>
   </w:abstractNum>
+  <w:abstractNum w:abstractNumId="2" w15:restartNumberingAfterBreak="0">
+    <w:nsid w:val="6A1B509A"/>
+    <w:multiLevelType w:val="hybridMultilevel"/>
+    <w:tmpl w:val="8794D4FE"/>
+    <w:lvl w:ilvl="0" w:tplc="E5F47D04">
+      <w:start w:val="1"/>
+      <w:numFmt w:val="decimal"/>
+      <w:lvlText w:val="%1-"/>
+      <w:lvlJc w:val="left"/>
+      <w:pPr>
+        <w:ind w:left="720" w:hanging="360"/>
+      </w:pPr>
+      <w:rPr>
+        <w:rFonts w:hint="default"/>
+      </w:rPr>
+    </w:lvl>
+    <w:lvl w:ilvl="1" w:tplc="04090019" w:tentative="1">
+      <w:start w:val="1"/>
+      <w:numFmt w:val="lowerLetter"/>
+      <w:lvlText w:val="%2."/>
+      <w:lvlJc w:val="left"/>
+      <w:pPr>
+        <w:ind w:left="1440" w:hanging="360"/>
+      </w:pPr>
+    </w:lvl>
+    <w:lvl w:ilvl="2" w:tplc="0409001B" w:tentative="1">
+      <w:start w:val="1"/>
+      <w:numFmt w:val="lowerRoman"/>
+      <w:lvlText w:val="%3."/>
+      <w:lvlJc w:val="right"/>
+      <w:pPr>
+        <w:ind w:left="2160" w:hanging="180"/>
+      </w:pPr>
+    </w:lvl>
+    <w:lvl w:ilvl="3" w:tplc="0409000F" w:tentative="1">
+      <w:start w:val="1"/>
+      <w:numFmt w:val="decimal"/>
+      <w:lvlText w:val="%4."/>
+      <w:lvlJc w:val="left"/>
+      <w:pPr>
+        <w:ind w:left="2880" w:hanging="360"/>
+      </w:pPr>
+    </w:lvl>
+    <w:lvl w:ilvl="4" w:tplc="04090019" w:tentative="1">
+      <w:start w:val="1"/>
+      <w:numFmt w:val="lowerLetter"/>
+      <w:lvlText w:val="%5."/>
+      <w:lvlJc w:val="left"/>
+      <w:pPr>
+        <w:ind w:left="3600" w:hanging="360"/>
+      </w:pPr>
+    </w:lvl>
+    <w:lvl w:ilvl="5" w:tplc="0409001B" w:tentative="1">
+      <w:start w:val="1"/>
+      <w:numFmt w:val="lowerRoman"/>
+      <w:lvlText w:val="%6."/>
+      <w:lvlJc w:val="right"/>
+      <w:pPr>
+        <w:ind w:left="4320" w:hanging="180"/>
+      </w:pPr>
+    </w:lvl>
+    <w:lvl w:ilvl="6" w:tplc="0409000F" w:tentative="1">
+      <w:start w:val="1"/>
+      <w:numFmt w:val="decimal"/>
+      <w:lvlText w:val="%7."/>
+      <w:lvlJc w:val="left"/>
+      <w:pPr>
+        <w:ind w:left="5040" w:hanging="360"/>
+      </w:pPr>
+    </w:lvl>
+    <w:lvl w:ilvl="7" w:tplc="04090019" w:tentative="1">
+      <w:start w:val="1"/>
+      <w:numFmt w:val="lowerLetter"/>
+      <w:lvlText w:val="%8."/>
+      <w:lvlJc w:val="left"/>
+      <w:pPr>
+        <w:ind w:left="5760" w:hanging="360"/>
+      </w:pPr>
+    </w:lvl>
+    <w:lvl w:ilvl="8" w:tplc="0409001B" w:tentative="1">
+      <w:start w:val="1"/>
+      <w:numFmt w:val="lowerRoman"/>
+      <w:lvlText w:val="%9."/>
+      <w:lvlJc w:val="right"/>
+      <w:pPr>
+        <w:ind w:left="6480" w:hanging="180"/>
+      </w:pPr>
+    </w:lvl>
+  </w:abstractNum>
   <w:num w:numId="1">
+    <w:abstractNumId w:val="1"/>
+  </w:num>
+  <w:num w:numId="2">
+    <w:abstractNumId w:val="2"/>
+  </w:num>
+  <w:num w:numId="3">
     <w:abstractNumId w:val="0"/>
   </w:num>
 </w:numbering>
@@ -3386,6 +5490,27 @@
       <w:rFonts w:eastAsiaTheme="minorEastAsia"/>
     </w:rPr>
   </w:style>
+  <w:style w:type="paragraph" w:styleId="Heading1">
+    <w:name w:val="heading 1"/>
+    <w:basedOn w:val="Normal"/>
+    <w:next w:val="Normal"/>
+    <w:link w:val="Heading1Char"/>
+    <w:uiPriority w:val="9"/>
+    <w:qFormat/>
+    <w:rsid w:val="00B62FF8"/>
+    <w:pPr>
+      <w:keepNext/>
+      <w:keepLines/>
+      <w:spacing w:before="240" w:after="0"/>
+      <w:outlineLvl w:val="0"/>
+    </w:pPr>
+    <w:rPr>
+      <w:rFonts w:asciiTheme="majorHAnsi" w:eastAsiaTheme="majorEastAsia" w:hAnsiTheme="majorHAnsi" w:cstheme="majorBidi"/>
+      <w:color w:val="2F5496" w:themeColor="accent1" w:themeShade="BF"/>
+      <w:sz w:val="32"/>
+      <w:szCs w:val="32"/>
+    </w:rPr>
+  </w:style>
   <w:style w:type="paragraph" w:styleId="Heading2">
     <w:name w:val="heading 2"/>
     <w:basedOn w:val="Normal"/>
@@ -3413,7 +5538,6 @@
   <w:style w:type="character" w:default="1" w:styleId="DefaultParagraphFont">
     <w:name w:val="Default Paragraph Font"/>
     <w:uiPriority w:val="1"/>
-    <w:semiHidden/>
     <w:unhideWhenUsed/>
   </w:style>
   <w:style w:type="table" w:default="1" w:styleId="TableNormal">
@@ -3532,6 +5656,19 @@
     <w:rPr>
       <w:color w:val="605E5C"/>
       <w:shd w:val="clear" w:color="auto" w:fill="E1DFDD"/>
+    </w:rPr>
+  </w:style>
+  <w:style w:type="character" w:customStyle="1" w:styleId="Heading1Char">
+    <w:name w:val="Heading 1 Char"/>
+    <w:basedOn w:val="DefaultParagraphFont"/>
+    <w:link w:val="Heading1"/>
+    <w:uiPriority w:val="9"/>
+    <w:rsid w:val="00B62FF8"/>
+    <w:rPr>
+      <w:rFonts w:asciiTheme="majorHAnsi" w:eastAsiaTheme="majorEastAsia" w:hAnsiTheme="majorHAnsi" w:cstheme="majorBidi"/>
+      <w:color w:val="2F5496" w:themeColor="accent1" w:themeShade="BF"/>
+      <w:sz w:val="32"/>
+      <w:szCs w:val="32"/>
     </w:rPr>
   </w:style>
 </w:styles>

</xml_diff>

<commit_message>
Update Project Charter report.docx
</commit_message>
<xml_diff>
--- a/reports/report-1/Project Charter report.docx
+++ b/reports/report-1/Project Charter report.docx
@@ -118,45 +118,7 @@
           <w:sz w:val="36"/>
           <w:szCs w:val="36"/>
         </w:rPr>
-        <w:t xml:space="preserve">King </w:t>
-      </w:r>
-      <w:proofErr w:type="spellStart"/>
-      <w:r>
-        <w:rPr>
-          <w:rFonts w:asciiTheme="majorBidi" w:hAnsiTheme="majorBidi" w:cstheme="majorBidi"/>
-          <w:color w:val="2F5496" w:themeColor="accent1" w:themeShade="BF"/>
-          <w:sz w:val="36"/>
-          <w:szCs w:val="36"/>
-        </w:rPr>
-        <w:t>Abdulaziz</w:t>
-      </w:r>
-      <w:proofErr w:type="spellEnd"/>
-      <w:r>
-        <w:rPr>
-          <w:rFonts w:asciiTheme="majorBidi" w:hAnsiTheme="majorBidi" w:cstheme="majorBidi"/>
-          <w:color w:val="2F5496" w:themeColor="accent1" w:themeShade="BF"/>
-          <w:sz w:val="36"/>
-          <w:szCs w:val="36"/>
-        </w:rPr>
-        <w:t xml:space="preserve"> University - Faculty of Engineering </w:t>
-      </w:r>
-      <w:r>
-        <w:rPr>
-          <w:rFonts w:asciiTheme="majorBidi" w:hAnsiTheme="majorBidi" w:cstheme="majorBidi"/>
-          <w:color w:val="2F5496" w:themeColor="accent1" w:themeShade="BF"/>
-          <w:sz w:val="36"/>
-          <w:szCs w:val="36"/>
-        </w:rPr>
-        <w:t>–</w:t>
-      </w:r>
-      <w:r>
-        <w:rPr>
-          <w:rFonts w:asciiTheme="majorBidi" w:hAnsiTheme="majorBidi" w:cstheme="majorBidi"/>
-          <w:color w:val="2F5496" w:themeColor="accent1" w:themeShade="BF"/>
-          <w:sz w:val="36"/>
-          <w:szCs w:val="36"/>
-        </w:rPr>
-        <w:t xml:space="preserve"> </w:t>
+        <w:t xml:space="preserve">King Abdulaziz University - Faculty of Engineering – </w:t>
       </w:r>
       <w:bookmarkEnd w:id="0"/>
       <w:r>
@@ -305,15 +267,7 @@
           <w:b/>
           <w:sz w:val="40"/>
         </w:rPr>
-        <w:t xml:space="preserve"> </w:t>
-      </w:r>
-      <w:r>
-        <w:rPr>
-          <w:rFonts w:asciiTheme="majorBidi" w:hAnsiTheme="majorBidi" w:cstheme="majorBidi"/>
-          <w:b/>
-          <w:sz w:val="40"/>
-        </w:rPr>
-        <w:t>Report #1</w:t>
+        <w:t xml:space="preserve"> Report #1</w:t>
       </w:r>
     </w:p>
     <w:p>
@@ -352,14 +306,7 @@
           <w:rFonts w:asciiTheme="majorBidi" w:hAnsiTheme="majorBidi" w:cstheme="majorBidi"/>
           <w:sz w:val="32"/>
         </w:rPr>
-        <w:t>Team#</w:t>
-      </w:r>
-      <w:r>
-        <w:rPr>
-          <w:rFonts w:asciiTheme="majorBidi" w:hAnsiTheme="majorBidi" w:cstheme="majorBidi"/>
-          <w:sz w:val="32"/>
-        </w:rPr>
-        <w:t>3</w:t>
+        <w:t>Team#3</w:t>
       </w:r>
     </w:p>
     <w:p>
@@ -2474,7 +2421,31 @@
                 <w:sz w:val="20"/>
                 <w:szCs w:val="20"/>
               </w:rPr>
-              <w:t>1.General Project Information</w:t>
+              <w:t>1.</w:t>
+            </w:r>
+            <w:ins w:id="1" w:author="WAEL RABAH W ALDHAHERI" w:date="2021-09-28T21:05:00Z">
+              <w:r>
+                <w:rPr>
+                  <w:rFonts w:asciiTheme="majorBidi" w:eastAsia="Times New Roman" w:hAnsiTheme="majorBidi" w:cstheme="majorBidi"/>
+                  <w:b/>
+                  <w:bCs/>
+                  <w:color w:val="FFFFFF"/>
+                  <w:sz w:val="20"/>
+                  <w:szCs w:val="20"/>
+                </w:rPr>
+                <w:t xml:space="preserve"> </w:t>
+              </w:r>
+            </w:ins>
+            <w:r>
+              <w:rPr>
+                <w:rFonts w:asciiTheme="majorBidi" w:eastAsia="Times New Roman" w:hAnsiTheme="majorBidi" w:cstheme="majorBidi"/>
+                <w:b/>
+                <w:bCs/>
+                <w:color w:val="FFFFFF"/>
+                <w:sz w:val="20"/>
+                <w:szCs w:val="20"/>
+              </w:rPr>
+              <w:t>General Project Information</w:t>
             </w:r>
           </w:p>
         </w:tc>
@@ -2634,27 +2605,7 @@
                 <w:sz w:val="20"/>
                 <w:szCs w:val="20"/>
               </w:rPr>
-              <w:t xml:space="preserve">King </w:t>
-            </w:r>
-            <w:proofErr w:type="spellStart"/>
-            <w:r>
-              <w:rPr>
-                <w:rFonts w:asciiTheme="majorBidi" w:eastAsia="Times New Roman" w:hAnsiTheme="majorBidi" w:cstheme="majorBidi"/>
-                <w:color w:val="000000"/>
-                <w:sz w:val="20"/>
-                <w:szCs w:val="20"/>
-              </w:rPr>
-              <w:t>Abdulaziz</w:t>
-            </w:r>
-            <w:proofErr w:type="spellEnd"/>
-            <w:r>
-              <w:rPr>
-                <w:rFonts w:asciiTheme="majorBidi" w:eastAsia="Times New Roman" w:hAnsiTheme="majorBidi" w:cstheme="majorBidi"/>
-                <w:color w:val="000000"/>
-                <w:sz w:val="20"/>
-                <w:szCs w:val="20"/>
-              </w:rPr>
-              <w:t xml:space="preserve"> University, Department of Electrical and Computer Engineering</w:t>
+              <w:t>King Abdulaziz University, Department of Electrical and Computer Engineering</w:t>
             </w:r>
           </w:p>
         </w:tc>
@@ -3816,6 +3767,19 @@
               </w:rPr>
               <w:t>3.</w:t>
             </w:r>
+            <w:ins w:id="2" w:author="WAEL RABAH W ALDHAHERI" w:date="2021-09-28T21:04:00Z">
+              <w:r>
+                <w:rPr>
+                  <w:rFonts w:asciiTheme="majorBidi" w:eastAsia="Times New Roman" w:hAnsiTheme="majorBidi" w:cstheme="majorBidi"/>
+                  <w:b/>
+                  <w:bCs/>
+                  <w:color w:val="FFFFFF"/>
+                  <w:sz w:val="20"/>
+                  <w:szCs w:val="20"/>
+                </w:rPr>
+                <w:t xml:space="preserve"> </w:t>
+              </w:r>
+            </w:ins>
             <w:r>
               <w:rPr>
                 <w:rFonts w:asciiTheme="majorBidi" w:eastAsia="Times New Roman" w:hAnsiTheme="majorBidi" w:cstheme="majorBidi"/>
@@ -4070,16 +4034,7 @@
                 <w:sz w:val="20"/>
                 <w:szCs w:val="20"/>
               </w:rPr>
-              <w:t>Create a unified and comprehensive delivery network across the KAU campus without human involvement</w:t>
-            </w:r>
-            <w:r>
-              <w:rPr>
-                <w:rFonts w:asciiTheme="majorBidi" w:hAnsiTheme="majorBidi" w:cstheme="majorBidi"/>
-                <w:color w:val="000000" w:themeColor="text1"/>
-                <w:sz w:val="20"/>
-                <w:szCs w:val="20"/>
-              </w:rPr>
-              <w:t>.</w:t>
+              <w:t>Create a unified and comprehensive delivery network across the KAU campus without human involvement.</w:t>
             </w:r>
           </w:p>
         </w:tc>
@@ -4161,27 +4116,7 @@
                 <w:sz w:val="20"/>
                 <w:szCs w:val="20"/>
               </w:rPr>
-              <w:t>L</w:t>
-            </w:r>
-            <w:r>
-              <w:rPr>
-                <w:rFonts w:asciiTheme="majorBidi" w:hAnsiTheme="majorBidi" w:cstheme="majorBidi"/>
-                <w:b/>
-                <w:bCs/>
-                <w:sz w:val="20"/>
-                <w:szCs w:val="20"/>
-              </w:rPr>
-              <w:t>ower Level</w:t>
-            </w:r>
-            <w:r>
-              <w:rPr>
-                <w:rFonts w:asciiTheme="majorBidi" w:hAnsiTheme="majorBidi" w:cstheme="majorBidi"/>
-                <w:b/>
-                <w:bCs/>
-                <w:sz w:val="20"/>
-                <w:szCs w:val="20"/>
-              </w:rPr>
-              <w:t>:</w:t>
+              <w:t>Lower Level:</w:t>
             </w:r>
           </w:p>
           <w:p>
@@ -4271,47 +4206,7 @@
                 <w:sz w:val="20"/>
                 <w:szCs w:val="20"/>
               </w:rPr>
-              <w:t>H</w:t>
-            </w:r>
-            <w:r>
-              <w:rPr>
-                <w:rFonts w:asciiTheme="majorBidi" w:hAnsiTheme="majorBidi" w:cstheme="majorBidi"/>
-                <w:b/>
-                <w:bCs/>
-                <w:sz w:val="20"/>
-                <w:szCs w:val="20"/>
-              </w:rPr>
-              <w:t xml:space="preserve">igher </w:t>
-            </w:r>
-            <w:r>
-              <w:rPr>
-                <w:rFonts w:asciiTheme="majorBidi" w:hAnsiTheme="majorBidi" w:cstheme="majorBidi"/>
-                <w:b/>
-                <w:bCs/>
-                <w:sz w:val="20"/>
-                <w:szCs w:val="20"/>
-              </w:rPr>
-              <w:t>L</w:t>
-            </w:r>
-            <w:r>
-              <w:rPr>
-                <w:rFonts w:asciiTheme="majorBidi" w:hAnsiTheme="majorBidi" w:cstheme="majorBidi"/>
-                <w:b/>
-                <w:bCs/>
-                <w:sz w:val="20"/>
-                <w:szCs w:val="20"/>
-              </w:rPr>
-              <w:t>evel</w:t>
-            </w:r>
-            <w:r>
-              <w:rPr>
-                <w:rFonts w:asciiTheme="majorBidi" w:hAnsiTheme="majorBidi" w:cstheme="majorBidi"/>
-                <w:b/>
-                <w:bCs/>
-                <w:sz w:val="20"/>
-                <w:szCs w:val="20"/>
-              </w:rPr>
-              <w:t>:</w:t>
+              <w:t>Higher Level:</w:t>
             </w:r>
           </w:p>
           <w:p>
@@ -4461,14 +4356,30 @@
             <w:r>
               <w:rPr>
                 <w:rFonts w:asciiTheme="majorBidi" w:eastAsia="Times New Roman" w:hAnsiTheme="majorBidi" w:cstheme="majorBidi"/>
+                <w:b/>
+                <w:bCs/>
                 <w:color w:val="FFFFFF"/>
+                <w:rPrChange w:id="3" w:author="WAEL RABAH W ALDHAHERI" w:date="2021-09-28T21:04:00Z">
+                  <w:rPr>
+                    <w:rFonts w:asciiTheme="majorBidi" w:eastAsia="Times New Roman" w:hAnsiTheme="majorBidi" w:cstheme="majorBidi"/>
+                    <w:color w:val="FFFFFF"/>
+                  </w:rPr>
+                </w:rPrChange>
               </w:rPr>
               <w:t>4.</w:t>
             </w:r>
             <w:r>
               <w:rPr>
                 <w:rFonts w:asciiTheme="majorBidi" w:eastAsia="Times New Roman" w:hAnsiTheme="majorBidi" w:cstheme="majorBidi"/>
+                <w:b/>
+                <w:bCs/>
                 <w:color w:val="FFFFFF"/>
+                <w:rPrChange w:id="4" w:author="WAEL RABAH W ALDHAHERI" w:date="2021-09-28T21:04:00Z">
+                  <w:rPr>
+                    <w:rFonts w:asciiTheme="majorBidi" w:eastAsia="Times New Roman" w:hAnsiTheme="majorBidi" w:cstheme="majorBidi"/>
+                    <w:color w:val="FFFFFF"/>
+                  </w:rPr>
+                </w:rPrChange>
               </w:rPr>
               <w:t>Project Purpose</w:t>
             </w:r>
@@ -4847,6 +4758,17 @@
               <w:lastRenderedPageBreak/>
               <w:t>5.</w:t>
             </w:r>
+            <w:ins w:id="5" w:author="WAEL RABAH W ALDHAHERI" w:date="2021-09-28T21:04:00Z">
+              <w:r>
+                <w:rPr>
+                  <w:rFonts w:ascii="Times New Roman" w:eastAsia="Times New Roman" w:hAnsi="Times New Roman" w:cs="Times New Roman"/>
+                  <w:b/>
+                  <w:bCs/>
+                  <w:color w:val="FFFFFF"/>
+                </w:rPr>
+                <w:t xml:space="preserve"> </w:t>
+              </w:r>
+            </w:ins>
             <w:r>
               <w:rPr>
                 <w:rFonts w:ascii="Times New Roman" w:eastAsia="Times New Roman" w:hAnsi="Times New Roman" w:cs="Times New Roman"/>
@@ -5063,14 +4985,7 @@
                 <w:sz w:val="20"/>
                 <w:szCs w:val="20"/>
               </w:rPr>
-              <w:t>I</w:t>
-            </w:r>
-            <w:r>
-              <w:rPr>
-                <w:sz w:val="20"/>
-                <w:szCs w:val="20"/>
-              </w:rPr>
-              <w:t>ncludes a storage unit for the shipments.</w:t>
+              <w:t>Includes a storage unit for the shipments.</w:t>
             </w:r>
           </w:p>
           <w:p>
@@ -5090,14 +5005,7 @@
                 <w:sz w:val="20"/>
                 <w:szCs w:val="20"/>
               </w:rPr>
-              <w:t>T</w:t>
-            </w:r>
-            <w:r>
-              <w:rPr>
-                <w:sz w:val="20"/>
-                <w:szCs w:val="20"/>
-              </w:rPr>
-              <w:t>amper proof electronic components</w:t>
+              <w:t>Tamper proof electronic components</w:t>
             </w:r>
           </w:p>
           <w:p>
@@ -5137,21 +5045,7 @@
                 <w:sz w:val="20"/>
                 <w:szCs w:val="20"/>
               </w:rPr>
-              <w:t>O</w:t>
-            </w:r>
-            <w:r>
-              <w:rPr>
-                <w:sz w:val="20"/>
-                <w:szCs w:val="20"/>
-              </w:rPr>
-              <w:t xml:space="preserve">perate within </w:t>
-            </w:r>
-            <w:r>
-              <w:rPr>
-                <w:sz w:val="20"/>
-                <w:szCs w:val="20"/>
-              </w:rPr>
-              <w:t>5km/h</w:t>
+              <w:t>Operate within 5km/h</w:t>
             </w:r>
           </w:p>
           <w:p>
@@ -5267,14 +5161,7 @@
                 <w:sz w:val="20"/>
                 <w:szCs w:val="20"/>
               </w:rPr>
-              <w:t>N</w:t>
-            </w:r>
-            <w:r>
-              <w:rPr>
-                <w:sz w:val="20"/>
-                <w:szCs w:val="20"/>
-              </w:rPr>
-              <w:t>eat design</w:t>
+              <w:t>Neat design</w:t>
             </w:r>
           </w:p>
           <w:p>
@@ -5295,14 +5182,7 @@
                 <w:sz w:val="20"/>
                 <w:szCs w:val="20"/>
               </w:rPr>
-              <w:t>D</w:t>
-            </w:r>
-            <w:r>
-              <w:rPr>
-                <w:sz w:val="20"/>
-                <w:szCs w:val="20"/>
-              </w:rPr>
-              <w:t>oes not procure harmful gas emissions.</w:t>
+              <w:t>Does not procure harmful gas emissions.</w:t>
             </w:r>
           </w:p>
           <w:p>
@@ -6044,6 +5924,17 @@
               <w:lastRenderedPageBreak/>
               <w:t>6.</w:t>
             </w:r>
+            <w:ins w:id="6" w:author="WAEL RABAH W ALDHAHERI" w:date="2021-09-28T21:05:00Z">
+              <w:r>
+                <w:rPr>
+                  <w:rFonts w:asciiTheme="majorBidi" w:eastAsia="Times New Roman" w:hAnsiTheme="majorBidi" w:cstheme="majorBidi"/>
+                  <w:b/>
+                  <w:bCs/>
+                  <w:color w:val="FFFFFF"/>
+                </w:rPr>
+                <w:t xml:space="preserve"> </w:t>
+              </w:r>
+            </w:ins>
             <w:r>
               <w:rPr>
                 <w:rFonts w:asciiTheme="majorBidi" w:eastAsia="Times New Roman" w:hAnsiTheme="majorBidi" w:cstheme="majorBidi"/>
@@ -7426,6 +7317,17 @@
               </w:rPr>
               <w:t>7.</w:t>
             </w:r>
+            <w:ins w:id="7" w:author="WAEL RABAH W ALDHAHERI" w:date="2021-09-28T21:05:00Z">
+              <w:r>
+                <w:rPr>
+                  <w:rFonts w:ascii="Times New Roman" w:eastAsia="Times New Roman" w:hAnsi="Times New Roman" w:cs="Times New Roman"/>
+                  <w:b/>
+                  <w:bCs/>
+                  <w:color w:val="FFFFFF"/>
+                </w:rPr>
+                <w:t xml:space="preserve"> </w:t>
+              </w:r>
+            </w:ins>
             <w:r>
               <w:rPr>
                 <w:rFonts w:ascii="Times New Roman" w:eastAsia="Times New Roman" w:hAnsi="Times New Roman" w:cs="Times New Roman"/>
@@ -7601,23 +7503,7 @@
                 <w:sz w:val="20"/>
                 <w:szCs w:val="20"/>
               </w:rPr>
-              <w:t>U</w:t>
-            </w:r>
-            <w:r>
-              <w:rPr>
-                <w:rFonts w:asciiTheme="majorBidi" w:hAnsiTheme="majorBidi" w:cstheme="majorBidi"/>
-                <w:sz w:val="20"/>
-                <w:szCs w:val="20"/>
-              </w:rPr>
-              <w:t>se 4g</w:t>
-            </w:r>
-            <w:r>
-              <w:rPr>
-                <w:rFonts w:asciiTheme="majorBidi" w:hAnsiTheme="majorBidi" w:cstheme="majorBidi"/>
-                <w:sz w:val="20"/>
-                <w:szCs w:val="20"/>
-              </w:rPr>
-              <w:t xml:space="preserve"> network</w:t>
+              <w:t>Use 4g network</w:t>
             </w:r>
           </w:p>
         </w:tc>
@@ -7727,23 +7613,7 @@
                 <w:sz w:val="20"/>
                 <w:szCs w:val="20"/>
               </w:rPr>
-              <w:t>S</w:t>
-            </w:r>
-            <w:r>
-              <w:rPr>
-                <w:rFonts w:asciiTheme="majorBidi" w:hAnsiTheme="majorBidi" w:cstheme="majorBidi"/>
-                <w:sz w:val="20"/>
-                <w:szCs w:val="20"/>
-              </w:rPr>
-              <w:t xml:space="preserve">hipping delay/dead on </w:t>
-            </w:r>
-            <w:r>
-              <w:rPr>
-                <w:rFonts w:asciiTheme="majorBidi" w:hAnsiTheme="majorBidi" w:cstheme="majorBidi"/>
-                <w:sz w:val="20"/>
-                <w:szCs w:val="20"/>
-              </w:rPr>
-              <w:t>arrival</w:t>
+              <w:t>Shipping delay/dead on arrival</w:t>
             </w:r>
           </w:p>
         </w:tc>
@@ -7904,15 +7774,7 @@
                 <w:sz w:val="20"/>
                 <w:szCs w:val="20"/>
               </w:rPr>
-              <w:t>T</w:t>
-            </w:r>
-            <w:r>
-              <w:rPr>
-                <w:rFonts w:asciiTheme="majorBidi" w:hAnsiTheme="majorBidi" w:cstheme="majorBidi"/>
-                <w:sz w:val="20"/>
-                <w:szCs w:val="20"/>
-              </w:rPr>
-              <w:t>erm concludes sooner than scheduled</w:t>
+              <w:t>Term concludes sooner than scheduled</w:t>
             </w:r>
           </w:p>
         </w:tc>
@@ -7987,8 +7849,45 @@
                 <w:b/>
                 <w:bCs/>
                 <w:color w:val="FFFFFF"/>
-              </w:rPr>
-              <w:t>8.Roles &amp;</w:t>
+                <w:rPrChange w:id="8" w:author="WAEL RABAH W ALDHAHERI" w:date="2021-09-28T21:05:00Z">
+                  <w:rPr>
+                    <w:rFonts w:asciiTheme="majorBidi" w:eastAsia="Times New Roman" w:hAnsiTheme="majorBidi" w:cstheme="majorBidi"/>
+                    <w:b/>
+                    <w:bCs/>
+                    <w:color w:val="FFFFFF"/>
+                  </w:rPr>
+                </w:rPrChange>
+              </w:rPr>
+              <w:t>8</w:t>
+            </w:r>
+            <w:r>
+              <w:rPr>
+                <w:rFonts w:asciiTheme="majorBidi" w:eastAsia="Times New Roman" w:hAnsiTheme="majorBidi" w:cstheme="majorBidi"/>
+                <w:b/>
+                <w:bCs/>
+                <w:color w:val="FFFFFF"/>
+              </w:rPr>
+              <w:t>.</w:t>
+            </w:r>
+            <w:ins w:id="9" w:author="WAEL RABAH W ALDHAHERI" w:date="2021-09-28T21:05:00Z">
+              <w:r>
+                <w:rPr>
+                  <w:rFonts w:asciiTheme="majorBidi" w:eastAsia="Times New Roman" w:hAnsiTheme="majorBidi" w:cstheme="majorBidi"/>
+                  <w:b/>
+                  <w:bCs/>
+                  <w:color w:val="FFFFFF"/>
+                </w:rPr>
+                <w:t xml:space="preserve"> </w:t>
+              </w:r>
+            </w:ins>
+            <w:r>
+              <w:rPr>
+                <w:rFonts w:asciiTheme="majorBidi" w:eastAsia="Times New Roman" w:hAnsiTheme="majorBidi" w:cstheme="majorBidi"/>
+                <w:b/>
+                <w:bCs/>
+                <w:color w:val="FFFFFF"/>
+              </w:rPr>
+              <w:t>Roles &amp;</w:t>
             </w:r>
             <w:r>
               <w:rPr>
@@ -9365,7 +9264,7 @@
                 <v:shape id="_x0000_i1025" type="#_x0000_t75" style="width:84.35pt;height:45.65pt" o:ole="">
                   <v:imagedata r:id="rId12" o:title=""/>
                 </v:shape>
-                <o:OLEObject Type="Embed" ProgID="PBrush" ShapeID="_x0000_i1025" DrawAspect="Content" ObjectID="_1694357649" r:id="rId13"/>
+                <o:OLEObject Type="Embed" ProgID="PBrush" ShapeID="_x0000_i1025" DrawAspect="Content" ObjectID="_1694368321" r:id="rId13"/>
               </w:object>
             </w:r>
           </w:p>
@@ -10401,6 +10300,7 @@
         <w:docPartUnique/>
       </w:docPartObj>
     </w:sdtPr>
+    <w:sdtEndPr/>
     <w:sdtContent>
       <w:p>
         <w:pPr>
@@ -11714,6 +11614,14 @@
     <w:abstractNumId w:val="12"/>
   </w:num>
 </w:numbering>
+</file>
+
+<file path=word/people.xml><?xml version="1.0" encoding="utf-8"?>
+<w15:people xmlns:wpc="http://schemas.microsoft.com/office/word/2010/wordprocessingCanvas" xmlns:cx="http://schemas.microsoft.com/office/drawing/2014/chartex" xmlns:cx1="http://schemas.microsoft.com/office/drawing/2015/9/8/chartex" xmlns:cx2="http://schemas.microsoft.com/office/drawing/2015/10/21/chartex" xmlns:cx3="http://schemas.microsoft.com/office/drawing/2016/5/9/chartex" xmlns:cx4="http://schemas.microsoft.com/office/drawing/2016/5/10/chartex" xmlns:cx5="http://schemas.microsoft.com/office/drawing/2016/5/11/chartex" xmlns:cx6="http://schemas.microsoft.com/office/drawing/2016/5/12/chartex" xmlns:cx7="http://schemas.microsoft.com/office/drawing/2016/5/13/chartex" xmlns:cx8="http://schemas.microsoft.com/office/drawing/2016/5/14/chartex" xmlns:mc="http://schemas.openxmlformats.org/markup-compatibility/2006" xmlns:aink="http://schemas.microsoft.com/office/drawing/2016/ink" xmlns:am3d="http://schemas.microsoft.com/office/drawing/2017/model3d" xmlns:o="urn:schemas-microsoft-com:office:office" xmlns:r="http://schemas.openxmlformats.org/officeDocument/2006/relationships" xmlns:m="http://schemas.openxmlformats.org/officeDocument/2006/math" xmlns:v="urn:schemas-microsoft-com:vml" xmlns:wp14="http://schemas.microsoft.com/office/word/2010/wordprocessingDrawing" xmlns:wp="http://schemas.openxmlformats.org/drawingml/2006/wordprocessingDrawing" xmlns:w10="urn:schemas-microsoft-com:office:word" xmlns:w="http://schemas.openxmlformats.org/wordprocessingml/2006/main" xmlns:w14="http://schemas.microsoft.com/office/word/2010/wordml" xmlns:w15="http://schemas.microsoft.com/office/word/2012/wordml" xmlns:w16cex="http://schemas.microsoft.com/office/word/2018/wordml/cex" xmlns:w16cid="http://schemas.microsoft.com/office/word/2016/wordml/cid" xmlns:w16="http://schemas.microsoft.com/office/word/2018/wordml" xmlns:w16sdtdh="http://schemas.microsoft.com/office/word/2020/wordml/sdtdatahash" xmlns:w16se="http://schemas.microsoft.com/office/word/2015/wordml/symex" xmlns:wpg="http://schemas.microsoft.com/office/word/2010/wordprocessingGroup" xmlns:wpi="http://schemas.microsoft.com/office/word/2010/wordprocessingInk" xmlns:wne="http://schemas.microsoft.com/office/word/2006/wordml" xmlns:wps="http://schemas.microsoft.com/office/word/2010/wordprocessingShape" mc:Ignorable="w14 w15 w16se w16cid w16 w16cex w16sdtdh wp14">
+  <w15:person w15:author="WAEL RABAH W ALDHAHERI">
+    <w15:presenceInfo w15:providerId="None" w15:userId="WAEL RABAH W ALDHAHERI"/>
+  </w15:person>
+</w15:people>
 </file>
 
 <file path=word/styles.xml><?xml version="1.0" encoding="utf-8"?>
@@ -12167,6 +12075,7 @@
   <w:style w:type="character" w:default="1" w:styleId="DefaultParagraphFont">
     <w:name w:val="Default Paragraph Font"/>
     <w:uiPriority w:val="1"/>
+    <w:semiHidden/>
     <w:unhideWhenUsed/>
   </w:style>
   <w:style w:type="table" w:default="1" w:styleId="TableNormal">

</xml_diff>